<commit_message>
This round includes a LTG graphic
</commit_message>
<xml_diff>
--- a/LabNotebookTPerez.docx
+++ b/LabNotebookTPerez.docx
@@ -23,8 +23,13 @@
     <w:p>
       <w:r>
         <w:tab/>
-        <w:t>[Mentioned to prof Dewey about the above. ]</w:t>
-      </w:r>
+        <w:t>[Mentioned to prof Dewey about the above</w:t>
+      </w:r>
+      <w:proofErr w:type="gramStart"/>
+      <w:r>
+        <w:t>. ]</w:t>
+      </w:r>
+      <w:proofErr w:type="gramEnd"/>
     </w:p>
     <w:p>
       <w:r>
@@ -47,7 +52,14 @@
     <w:p>
       <w:r>
         <w:tab/>
-        <w:t>re-written.</w:t>
+      </w:r>
+      <w:proofErr w:type="gramStart"/>
+      <w:r>
+        <w:t>re</w:t>
+      </w:r>
+      <w:proofErr w:type="gramEnd"/>
+      <w:r>
+        <w:t>-written.</w:t>
       </w:r>
     </w:p>
     <w:p>
@@ -57,8 +69,13 @@
     </w:p>
     <w:p>
       <w:r>
-        <w:t xml:space="preserve">               Sent prof D and prof S ;</w:t>
-      </w:r>
+        <w:t xml:space="preserve">               Sent prof D and prof </w:t>
+      </w:r>
+      <w:proofErr w:type="gramStart"/>
+      <w:r>
+        <w:t>S ;</w:t>
+      </w:r>
+      <w:proofErr w:type="gramEnd"/>
     </w:p>
     <w:p>
       <w:r>
@@ -84,7 +101,15 @@
     <w:p>
       <w:r>
         <w:tab/>
-        <w:t xml:space="preserve">“guide in” a pathway (an exposition to the “storyline”) to a somewhat new concept to those </w:t>
+        <w:t>“</w:t>
+      </w:r>
+      <w:proofErr w:type="gramStart"/>
+      <w:r>
+        <w:t>guide</w:t>
+      </w:r>
+      <w:proofErr w:type="gramEnd"/>
+      <w:r>
+        <w:t xml:space="preserve"> in” a pathway (an exposition to the “storyline”) to a somewhat new concept to those </w:t>
       </w:r>
       <w:r>
         <w:tab/>
@@ -118,8 +143,6 @@
         </w:rPr>
         <w:t>l</w:t>
       </w:r>
-      <w:bookmarkStart w:id="0" w:name="_GoBack"/>
-      <w:bookmarkEnd w:id="0"/>
       <w:r>
         <w:rPr>
           <w:b/>
@@ -137,11 +160,16 @@
         </w:rPr>
         <w:t xml:space="preserve"> </w:t>
       </w:r>
+      <w:proofErr w:type="gramStart"/>
       <w:r>
         <w:t>‡</w:t>
       </w:r>
       <w:r>
-        <w:t xml:space="preserve">              ;               ;                  ;</w:t>
+        <w:t xml:space="preserve">              ;</w:t>
+      </w:r>
+      <w:proofErr w:type="gramEnd"/>
+      <w:r>
+        <w:t xml:space="preserve">               ;                  ;</w:t>
       </w:r>
     </w:p>
     <w:p>
@@ -153,7 +181,15 @@
     <w:p>
       <w:r>
         <w:tab/>
-        <w:t>Re-read Killer Cell Dyn – Wodarz</w:t>
+        <w:t xml:space="preserve">Re-read Killer Cell </w:t>
+      </w:r>
+      <w:proofErr w:type="spellStart"/>
+      <w:r>
+        <w:t>Dyn</w:t>
+      </w:r>
+      <w:proofErr w:type="spellEnd"/>
+      <w:r>
+        <w:t xml:space="preserve"> – Wodarz</w:t>
       </w:r>
       <w:r>
         <w:rPr>
@@ -169,21 +205,3154 @@
     </w:p>
     <w:p>
       <w:r>
-        <w:tab/>
+        <w:t>10-8-18</w:t>
       </w:r>
     </w:p>
     <w:p>
       <w:r>
         <w:tab/>
+        <w:t>LTG (long term goal)</w:t>
+      </w:r>
+      <w:r>
+        <w:t xml:space="preserve"> graphic;</w:t>
       </w:r>
     </w:p>
     <w:p>
       <w:r>
+        <w:rPr>
+          <w:noProof/>
+        </w:rPr>
+        <mc:AlternateContent>
+          <mc:Choice Requires="wps">
+            <w:drawing>
+              <wp:anchor distT="0" distB="0" distL="114300" distR="114300" simplePos="0" relativeHeight="251715584" behindDoc="0" locked="0" layoutInCell="1" allowOverlap="1" wp14:anchorId="502F27A8" wp14:editId="795CDFA6">
+                <wp:simplePos x="0" y="0"/>
+                <wp:positionH relativeFrom="column">
+                  <wp:posOffset>2849880</wp:posOffset>
+                </wp:positionH>
+                <wp:positionV relativeFrom="paragraph">
+                  <wp:posOffset>139065</wp:posOffset>
+                </wp:positionV>
+                <wp:extent cx="1394460" cy="570230"/>
+                <wp:effectExtent l="0" t="0" r="0" b="0"/>
+                <wp:wrapSquare wrapText="bothSides"/>
+                <wp:docPr id="27" name="Text Box 27"/>
+                <wp:cNvGraphicFramePr/>
+                <a:graphic xmlns:a="http://schemas.openxmlformats.org/drawingml/2006/main">
+                  <a:graphicData uri="http://schemas.microsoft.com/office/word/2010/wordprocessingShape">
+                    <wps:wsp>
+                      <wps:cNvSpPr txBox="1"/>
+                      <wps:spPr>
+                        <a:xfrm>
+                          <a:off x="0" y="0"/>
+                          <a:ext cx="1394460" cy="570230"/>
+                        </a:xfrm>
+                        <a:prstGeom prst="rect">
+                          <a:avLst/>
+                        </a:prstGeom>
+                        <a:noFill/>
+                        <a:ln>
+                          <a:noFill/>
+                        </a:ln>
+                        <a:effectLst/>
+                        <a:extLst>
+                          <a:ext uri="{C572A759-6A51-4108-AA02-DFA0A04FC94B}">
+                            <ma14:wrappingTextBoxFlag xmlns:ma14="http://schemas.microsoft.com/office/mac/drawingml/2011/main"/>
+                          </a:ext>
+                        </a:extLst>
+                      </wps:spPr>
+                      <wps:style>
+                        <a:lnRef idx="0">
+                          <a:schemeClr val="accent1"/>
+                        </a:lnRef>
+                        <a:fillRef idx="0">
+                          <a:schemeClr val="accent1"/>
+                        </a:fillRef>
+                        <a:effectRef idx="0">
+                          <a:schemeClr val="accent1"/>
+                        </a:effectRef>
+                        <a:fontRef idx="minor">
+                          <a:schemeClr val="dk1"/>
+                        </a:fontRef>
+                      </wps:style>
+                      <wps:txbx>
+                        <w:txbxContent>
+                          <w:p>
+                            <w:r>
+                              <w:t xml:space="preserve">        Conceptual</w:t>
+                            </w:r>
+                            <w:r>
+                              <w:t xml:space="preserve">   </w:t>
+                            </w:r>
+                          </w:p>
+                          <w:p>
+                            <w:r>
+                              <w:t xml:space="preserve">      </w:t>
+                            </w:r>
+                            <w:proofErr w:type="gramStart"/>
+                            <w:r>
+                              <w:t>correlation</w:t>
+                            </w:r>
+                            <w:r>
+                              <w:t>s</w:t>
+                            </w:r>
+                            <w:proofErr w:type="gramEnd"/>
+                          </w:p>
+                        </w:txbxContent>
+                      </wps:txbx>
+                      <wps:bodyPr rot="0" spcFirstLastPara="0" vertOverflow="overflow" horzOverflow="overflow" vert="horz" wrap="square" lIns="91440" tIns="45720" rIns="91440" bIns="45720" numCol="1" spcCol="0" rtlCol="0" fromWordArt="0" anchor="t" anchorCtr="0" forceAA="0" compatLnSpc="1">
+                        <a:prstTxWarp prst="textNoShape">
+                          <a:avLst/>
+                        </a:prstTxWarp>
+                        <a:noAutofit/>
+                      </wps:bodyPr>
+                    </wps:wsp>
+                  </a:graphicData>
+                </a:graphic>
+                <wp14:sizeRelH relativeFrom="margin">
+                  <wp14:pctWidth>0</wp14:pctWidth>
+                </wp14:sizeRelH>
+                <wp14:sizeRelV relativeFrom="margin">
+                  <wp14:pctHeight>0</wp14:pctHeight>
+                </wp14:sizeRelV>
+              </wp:anchor>
+            </w:drawing>
+          </mc:Choice>
+          <mc:Fallback>
+            <w:pict>
+              <v:shapetype id="_x0000_t202" coordsize="21600,21600" o:spt="202" path="m0,0l0,21600,21600,21600,21600,0xe">
+                <v:stroke joinstyle="miter"/>
+                <v:path gradientshapeok="t" o:connecttype="rect"/>
+              </v:shapetype>
+              <v:shape id="Text Box 27" o:spid="_x0000_s1026" type="#_x0000_t202" style="position:absolute;margin-left:224.4pt;margin-top:10.95pt;width:109.8pt;height:44.9pt;z-index:251715584;visibility:visible;mso-wrap-style:square;mso-width-percent:0;mso-height-percent:0;mso-wrap-distance-left:9pt;mso-wrap-distance-top:0;mso-wrap-distance-right:9pt;mso-wrap-distance-bottom:0;mso-position-horizontal:absolute;mso-position-horizontal-relative:text;mso-position-vertical:absolute;mso-position-vertical-relative:text;mso-width-percent:0;mso-height-percent:0;mso-width-relative:margin;mso-height-relative:margin;v-text-anchor:top" o:gfxdata="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" filled="f" stroked="f">
+                <v:textbox>
+                  <w:txbxContent>
+                    <w:p>
+                      <w:r>
+                        <w:t xml:space="preserve">        Conceptual</w:t>
+                      </w:r>
+                      <w:r>
+                        <w:t xml:space="preserve">   </w:t>
+                      </w:r>
+                    </w:p>
+                    <w:p>
+                      <w:r>
+                        <w:t xml:space="preserve">      </w:t>
+                      </w:r>
+                      <w:proofErr w:type="gramStart"/>
+                      <w:r>
+                        <w:t>correlation</w:t>
+                      </w:r>
+                      <w:r>
+                        <w:t>s</w:t>
+                      </w:r>
+                      <w:proofErr w:type="gramEnd"/>
+                    </w:p>
+                  </w:txbxContent>
+                </v:textbox>
+                <w10:wrap type="square"/>
+              </v:shape>
+            </w:pict>
+          </mc:Fallback>
+        </mc:AlternateContent>
+      </w:r>
+      <w:r>
+        <w:rPr>
+          <w:noProof/>
+        </w:rPr>
+        <mc:AlternateContent>
+          <mc:Choice Requires="wps">
+            <w:drawing>
+              <wp:anchor distT="0" distB="0" distL="114300" distR="114300" simplePos="0" relativeHeight="251713536" behindDoc="0" locked="0" layoutInCell="1" allowOverlap="1" wp14:anchorId="0A0A4DCF" wp14:editId="16B14327">
+                <wp:simplePos x="0" y="0"/>
+                <wp:positionH relativeFrom="column">
+                  <wp:posOffset>3959225</wp:posOffset>
+                </wp:positionH>
+                <wp:positionV relativeFrom="paragraph">
+                  <wp:posOffset>72390</wp:posOffset>
+                </wp:positionV>
+                <wp:extent cx="891540" cy="730250"/>
+                <wp:effectExtent l="50800" t="25400" r="73660" b="107950"/>
+                <wp:wrapThrough wrapText="bothSides">
+                  <wp:wrapPolygon edited="0">
+                    <wp:start x="-615" y="-751"/>
+                    <wp:lineTo x="-1231" y="1503"/>
+                    <wp:lineTo x="19692" y="11270"/>
+                    <wp:lineTo x="-1231" y="11270"/>
+                    <wp:lineTo x="-1231" y="24042"/>
+                    <wp:lineTo x="15385" y="24042"/>
+                    <wp:lineTo x="19692" y="23290"/>
+                    <wp:lineTo x="22769" y="18031"/>
+                    <wp:lineTo x="22769" y="1503"/>
+                    <wp:lineTo x="19692" y="-751"/>
+                    <wp:lineTo x="6154" y="-751"/>
+                    <wp:lineTo x="-615" y="-751"/>
+                  </wp:wrapPolygon>
+                </wp:wrapThrough>
+                <wp:docPr id="26" name="Right Bracket 26"/>
+                <wp:cNvGraphicFramePr/>
+                <a:graphic xmlns:a="http://schemas.openxmlformats.org/drawingml/2006/main">
+                  <a:graphicData uri="http://schemas.microsoft.com/office/word/2010/wordprocessingShape">
+                    <wps:wsp>
+                      <wps:cNvSpPr/>
+                      <wps:spPr>
+                        <a:xfrm>
+                          <a:off x="0" y="0"/>
+                          <a:ext cx="891540" cy="730250"/>
+                        </a:xfrm>
+                        <a:prstGeom prst="rightBracket">
+                          <a:avLst/>
+                        </a:prstGeom>
+                        <a:ln/>
+                      </wps:spPr>
+                      <wps:style>
+                        <a:lnRef idx="2">
+                          <a:schemeClr val="accent1"/>
+                        </a:lnRef>
+                        <a:fillRef idx="0">
+                          <a:schemeClr val="accent1"/>
+                        </a:fillRef>
+                        <a:effectRef idx="1">
+                          <a:schemeClr val="accent1"/>
+                        </a:effectRef>
+                        <a:fontRef idx="minor">
+                          <a:schemeClr val="tx1"/>
+                        </a:fontRef>
+                      </wps:style>
+                      <wps:bodyPr/>
+                    </wps:wsp>
+                  </a:graphicData>
+                </a:graphic>
+                <wp14:sizeRelH relativeFrom="margin">
+                  <wp14:pctWidth>0</wp14:pctWidth>
+                </wp14:sizeRelH>
+                <wp14:sizeRelV relativeFrom="margin">
+                  <wp14:pctHeight>0</wp14:pctHeight>
+                </wp14:sizeRelV>
+              </wp:anchor>
+            </w:drawing>
+          </mc:Choice>
+          <mc:Fallback>
+            <w:pict>
+              <v:shapetype id="_x0000_t86" coordsize="21600,21600" o:spt="86" adj="1800" path="m0,0qx21600@0l21600@1qy0,21600e" filled="f">
+                <v:formulas>
+                  <v:f eqn="val #0"/>
+                  <v:f eqn="sum 21600 0 #0"/>
+                  <v:f eqn="prod #0 9598 32768"/>
+                  <v:f eqn="sum 21600 0 @2"/>
+                </v:formulas>
+                <v:path arrowok="t" gradientshapeok="t" o:connecttype="custom" o:connectlocs="0,0;0,21600;21600,10800" textboxrect="0,@2,15274,@3"/>
+                <v:handles>
+                  <v:h position="bottomRight,#0" yrange="0,10800"/>
+                </v:handles>
+              </v:shapetype>
+              <v:shape id="Right Bracket 26" o:spid="_x0000_s1026" type="#_x0000_t86" style="position:absolute;margin-left:311.75pt;margin-top:5.7pt;width:70.2pt;height:57.5pt;z-index:251713536;visibility:visible;mso-wrap-style:square;mso-width-percent:0;mso-height-percent:0;mso-wrap-distance-left:9pt;mso-wrap-distance-top:0;mso-wrap-distance-right:9pt;mso-wrap-distance-bottom:0;mso-position-horizontal:absolute;mso-position-horizontal-relative:text;mso-position-vertical:absolute;mso-position-vertical-relative:text;mso-width-percent:0;mso-height-percent:0;mso-width-relative:margin;mso-height-relative:margin;v-text-anchor:top" o:gfxdata="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" strokecolor="#4f81bd [3204]" strokeweight="2pt">
+                <v:shadow on="t" opacity="24903f" mv:blur="40000f" origin=",.5" offset="0,20000emu"/>
+                <w10:wrap type="through"/>
+              </v:shape>
+            </w:pict>
+          </mc:Fallback>
+        </mc:AlternateContent>
+      </w:r>
+      <w:r>
+        <w:rPr>
+          <w:noProof/>
+        </w:rPr>
+        <mc:AlternateContent>
+          <mc:Choice Requires="wps">
+            <w:drawing>
+              <wp:anchor distT="0" distB="0" distL="114300" distR="114300" simplePos="0" relativeHeight="251711488" behindDoc="0" locked="0" layoutInCell="1" allowOverlap="1" wp14:anchorId="62414B4C" wp14:editId="5E81B93F">
+                <wp:simplePos x="0" y="0"/>
+                <wp:positionH relativeFrom="column">
+                  <wp:posOffset>2038350</wp:posOffset>
+                </wp:positionH>
+                <wp:positionV relativeFrom="paragraph">
+                  <wp:posOffset>62865</wp:posOffset>
+                </wp:positionV>
+                <wp:extent cx="1015365" cy="703580"/>
+                <wp:effectExtent l="50800" t="25400" r="76835" b="109220"/>
+                <wp:wrapThrough wrapText="bothSides">
+                  <wp:wrapPolygon edited="0">
+                    <wp:start x="15129" y="-780"/>
+                    <wp:lineTo x="-1081" y="-780"/>
+                    <wp:lineTo x="-1081" y="22614"/>
+                    <wp:lineTo x="5944" y="24173"/>
+                    <wp:lineTo x="22694" y="24173"/>
+                    <wp:lineTo x="22694" y="21054"/>
+                    <wp:lineTo x="1621" y="11697"/>
+                    <wp:lineTo x="3782" y="11697"/>
+                    <wp:lineTo x="22154" y="780"/>
+                    <wp:lineTo x="22154" y="-780"/>
+                    <wp:lineTo x="15129" y="-780"/>
+                  </wp:wrapPolygon>
+                </wp:wrapThrough>
+                <wp:docPr id="25" name="Left Bracket 25"/>
+                <wp:cNvGraphicFramePr/>
+                <a:graphic xmlns:a="http://schemas.openxmlformats.org/drawingml/2006/main">
+                  <a:graphicData uri="http://schemas.microsoft.com/office/word/2010/wordprocessingShape">
+                    <wps:wsp>
+                      <wps:cNvSpPr/>
+                      <wps:spPr>
+                        <a:xfrm>
+                          <a:off x="0" y="0"/>
+                          <a:ext cx="1015365" cy="703580"/>
+                        </a:xfrm>
+                        <a:prstGeom prst="leftBracket">
+                          <a:avLst/>
+                        </a:prstGeom>
+                        <a:ln/>
+                      </wps:spPr>
+                      <wps:style>
+                        <a:lnRef idx="2">
+                          <a:schemeClr val="accent1"/>
+                        </a:lnRef>
+                        <a:fillRef idx="0">
+                          <a:schemeClr val="accent1"/>
+                        </a:fillRef>
+                        <a:effectRef idx="1">
+                          <a:schemeClr val="accent1"/>
+                        </a:effectRef>
+                        <a:fontRef idx="minor">
+                          <a:schemeClr val="tx1"/>
+                        </a:fontRef>
+                      </wps:style>
+                      <wps:bodyPr/>
+                    </wps:wsp>
+                  </a:graphicData>
+                </a:graphic>
+                <wp14:sizeRelH relativeFrom="margin">
+                  <wp14:pctWidth>0</wp14:pctWidth>
+                </wp14:sizeRelH>
+                <wp14:sizeRelV relativeFrom="margin">
+                  <wp14:pctHeight>0</wp14:pctHeight>
+                </wp14:sizeRelV>
+              </wp:anchor>
+            </w:drawing>
+          </mc:Choice>
+          <mc:Fallback>
+            <w:pict>
+              <v:shapetype id="_x0000_t85" coordsize="21600,21600" o:spt="85" adj="1800" path="m21600,0qx0@0l0@1qy21600,21600e" filled="f">
+                <v:formulas>
+                  <v:f eqn="val #0"/>
+                  <v:f eqn="sum 21600 0 #0"/>
+                  <v:f eqn="prod #0 9598 32768"/>
+                  <v:f eqn="sum 21600 0 @2"/>
+                </v:formulas>
+                <v:path arrowok="t" gradientshapeok="t" o:connecttype="custom" o:connectlocs="21600,0;0,10800;21600,21600" textboxrect="6326,@2,21600,@3"/>
+                <v:handles>
+                  <v:h position="topLeft,#0" yrange="0,10800"/>
+                </v:handles>
+              </v:shapetype>
+              <v:shape id="Left Bracket 25" o:spid="_x0000_s1026" type="#_x0000_t85" style="position:absolute;margin-left:160.5pt;margin-top:4.95pt;width:79.95pt;height:55.4pt;z-index:251711488;visibility:visible;mso-wrap-style:square;mso-width-percent:0;mso-height-percent:0;mso-wrap-distance-left:9pt;mso-wrap-distance-top:0;mso-wrap-distance-right:9pt;mso-wrap-distance-bottom:0;mso-position-horizontal:absolute;mso-position-horizontal-relative:text;mso-position-vertical:absolute;mso-position-vertical-relative:text;mso-width-percent:0;mso-height-percent:0;mso-width-relative:margin;mso-height-relative:margin;v-text-anchor:top" o:gfxdata="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" strokecolor="#4f81bd [3204]" strokeweight="2pt">
+                <v:shadow on="t" opacity="24903f" mv:blur="40000f" origin=",.5" offset="0,20000emu"/>
+                <w10:wrap type="through"/>
+              </v:shape>
+            </w:pict>
+          </mc:Fallback>
+        </mc:AlternateContent>
+      </w:r>
+      <w:r>
+        <w:rPr>
+          <w:noProof/>
+        </w:rPr>
+        <mc:AlternateContent>
+          <mc:Choice Requires="wps">
+            <w:drawing>
+              <wp:anchor distT="0" distB="0" distL="114300" distR="114300" simplePos="0" relativeHeight="251675648" behindDoc="0" locked="0" layoutInCell="1" allowOverlap="1" wp14:anchorId="3D374FB2" wp14:editId="077ED7BC">
+                <wp:simplePos x="0" y="0"/>
+                <wp:positionH relativeFrom="column">
+                  <wp:posOffset>5047615</wp:posOffset>
+                </wp:positionH>
+                <wp:positionV relativeFrom="paragraph">
+                  <wp:posOffset>45085</wp:posOffset>
+                </wp:positionV>
+                <wp:extent cx="1434465" cy="775335"/>
+                <wp:effectExtent l="50800" t="25400" r="64135" b="113665"/>
+                <wp:wrapThrough wrapText="bothSides">
+                  <wp:wrapPolygon edited="0">
+                    <wp:start x="-765" y="-708"/>
+                    <wp:lineTo x="-765" y="24059"/>
+                    <wp:lineTo x="22183" y="24059"/>
+                    <wp:lineTo x="22183" y="-708"/>
+                    <wp:lineTo x="-765" y="-708"/>
+                  </wp:wrapPolygon>
+                </wp:wrapThrough>
+                <wp:docPr id="9" name="Rectangle 9"/>
+                <wp:cNvGraphicFramePr/>
+                <a:graphic xmlns:a="http://schemas.openxmlformats.org/drawingml/2006/main">
+                  <a:graphicData uri="http://schemas.microsoft.com/office/word/2010/wordprocessingShape">
+                    <wps:wsp>
+                      <wps:cNvSpPr/>
+                      <wps:spPr>
+                        <a:xfrm>
+                          <a:off x="0" y="0"/>
+                          <a:ext cx="1434465" cy="775335"/>
+                        </a:xfrm>
+                        <a:prstGeom prst="rect">
+                          <a:avLst/>
+                        </a:prstGeom>
+                        <a:gradFill flip="none" rotWithShape="1">
+                          <a:gsLst>
+                            <a:gs pos="0">
+                              <a:schemeClr val="accent1">
+                                <a:tint val="100000"/>
+                                <a:shade val="100000"/>
+                                <a:satMod val="130000"/>
+                                <a:alpha val="0"/>
+                              </a:schemeClr>
+                            </a:gs>
+                            <a:gs pos="100000">
+                              <a:schemeClr val="accent1">
+                                <a:tint val="50000"/>
+                                <a:shade val="100000"/>
+                                <a:satMod val="350000"/>
+                                <a:alpha val="0"/>
+                              </a:schemeClr>
+                            </a:gs>
+                          </a:gsLst>
+                          <a:lin ang="16200000" scaled="0"/>
+                          <a:tileRect/>
+                        </a:gradFill>
+                        <a:ln/>
+                      </wps:spPr>
+                      <wps:style>
+                        <a:lnRef idx="1">
+                          <a:schemeClr val="accent1"/>
+                        </a:lnRef>
+                        <a:fillRef idx="3">
+                          <a:schemeClr val="accent1"/>
+                        </a:fillRef>
+                        <a:effectRef idx="2">
+                          <a:schemeClr val="accent1"/>
+                        </a:effectRef>
+                        <a:fontRef idx="minor">
+                          <a:schemeClr val="lt1"/>
+                        </a:fontRef>
+                      </wps:style>
+                      <wps:txbx>
+                        <w:txbxContent>
+                          <w:p>
+                            <w:pPr>
+                              <w:jc w:val="center"/>
+                              <w:rPr>
+                                <w:color w:val="000000" w:themeColor="text1"/>
+                              </w:rPr>
+                            </w:pPr>
+                            <w:r>
+                              <w:rPr>
+                                <w:color w:val="000000" w:themeColor="text1"/>
+                              </w:rPr>
+                              <w:t>Review all Hao Yuan Kueh material</w:t>
+                            </w:r>
+                          </w:p>
+                        </w:txbxContent>
+                      </wps:txbx>
+                      <wps:bodyPr wrap="square">
+                        <a:noAutofit/>
+                      </wps:bodyPr>
+                    </wps:wsp>
+                  </a:graphicData>
+                </a:graphic>
+                <wp14:sizeRelH relativeFrom="margin">
+                  <wp14:pctWidth>0</wp14:pctWidth>
+                </wp14:sizeRelH>
+                <wp14:sizeRelV relativeFrom="margin">
+                  <wp14:pctHeight>0</wp14:pctHeight>
+                </wp14:sizeRelV>
+              </wp:anchor>
+            </w:drawing>
+          </mc:Choice>
+          <mc:Fallback>
+            <w:pict>
+              <v:rect id="Rectangle 9" o:spid="_x0000_s1027" style="position:absolute;margin-left:397.45pt;margin-top:3.55pt;width:112.95pt;height:61.05pt;z-index:251675648;visibility:visible;mso-wrap-style:square;mso-width-percent:0;mso-height-percent:0;mso-wrap-distance-left:9pt;mso-wrap-distance-top:0;mso-wrap-distance-right:9pt;mso-wrap-distance-bottom:0;mso-position-horizontal:absolute;mso-position-horizontal-relative:text;mso-position-vertical:absolute;mso-position-vertical-relative:text;mso-width-percent:0;mso-height-percent:0;mso-width-relative:margin;mso-height-relative:margin;v-text-anchor:top" o:gfxdata="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" fillcolor="#4f81bd [3204]" strokecolor="#4579b8 [3044]">
+                <v:fill opacity="0" color2="#a7bfde [1620]" o:opacity2="0" rotate="t" type="gradient">
+                  <o:fill v:ext="view" type="gradientUnscaled"/>
+                </v:fill>
+                <v:shadow on="t" opacity="22937f" mv:blur="40000f" origin=",.5" offset="0,23000emu"/>
+                <v:textbox>
+                  <w:txbxContent>
+                    <w:p>
+                      <w:pPr>
+                        <w:jc w:val="center"/>
+                        <w:rPr>
+                          <w:color w:val="000000" w:themeColor="text1"/>
+                        </w:rPr>
+                      </w:pPr>
+                      <w:r>
+                        <w:rPr>
+                          <w:color w:val="000000" w:themeColor="text1"/>
+                        </w:rPr>
+                        <w:t>Review all Hao Yuan Kueh material</w:t>
+                      </w:r>
+                    </w:p>
+                  </w:txbxContent>
+                </v:textbox>
+                <w10:wrap type="through"/>
+              </v:rect>
+            </w:pict>
+          </mc:Fallback>
+        </mc:AlternateContent>
+      </w:r>
+      <w:r>
+        <w:rPr>
+          <w:noProof/>
+        </w:rPr>
+        <mc:AlternateContent>
+          <mc:Choice Requires="wps">
+            <w:drawing>
+              <wp:anchor distT="0" distB="0" distL="114300" distR="114300" simplePos="0" relativeHeight="251659264" behindDoc="0" locked="0" layoutInCell="1" allowOverlap="1" wp14:anchorId="3EF608D0" wp14:editId="5D8E4404">
+                <wp:simplePos x="0" y="0"/>
+                <wp:positionH relativeFrom="column">
+                  <wp:posOffset>378460</wp:posOffset>
+                </wp:positionH>
+                <wp:positionV relativeFrom="paragraph">
+                  <wp:posOffset>56515</wp:posOffset>
+                </wp:positionV>
+                <wp:extent cx="1434465" cy="755015"/>
+                <wp:effectExtent l="50800" t="25400" r="64135" b="108585"/>
+                <wp:wrapThrough wrapText="bothSides">
+                  <wp:wrapPolygon edited="0">
+                    <wp:start x="-765" y="-727"/>
+                    <wp:lineTo x="-765" y="23980"/>
+                    <wp:lineTo x="22183" y="23980"/>
+                    <wp:lineTo x="22183" y="-727"/>
+                    <wp:lineTo x="-765" y="-727"/>
+                  </wp:wrapPolygon>
+                </wp:wrapThrough>
+                <wp:docPr id="1" name="Rectangle 1"/>
+                <wp:cNvGraphicFramePr/>
+                <a:graphic xmlns:a="http://schemas.openxmlformats.org/drawingml/2006/main">
+                  <a:graphicData uri="http://schemas.microsoft.com/office/word/2010/wordprocessingShape">
+                    <wps:wsp>
+                      <wps:cNvSpPr/>
+                      <wps:spPr>
+                        <a:xfrm>
+                          <a:off x="0" y="0"/>
+                          <a:ext cx="1434465" cy="755015"/>
+                        </a:xfrm>
+                        <a:prstGeom prst="rect">
+                          <a:avLst/>
+                        </a:prstGeom>
+                        <a:gradFill flip="none" rotWithShape="1">
+                          <a:gsLst>
+                            <a:gs pos="0">
+                              <a:schemeClr val="accent1">
+                                <a:tint val="100000"/>
+                                <a:shade val="100000"/>
+                                <a:satMod val="130000"/>
+                                <a:alpha val="0"/>
+                              </a:schemeClr>
+                            </a:gs>
+                            <a:gs pos="100000">
+                              <a:schemeClr val="accent1">
+                                <a:tint val="50000"/>
+                                <a:shade val="100000"/>
+                                <a:satMod val="350000"/>
+                                <a:alpha val="0"/>
+                              </a:schemeClr>
+                            </a:gs>
+                          </a:gsLst>
+                          <a:lin ang="16200000" scaled="0"/>
+                          <a:tileRect/>
+                        </a:gradFill>
+                        <a:ln/>
+                      </wps:spPr>
+                      <wps:style>
+                        <a:lnRef idx="1">
+                          <a:schemeClr val="accent1"/>
+                        </a:lnRef>
+                        <a:fillRef idx="3">
+                          <a:schemeClr val="accent1"/>
+                        </a:fillRef>
+                        <a:effectRef idx="2">
+                          <a:schemeClr val="accent1"/>
+                        </a:effectRef>
+                        <a:fontRef idx="minor">
+                          <a:schemeClr val="lt1"/>
+                        </a:fontRef>
+                      </wps:style>
+                      <wps:txbx>
+                        <w:txbxContent>
+                          <w:p>
+                            <w:pPr>
+                              <w:jc w:val="center"/>
+                              <w:rPr>
+                                <w:color w:val="000000" w:themeColor="text1"/>
+                              </w:rPr>
+                            </w:pPr>
+                            <w:r>
+                              <w:rPr>
+                                <w:color w:val="000000" w:themeColor="text1"/>
+                              </w:rPr>
+                              <w:t xml:space="preserve">Review </w:t>
+                            </w:r>
+                          </w:p>
+                          <w:p>
+                            <w:pPr>
+                              <w:jc w:val="center"/>
+                              <w:rPr>
+                                <w:color w:val="000000" w:themeColor="text1"/>
+                              </w:rPr>
+                            </w:pPr>
+                            <w:proofErr w:type="gramStart"/>
+                            <w:r>
+                              <w:rPr>
+                                <w:color w:val="000000" w:themeColor="text1"/>
+                              </w:rPr>
+                              <w:t>all</w:t>
+                            </w:r>
+                            <w:proofErr w:type="gramEnd"/>
+                            <w:r>
+                              <w:rPr>
+                                <w:color w:val="000000" w:themeColor="text1"/>
+                              </w:rPr>
+                              <w:t xml:space="preserve"> Wodarz material</w:t>
+                            </w:r>
+                          </w:p>
+                        </w:txbxContent>
+                      </wps:txbx>
+                      <wps:bodyPr wrap="square">
+                        <a:noAutofit/>
+                      </wps:bodyPr>
+                    </wps:wsp>
+                  </a:graphicData>
+                </a:graphic>
+                <wp14:sizeRelH relativeFrom="margin">
+                  <wp14:pctWidth>0</wp14:pctWidth>
+                </wp14:sizeRelH>
+                <wp14:sizeRelV relativeFrom="margin">
+                  <wp14:pctHeight>0</wp14:pctHeight>
+                </wp14:sizeRelV>
+              </wp:anchor>
+            </w:drawing>
+          </mc:Choice>
+          <mc:Fallback>
+            <w:pict>
+              <v:rect id="Rectangle 1" o:spid="_x0000_s1027" style="position:absolute;margin-left:29.8pt;margin-top:4.45pt;width:112.95pt;height:59.45pt;z-index:251659264;visibility:visible;mso-wrap-style:square;mso-width-percent:0;mso-height-percent:0;mso-wrap-distance-left:9pt;mso-wrap-distance-top:0;mso-wrap-distance-right:9pt;mso-wrap-distance-bottom:0;mso-position-horizontal:absolute;mso-position-horizontal-relative:text;mso-position-vertical:absolute;mso-position-vertical-relative:text;mso-width-percent:0;mso-height-percent:0;mso-width-relative:margin;mso-height-relative:margin;v-text-anchor:top" o:gfxdata="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" fillcolor="#4f81bd [3204]" strokecolor="#4579b8 [3044]">
+                <v:fill opacity="0" color2="#a7bfde [1620]" o:opacity2="0" rotate="t" type="gradient">
+                  <o:fill v:ext="view" type="gradientUnscaled"/>
+                </v:fill>
+                <v:shadow on="t" opacity="22937f" mv:blur="40000f" origin=",.5" offset="0,23000emu"/>
+                <v:textbox>
+                  <w:txbxContent>
+                    <w:p>
+                      <w:pPr>
+                        <w:jc w:val="center"/>
+                        <w:rPr>
+                          <w:color w:val="000000" w:themeColor="text1"/>
+                        </w:rPr>
+                      </w:pPr>
+                      <w:r>
+                        <w:rPr>
+                          <w:color w:val="000000" w:themeColor="text1"/>
+                        </w:rPr>
+                        <w:t xml:space="preserve">Review </w:t>
+                      </w:r>
+                    </w:p>
+                    <w:p>
+                      <w:pPr>
+                        <w:jc w:val="center"/>
+                        <w:rPr>
+                          <w:color w:val="000000" w:themeColor="text1"/>
+                        </w:rPr>
+                      </w:pPr>
+                      <w:proofErr w:type="gramStart"/>
+                      <w:r>
+                        <w:rPr>
+                          <w:color w:val="000000" w:themeColor="text1"/>
+                        </w:rPr>
+                        <w:t>all</w:t>
+                      </w:r>
+                      <w:proofErr w:type="gramEnd"/>
+                      <w:r>
+                        <w:rPr>
+                          <w:color w:val="000000" w:themeColor="text1"/>
+                        </w:rPr>
+                        <w:t xml:space="preserve"> Wodarz material</w:t>
+                      </w:r>
+                    </w:p>
+                  </w:txbxContent>
+                </v:textbox>
+                <w10:wrap type="through"/>
+              </v:rect>
+            </w:pict>
+          </mc:Fallback>
+        </mc:AlternateContent>
+      </w:r>
+      <w:r>
         <w:tab/>
-        <w:t xml:space="preserve"> </w:t>
       </w:r>
     </w:p>
-    <w:p/>
+    <w:p>
+      <w:r>
+        <w:tab/>
+      </w:r>
+    </w:p>
+    <w:p>
+      <w:r>
+        <w:tab/>
+      </w:r>
+    </w:p>
+    <w:p>
+      <w:bookmarkStart w:id="0" w:name="_GoBack"/>
+      <w:bookmarkEnd w:id="0"/>
+      <w:r>
+        <w:rPr>
+          <w:noProof/>
+        </w:rPr>
+        <mc:AlternateContent>
+          <mc:Choice Requires="wps">
+            <w:drawing>
+              <wp:anchor distT="0" distB="0" distL="114300" distR="114300" simplePos="0" relativeHeight="251718656" behindDoc="0" locked="0" layoutInCell="1" allowOverlap="1" wp14:anchorId="37300E2E" wp14:editId="08563D93">
+                <wp:simplePos x="0" y="0"/>
+                <wp:positionH relativeFrom="column">
+                  <wp:posOffset>3903980</wp:posOffset>
+                </wp:positionH>
+                <wp:positionV relativeFrom="paragraph">
+                  <wp:posOffset>744855</wp:posOffset>
+                </wp:positionV>
+                <wp:extent cx="3206115" cy="253365"/>
+                <wp:effectExtent l="0" t="0" r="0" b="635"/>
+                <wp:wrapSquare wrapText="bothSides"/>
+                <wp:docPr id="30" name="Text Box 30"/>
+                <wp:cNvGraphicFramePr/>
+                <a:graphic xmlns:a="http://schemas.openxmlformats.org/drawingml/2006/main">
+                  <a:graphicData uri="http://schemas.microsoft.com/office/word/2010/wordprocessingShape">
+                    <wps:wsp>
+                      <wps:cNvSpPr txBox="1"/>
+                      <wps:spPr>
+                        <a:xfrm>
+                          <a:off x="0" y="0"/>
+                          <a:ext cx="3206115" cy="253365"/>
+                        </a:xfrm>
+                        <a:prstGeom prst="rect">
+                          <a:avLst/>
+                        </a:prstGeom>
+                        <a:noFill/>
+                        <a:ln>
+                          <a:noFill/>
+                        </a:ln>
+                        <a:effectLst/>
+                        <a:extLst>
+                          <a:ext uri="{C572A759-6A51-4108-AA02-DFA0A04FC94B}">
+                            <ma14:wrappingTextBoxFlag xmlns:ma14="http://schemas.microsoft.com/office/mac/drawingml/2011/main"/>
+                          </a:ext>
+                        </a:extLst>
+                      </wps:spPr>
+                      <wps:style>
+                        <a:lnRef idx="0">
+                          <a:schemeClr val="accent1"/>
+                        </a:lnRef>
+                        <a:fillRef idx="0">
+                          <a:schemeClr val="accent1"/>
+                        </a:fillRef>
+                        <a:effectRef idx="0">
+                          <a:schemeClr val="accent1"/>
+                        </a:effectRef>
+                        <a:fontRef idx="minor">
+                          <a:schemeClr val="dk1"/>
+                        </a:fontRef>
+                      </wps:style>
+                      <wps:txbx>
+                        <w:txbxContent>
+                          <w:p>
+                            <w:pPr>
+                              <w:rPr>
+                                <w:color w:val="008000"/>
+                              </w:rPr>
+                            </w:pPr>
+                            <w:r>
+                              <w:rPr>
+                                <w:color w:val="008000"/>
+                                <w:highlight w:val="yellow"/>
+                              </w:rPr>
+                              <w:t xml:space="preserve">          </w:t>
+                            </w:r>
+                            <w:r>
+                              <w:rPr>
+                                <w:color w:val="008000"/>
+                                <w:highlight w:val="yellow"/>
+                              </w:rPr>
+                              <w:t>WODARZ-KUEH CORRELATION</w:t>
+                            </w:r>
+                            <w:r>
+                              <w:rPr>
+                                <w:color w:val="008000"/>
+                                <w:highlight w:val="yellow"/>
+                              </w:rPr>
+                              <w:t xml:space="preserve"> MDL</w:t>
+                            </w:r>
+                          </w:p>
+                        </w:txbxContent>
+                      </wps:txbx>
+                      <wps:bodyPr rot="0" spcFirstLastPara="0" vertOverflow="overflow" horzOverflow="overflow" vert="horz" wrap="square" lIns="91440" tIns="45720" rIns="91440" bIns="45720" numCol="1" spcCol="0" rtlCol="0" fromWordArt="0" anchor="t" anchorCtr="0" forceAA="0" compatLnSpc="1">
+                        <a:prstTxWarp prst="textNoShape">
+                          <a:avLst/>
+                        </a:prstTxWarp>
+                        <a:noAutofit/>
+                      </wps:bodyPr>
+                    </wps:wsp>
+                  </a:graphicData>
+                </a:graphic>
+                <wp14:sizeRelH relativeFrom="margin">
+                  <wp14:pctWidth>0</wp14:pctWidth>
+                </wp14:sizeRelH>
+                <wp14:sizeRelV relativeFrom="margin">
+                  <wp14:pctHeight>0</wp14:pctHeight>
+                </wp14:sizeRelV>
+              </wp:anchor>
+            </w:drawing>
+          </mc:Choice>
+          <mc:Fallback>
+            <w:pict>
+              <v:shape id="Text Box 30" o:spid="_x0000_s1029" type="#_x0000_t202" style="position:absolute;margin-left:307.4pt;margin-top:58.65pt;width:252.45pt;height:19.95pt;z-index:251718656;visibility:visible;mso-wrap-style:square;mso-width-percent:0;mso-height-percent:0;mso-wrap-distance-left:9pt;mso-wrap-distance-top:0;mso-wrap-distance-right:9pt;mso-wrap-distance-bottom:0;mso-position-horizontal:absolute;mso-position-horizontal-relative:text;mso-position-vertical:absolute;mso-position-vertical-relative:text;mso-width-percent:0;mso-height-percent:0;mso-width-relative:margin;mso-height-relative:margin;v-text-anchor:top" o:gfxdata="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" filled="f" stroked="f">
+                <v:textbox>
+                  <w:txbxContent>
+                    <w:p>
+                      <w:pPr>
+                        <w:rPr>
+                          <w:color w:val="008000"/>
+                        </w:rPr>
+                      </w:pPr>
+                      <w:r>
+                        <w:rPr>
+                          <w:color w:val="008000"/>
+                          <w:highlight w:val="yellow"/>
+                        </w:rPr>
+                        <w:t xml:space="preserve">          </w:t>
+                      </w:r>
+                      <w:r>
+                        <w:rPr>
+                          <w:color w:val="008000"/>
+                          <w:highlight w:val="yellow"/>
+                        </w:rPr>
+                        <w:t>WODARZ-KUEH CORRELATION</w:t>
+                      </w:r>
+                      <w:r>
+                        <w:rPr>
+                          <w:color w:val="008000"/>
+                          <w:highlight w:val="yellow"/>
+                        </w:rPr>
+                        <w:t xml:space="preserve"> MDL</w:t>
+                      </w:r>
+                    </w:p>
+                  </w:txbxContent>
+                </v:textbox>
+                <w10:wrap type="square"/>
+              </v:shape>
+            </w:pict>
+          </mc:Fallback>
+        </mc:AlternateContent>
+      </w:r>
+      <w:r>
+        <w:rPr>
+          <w:noProof/>
+        </w:rPr>
+        <mc:AlternateContent>
+          <mc:Choice Requires="wps">
+            <w:drawing>
+              <wp:anchor distT="0" distB="0" distL="114300" distR="114300" simplePos="0" relativeHeight="251717632" behindDoc="0" locked="0" layoutInCell="1" allowOverlap="1" wp14:anchorId="7075CC88" wp14:editId="5A2E1264">
+                <wp:simplePos x="0" y="0"/>
+                <wp:positionH relativeFrom="column">
+                  <wp:posOffset>3181985</wp:posOffset>
+                </wp:positionH>
+                <wp:positionV relativeFrom="paragraph">
+                  <wp:posOffset>657225</wp:posOffset>
+                </wp:positionV>
+                <wp:extent cx="939800" cy="429260"/>
+                <wp:effectExtent l="52070" t="24130" r="77470" b="102870"/>
+                <wp:wrapThrough wrapText="bothSides">
+                  <wp:wrapPolygon edited="0">
+                    <wp:start x="-555" y="24220"/>
+                    <wp:lineTo x="23381" y="24220"/>
+                    <wp:lineTo x="23381" y="5049"/>
+                    <wp:lineTo x="18710" y="3770"/>
+                    <wp:lineTo x="16959" y="-2620"/>
+                    <wp:lineTo x="29" y="-2620"/>
+                    <wp:lineTo x="-555" y="3770"/>
+                    <wp:lineTo x="-555" y="24220"/>
+                  </wp:wrapPolygon>
+                </wp:wrapThrough>
+                <wp:docPr id="29" name="Up Arrow Callout 29"/>
+                <wp:cNvGraphicFramePr/>
+                <a:graphic xmlns:a="http://schemas.openxmlformats.org/drawingml/2006/main">
+                  <a:graphicData uri="http://schemas.microsoft.com/office/word/2010/wordprocessingShape">
+                    <wps:wsp>
+                      <wps:cNvSpPr/>
+                      <wps:spPr>
+                        <a:xfrm rot="5400000">
+                          <a:off x="0" y="0"/>
+                          <a:ext cx="939800" cy="429260"/>
+                        </a:xfrm>
+                        <a:prstGeom prst="upArrowCallout">
+                          <a:avLst/>
+                        </a:prstGeom>
+                        <a:ln/>
+                      </wps:spPr>
+                      <wps:style>
+                        <a:lnRef idx="1">
+                          <a:schemeClr val="accent1"/>
+                        </a:lnRef>
+                        <a:fillRef idx="3">
+                          <a:schemeClr val="accent1"/>
+                        </a:fillRef>
+                        <a:effectRef idx="2">
+                          <a:schemeClr val="accent1"/>
+                        </a:effectRef>
+                        <a:fontRef idx="minor">
+                          <a:schemeClr val="lt1"/>
+                        </a:fontRef>
+                      </wps:style>
+                      <wps:bodyPr/>
+                    </wps:wsp>
+                  </a:graphicData>
+                </a:graphic>
+                <wp14:sizeRelH relativeFrom="margin">
+                  <wp14:pctWidth>0</wp14:pctWidth>
+                </wp14:sizeRelH>
+                <wp14:sizeRelV relativeFrom="margin">
+                  <wp14:pctHeight>0</wp14:pctHeight>
+                </wp14:sizeRelV>
+              </wp:anchor>
+            </w:drawing>
+          </mc:Choice>
+          <mc:Fallback>
+            <w:pict>
+              <v:shapetype id="_x0000_t79" coordsize="21600,21600" o:spt="79" adj="7200,5400,3600,8100" path="m0@0l@3@0@3@2@1@2,10800,0@4@2@5@2@5@0,21600@0,21600,21600,,21600xe">
+                <v:stroke joinstyle="miter"/>
+                <v:formulas>
+                  <v:f eqn="val #0"/>
+                  <v:f eqn="val #1"/>
+                  <v:f eqn="val #2"/>
+                  <v:f eqn="val #3"/>
+                  <v:f eqn="sum 21600 0 #1"/>
+                  <v:f eqn="sum 21600 0 #3"/>
+                  <v:f eqn="sum #0 21600 0"/>
+                  <v:f eqn="prod @6 1 2"/>
+                </v:formulas>
+                <v:path o:connecttype="custom" o:connectlocs="10800,0;0,@7;10800,21600;21600,@7" o:connectangles="270,180,90,0" textboxrect="0,@0,21600,21600"/>
+                <v:handles>
+                  <v:h position="topLeft,#0" yrange="@2,21600"/>
+                  <v:h position="#1,topLeft" xrange="0,@3"/>
+                  <v:h position="#3,#2" xrange="@1,10800" yrange="0,@0"/>
+                </v:handles>
+              </v:shapetype>
+              <v:shape id="Up Arrow Callout 29" o:spid="_x0000_s1026" type="#_x0000_t79" style="position:absolute;margin-left:250.55pt;margin-top:51.75pt;width:74pt;height:33.8pt;rotation:90;z-index:251717632;visibility:visible;mso-wrap-style:square;mso-width-percent:0;mso-height-percent:0;mso-wrap-distance-left:9pt;mso-wrap-distance-top:0;mso-wrap-distance-right:9pt;mso-wrap-distance-bottom:0;mso-position-horizontal:absolute;mso-position-horizontal-relative:text;mso-position-vertical:absolute;mso-position-vertical-relative:text;mso-width-percent:0;mso-height-percent:0;mso-width-relative:margin;mso-height-relative:margin;v-text-anchor:top" o:gfxdata="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" adj="7565,8334,5400,9567" fillcolor="#4f81bd [3204]" strokecolor="#4579b8 [3044]">
+                <v:fill color2="#a7bfde [1620]" rotate="t" type="gradient">
+                  <o:fill v:ext="view" type="gradientUnscaled"/>
+                </v:fill>
+                <v:shadow on="t" opacity="22937f" mv:blur="40000f" origin=",.5" offset="0,23000emu"/>
+                <w10:wrap type="through"/>
+              </v:shape>
+            </w:pict>
+          </mc:Fallback>
+        </mc:AlternateContent>
+      </w:r>
+      <w:r>
+        <w:rPr>
+          <w:noProof/>
+        </w:rPr>
+        <mc:AlternateContent>
+          <mc:Choice Requires="wpg">
+            <w:drawing>
+              <wp:anchor distT="0" distB="0" distL="114300" distR="114300" simplePos="0" relativeHeight="251686912" behindDoc="0" locked="0" layoutInCell="1" allowOverlap="1" wp14:anchorId="1BBF8D8B" wp14:editId="5AC85202">
+                <wp:simplePos x="0" y="0"/>
+                <wp:positionH relativeFrom="column">
+                  <wp:posOffset>2755900</wp:posOffset>
+                </wp:positionH>
+                <wp:positionV relativeFrom="paragraph">
+                  <wp:posOffset>1465580</wp:posOffset>
+                </wp:positionV>
+                <wp:extent cx="1626235" cy="832485"/>
+                <wp:effectExtent l="50800" t="25400" r="75565" b="107315"/>
+                <wp:wrapThrough wrapText="bothSides">
+                  <wp:wrapPolygon edited="0">
+                    <wp:start x="2024" y="-659"/>
+                    <wp:lineTo x="-675" y="-659"/>
+                    <wp:lineTo x="-675" y="22407"/>
+                    <wp:lineTo x="16868" y="23725"/>
+                    <wp:lineTo x="21929" y="23725"/>
+                    <wp:lineTo x="22266" y="20430"/>
+                    <wp:lineTo x="22266" y="2636"/>
+                    <wp:lineTo x="21254" y="-659"/>
+                    <wp:lineTo x="19567" y="-659"/>
+                    <wp:lineTo x="2024" y="-659"/>
+                  </wp:wrapPolygon>
+                </wp:wrapThrough>
+                <wp:docPr id="28" name="Group 28"/>
+                <wp:cNvGraphicFramePr/>
+                <a:graphic xmlns:a="http://schemas.openxmlformats.org/drawingml/2006/main">
+                  <a:graphicData uri="http://schemas.microsoft.com/office/word/2010/wordprocessingGroup">
+                    <wpg:wgp>
+                      <wpg:cNvGrpSpPr/>
+                      <wpg:grpSpPr>
+                        <a:xfrm>
+                          <a:off x="0" y="0"/>
+                          <a:ext cx="1626235" cy="832485"/>
+                          <a:chOff x="0" y="0"/>
+                          <a:chExt cx="1626235" cy="832485"/>
+                        </a:xfrm>
+                      </wpg:grpSpPr>
+                      <wps:wsp>
+                        <wps:cNvPr id="13" name="Left Bracket 13"/>
+                        <wps:cNvSpPr/>
+                        <wps:spPr>
+                          <a:xfrm>
+                            <a:off x="0" y="0"/>
+                            <a:ext cx="304800" cy="822960"/>
+                          </a:xfrm>
+                          <a:prstGeom prst="leftBracket">
+                            <a:avLst/>
+                          </a:prstGeom>
+                          <a:ln/>
+                        </wps:spPr>
+                        <wps:style>
+                          <a:lnRef idx="2">
+                            <a:schemeClr val="accent1"/>
+                          </a:lnRef>
+                          <a:fillRef idx="0">
+                            <a:schemeClr val="accent1"/>
+                          </a:fillRef>
+                          <a:effectRef idx="1">
+                            <a:schemeClr val="accent1"/>
+                          </a:effectRef>
+                          <a:fontRef idx="minor">
+                            <a:schemeClr val="tx1"/>
+                          </a:fontRef>
+                        </wps:style>
+                        <wps:bodyPr/>
+                      </wps:wsp>
+                      <wps:wsp>
+                        <wps:cNvPr id="14" name="Right Bracket 14"/>
+                        <wps:cNvSpPr/>
+                        <wps:spPr>
+                          <a:xfrm>
+                            <a:off x="1321435" y="9525"/>
+                            <a:ext cx="304800" cy="822960"/>
+                          </a:xfrm>
+                          <a:prstGeom prst="rightBracket">
+                            <a:avLst/>
+                          </a:prstGeom>
+                          <a:ln/>
+                        </wps:spPr>
+                        <wps:style>
+                          <a:lnRef idx="2">
+                            <a:schemeClr val="accent1"/>
+                          </a:lnRef>
+                          <a:fillRef idx="0">
+                            <a:schemeClr val="accent1"/>
+                          </a:fillRef>
+                          <a:effectRef idx="1">
+                            <a:schemeClr val="accent1"/>
+                          </a:effectRef>
+                          <a:fontRef idx="minor">
+                            <a:schemeClr val="tx1"/>
+                          </a:fontRef>
+                        </wps:style>
+                        <wps:bodyPr/>
+                      </wps:wsp>
+                      <wps:wsp>
+                        <wps:cNvPr id="15" name="Text Box 15"/>
+                        <wps:cNvSpPr txBox="1"/>
+                        <wps:spPr>
+                          <a:xfrm>
+                            <a:off x="124460" y="167640"/>
+                            <a:ext cx="1394460" cy="570230"/>
+                          </a:xfrm>
+                          <a:prstGeom prst="rect">
+                            <a:avLst/>
+                          </a:prstGeom>
+                          <a:noFill/>
+                          <a:ln>
+                            <a:noFill/>
+                          </a:ln>
+                          <a:effectLst/>
+                          <a:extLst>
+                            <a:ext uri="{C572A759-6A51-4108-AA02-DFA0A04FC94B}">
+                              <ma14:wrappingTextBoxFlag xmlns:ma14="http://schemas.microsoft.com/office/mac/drawingml/2011/main"/>
+                            </a:ext>
+                          </a:extLst>
+                        </wps:spPr>
+                        <wps:style>
+                          <a:lnRef idx="0">
+                            <a:schemeClr val="accent1"/>
+                          </a:lnRef>
+                          <a:fillRef idx="0">
+                            <a:schemeClr val="accent1"/>
+                          </a:fillRef>
+                          <a:effectRef idx="0">
+                            <a:schemeClr val="accent1"/>
+                          </a:effectRef>
+                          <a:fontRef idx="minor">
+                            <a:schemeClr val="dk1"/>
+                          </a:fontRef>
+                        </wps:style>
+                        <wps:txbx>
+                          <w:txbxContent>
+                            <w:p>
+                              <w:r>
+                                <w:t xml:space="preserve">     Mathematical   </w:t>
+                              </w:r>
+                            </w:p>
+                            <w:p>
+                              <w:r>
+                                <w:t xml:space="preserve">       </w:t>
+                              </w:r>
+                              <w:proofErr w:type="gramStart"/>
+                              <w:r>
+                                <w:t>correlation</w:t>
+                              </w:r>
+                              <w:r>
+                                <w:t>s</w:t>
+                              </w:r>
+                              <w:proofErr w:type="gramEnd"/>
+                            </w:p>
+                          </w:txbxContent>
+                        </wps:txbx>
+                        <wps:bodyPr rot="0" spcFirstLastPara="0" vertOverflow="overflow" horzOverflow="overflow" vert="horz" wrap="square" lIns="91440" tIns="45720" rIns="91440" bIns="45720" numCol="1" spcCol="0" rtlCol="0" fromWordArt="0" anchor="t" anchorCtr="0" forceAA="0" compatLnSpc="1">
+                          <a:prstTxWarp prst="textNoShape">
+                            <a:avLst/>
+                          </a:prstTxWarp>
+                          <a:noAutofit/>
+                        </wps:bodyPr>
+                      </wps:wsp>
+                    </wpg:wgp>
+                  </a:graphicData>
+                </a:graphic>
+              </wp:anchor>
+            </w:drawing>
+          </mc:Choice>
+          <mc:Fallback>
+            <w:pict>
+              <v:group id="Group 28" o:spid="_x0000_s1030" style="position:absolute;margin-left:217pt;margin-top:115.4pt;width:128.05pt;height:65.55pt;z-index:251686912" coordsize="1626235,832485" o:gfxdata="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">
+                <v:shape id="Left Bracket 13" o:spid="_x0000_s1031" type="#_x0000_t85" style="position:absolute;width:304800;height:822960;visibility:visible;mso-wrap-style:square;v-text-anchor:top" o:gfxdata="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" adj="667" strokecolor="#4f81bd [3204]" strokeweight="2pt">
+                  <v:shadow on="t" opacity="24903f" mv:blur="40000f" origin=",.5" offset="0,20000emu"/>
+                </v:shape>
+                <v:shape id="Right Bracket 14" o:spid="_x0000_s1032" type="#_x0000_t86" style="position:absolute;left:1321435;top:9525;width:304800;height:822960;visibility:visible;mso-wrap-style:square;v-text-anchor:top" o:gfxdata="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" adj="667" strokecolor="#4f81bd [3204]" strokeweight="2pt">
+                  <v:shadow on="t" opacity="24903f" mv:blur="40000f" origin=",.5" offset="0,20000emu"/>
+                </v:shape>
+                <v:shape id="Text Box 15" o:spid="_x0000_s1033" type="#_x0000_t202" style="position:absolute;left:124460;top:167640;width:1394460;height:570230;visibility:visible;mso-wrap-style:square;v-text-anchor:top" o:gfxdata="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" filled="f" stroked="f">
+                  <v:textbox>
+                    <w:txbxContent>
+                      <w:p>
+                        <w:r>
+                          <w:t xml:space="preserve">     Mathematical   </w:t>
+                        </w:r>
+                      </w:p>
+                      <w:p>
+                        <w:r>
+                          <w:t xml:space="preserve">       </w:t>
+                        </w:r>
+                        <w:proofErr w:type="gramStart"/>
+                        <w:r>
+                          <w:t>correlation</w:t>
+                        </w:r>
+                        <w:r>
+                          <w:t>s</w:t>
+                        </w:r>
+                        <w:proofErr w:type="gramEnd"/>
+                      </w:p>
+                    </w:txbxContent>
+                  </v:textbox>
+                </v:shape>
+                <w10:wrap type="through"/>
+              </v:group>
+            </w:pict>
+          </mc:Fallback>
+        </mc:AlternateContent>
+      </w:r>
+      <w:r>
+        <w:rPr>
+          <w:noProof/>
+        </w:rPr>
+        <mc:AlternateContent>
+          <mc:Choice Requires="wps">
+            <w:drawing>
+              <wp:anchor distT="0" distB="0" distL="114300" distR="114300" simplePos="0" relativeHeight="251688960" behindDoc="0" locked="0" layoutInCell="1" allowOverlap="1" wp14:anchorId="01C56119" wp14:editId="6803673F">
+                <wp:simplePos x="0" y="0"/>
+                <wp:positionH relativeFrom="column">
+                  <wp:posOffset>3437255</wp:posOffset>
+                </wp:positionH>
+                <wp:positionV relativeFrom="paragraph">
+                  <wp:posOffset>2145030</wp:posOffset>
+                </wp:positionV>
+                <wp:extent cx="311785" cy="330200"/>
+                <wp:effectExtent l="0" t="0" r="18415" b="50800"/>
+                <wp:wrapThrough wrapText="bothSides">
+                  <wp:wrapPolygon edited="0">
+                    <wp:start x="5279" y="1662"/>
+                    <wp:lineTo x="0" y="9969"/>
+                    <wp:lineTo x="0" y="18277"/>
+                    <wp:lineTo x="5279" y="23262"/>
+                    <wp:lineTo x="15837" y="23262"/>
+                    <wp:lineTo x="21116" y="18277"/>
+                    <wp:lineTo x="21116" y="9969"/>
+                    <wp:lineTo x="15837" y="1662"/>
+                    <wp:lineTo x="5279" y="1662"/>
+                  </wp:wrapPolygon>
+                </wp:wrapThrough>
+                <wp:docPr id="2" name="Plus 2"/>
+                <wp:cNvGraphicFramePr/>
+                <a:graphic xmlns:a="http://schemas.openxmlformats.org/drawingml/2006/main">
+                  <a:graphicData uri="http://schemas.microsoft.com/office/word/2010/wordprocessingShape">
+                    <wps:wsp>
+                      <wps:cNvSpPr/>
+                      <wps:spPr>
+                        <a:xfrm>
+                          <a:off x="0" y="0"/>
+                          <a:ext cx="311785" cy="330200"/>
+                        </a:xfrm>
+                        <a:prstGeom prst="mathPlus">
+                          <a:avLst/>
+                        </a:prstGeom>
+                        <a:ln/>
+                      </wps:spPr>
+                      <wps:style>
+                        <a:lnRef idx="1">
+                          <a:schemeClr val="accent1"/>
+                        </a:lnRef>
+                        <a:fillRef idx="3">
+                          <a:schemeClr val="accent1"/>
+                        </a:fillRef>
+                        <a:effectRef idx="2">
+                          <a:schemeClr val="accent1"/>
+                        </a:effectRef>
+                        <a:fontRef idx="minor">
+                          <a:schemeClr val="lt1"/>
+                        </a:fontRef>
+                      </wps:style>
+                      <wps:bodyPr/>
+                    </wps:wsp>
+                  </a:graphicData>
+                </a:graphic>
+                <wp14:sizeRelH relativeFrom="margin">
+                  <wp14:pctWidth>0</wp14:pctWidth>
+                </wp14:sizeRelH>
+                <wp14:sizeRelV relativeFrom="margin">
+                  <wp14:pctHeight>0</wp14:pctHeight>
+                </wp14:sizeRelV>
+              </wp:anchor>
+            </w:drawing>
+          </mc:Choice>
+          <mc:Fallback>
+            <w:pict>
+              <v:shape id="Plus 2" o:spid="_x0000_s1026" style="position:absolute;margin-left:270.65pt;margin-top:168.9pt;width:24.55pt;height:26pt;z-index:251688960;visibility:visible;mso-wrap-style:square;mso-width-percent:0;mso-height-percent:0;mso-wrap-distance-left:9pt;mso-wrap-distance-top:0;mso-wrap-distance-right:9pt;mso-wrap-distance-bottom:0;mso-position-horizontal:absolute;mso-position-horizontal-relative:text;mso-position-vertical:absolute;mso-position-vertical-relative:text;mso-width-percent:0;mso-height-percent:0;mso-width-relative:margin;mso-height-relative:margin;v-text-anchor:top" coordsize="311785,330200" o:gfxdata="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" path="m41327,128434l119227,128434,119227,43768,192558,43768,192558,128434,270458,128434,270458,201766,192558,201766,192558,286432,119227,286432,119227,201766,41327,201766,41327,128434xe" fillcolor="#4f81bd [3204]" strokecolor="#4579b8 [3044]">
+                <v:fill color2="#a7bfde [1620]" rotate="t" type="gradient">
+                  <o:fill v:ext="view" type="gradientUnscaled"/>
+                </v:fill>
+                <v:shadow on="t" opacity="22937f" mv:blur="40000f" origin=",.5" offset="0,23000emu"/>
+                <v:path arrowok="t" o:connecttype="custom" o:connectlocs="41327,128434;119227,128434;119227,43768;192558,43768;192558,128434;270458,128434;270458,201766;192558,201766;192558,286432;119227,286432;119227,201766;41327,201766;41327,128434" o:connectangles="0,0,0,0,0,0,0,0,0,0,0,0,0"/>
+                <w10:wrap type="through"/>
+              </v:shape>
+            </w:pict>
+          </mc:Fallback>
+        </mc:AlternateContent>
+      </w:r>
+      <w:r>
+        <w:rPr>
+          <w:noProof/>
+        </w:rPr>
+        <mc:AlternateContent>
+          <mc:Choice Requires="wps">
+            <w:drawing>
+              <wp:anchor distT="0" distB="0" distL="114300" distR="114300" simplePos="0" relativeHeight="251707392" behindDoc="0" locked="0" layoutInCell="1" allowOverlap="1" wp14:anchorId="7B58889E" wp14:editId="1002BF6B">
+                <wp:simplePos x="0" y="0"/>
+                <wp:positionH relativeFrom="column">
+                  <wp:posOffset>3461385</wp:posOffset>
+                </wp:positionH>
+                <wp:positionV relativeFrom="paragraph">
+                  <wp:posOffset>2439035</wp:posOffset>
+                </wp:positionV>
+                <wp:extent cx="62865" cy="1205865"/>
+                <wp:effectExtent l="50800" t="25400" r="64135" b="89535"/>
+                <wp:wrapThrough wrapText="bothSides">
+                  <wp:wrapPolygon edited="0">
+                    <wp:start x="-17455" y="-455"/>
+                    <wp:lineTo x="-17455" y="22749"/>
+                    <wp:lineTo x="34909" y="22749"/>
+                    <wp:lineTo x="34909" y="-455"/>
+                    <wp:lineTo x="-17455" y="-455"/>
+                  </wp:wrapPolygon>
+                </wp:wrapThrough>
+                <wp:docPr id="23" name="Down Arrow 23"/>
+                <wp:cNvGraphicFramePr/>
+                <a:graphic xmlns:a="http://schemas.openxmlformats.org/drawingml/2006/main">
+                  <a:graphicData uri="http://schemas.microsoft.com/office/word/2010/wordprocessingShape">
+                    <wps:wsp>
+                      <wps:cNvSpPr/>
+                      <wps:spPr>
+                        <a:xfrm flipH="1" flipV="1">
+                          <a:off x="0" y="0"/>
+                          <a:ext cx="62865" cy="1205865"/>
+                        </a:xfrm>
+                        <a:prstGeom prst="downArrow">
+                          <a:avLst/>
+                        </a:prstGeom>
+                        <a:ln/>
+                      </wps:spPr>
+                      <wps:style>
+                        <a:lnRef idx="1">
+                          <a:schemeClr val="accent1"/>
+                        </a:lnRef>
+                        <a:fillRef idx="3">
+                          <a:schemeClr val="accent1"/>
+                        </a:fillRef>
+                        <a:effectRef idx="2">
+                          <a:schemeClr val="accent1"/>
+                        </a:effectRef>
+                        <a:fontRef idx="minor">
+                          <a:schemeClr val="lt1"/>
+                        </a:fontRef>
+                      </wps:style>
+                      <wps:bodyPr/>
+                    </wps:wsp>
+                  </a:graphicData>
+                </a:graphic>
+                <wp14:sizeRelH relativeFrom="margin">
+                  <wp14:pctWidth>0</wp14:pctWidth>
+                </wp14:sizeRelH>
+                <wp14:sizeRelV relativeFrom="margin">
+                  <wp14:pctHeight>0</wp14:pctHeight>
+                </wp14:sizeRelV>
+              </wp:anchor>
+            </w:drawing>
+          </mc:Choice>
+          <mc:Fallback>
+            <w:pict>
+              <v:shapetype id="_x0000_t67" coordsize="21600,21600" o:spt="67" adj="16200,5400" path="m0@0l@1@0@1,0@2,0@2@0,21600@0,10800,21600xe">
+                <v:stroke joinstyle="miter"/>
+                <v:formulas>
+                  <v:f eqn="val #0"/>
+                  <v:f eqn="val #1"/>
+                  <v:f eqn="sum height 0 #1"/>
+                  <v:f eqn="sum 10800 0 #1"/>
+                  <v:f eqn="sum width 0 #0"/>
+                  <v:f eqn="prod @4 @3 10800"/>
+                  <v:f eqn="sum width 0 @5"/>
+                </v:formulas>
+                <v:path o:connecttype="custom" o:connectlocs="10800,0;0,@0;10800,21600;21600,@0" o:connectangles="270,180,90,0" textboxrect="@1,0,@2,@6"/>
+                <v:handles>
+                  <v:h position="#1,#0" xrange="0,10800" yrange="0,21600"/>
+                </v:handles>
+              </v:shapetype>
+              <v:shape id="Down Arrow 23" o:spid="_x0000_s1026" type="#_x0000_t67" style="position:absolute;margin-left:272.55pt;margin-top:192.05pt;width:4.95pt;height:94.95pt;flip:x y;z-index:251707392;visibility:visible;mso-wrap-style:square;mso-width-percent:0;mso-height-percent:0;mso-wrap-distance-left:9pt;mso-wrap-distance-top:0;mso-wrap-distance-right:9pt;mso-wrap-distance-bottom:0;mso-position-horizontal:absolute;mso-position-horizontal-relative:text;mso-position-vertical:absolute;mso-position-vertical-relative:text;mso-width-percent:0;mso-height-percent:0;mso-width-relative:margin;mso-height-relative:margin;v-text-anchor:top" o:gfxdata="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" adj="21037" fillcolor="#4f81bd [3204]" strokecolor="#4579b8 [3044]">
+                <v:fill color2="#a7bfde [1620]" rotate="t" type="gradient">
+                  <o:fill v:ext="view" type="gradientUnscaled"/>
+                </v:fill>
+                <v:shadow on="t" opacity="22937f" mv:blur="40000f" origin=",.5" offset="0,23000emu"/>
+                <w10:wrap type="through"/>
+              </v:shape>
+            </w:pict>
+          </mc:Fallback>
+        </mc:AlternateContent>
+      </w:r>
+      <w:r>
+        <w:rPr>
+          <w:noProof/>
+        </w:rPr>
+        <mc:AlternateContent>
+          <mc:Choice Requires="wps">
+            <w:drawing>
+              <wp:anchor distT="0" distB="0" distL="114300" distR="114300" simplePos="0" relativeHeight="251701248" behindDoc="0" locked="0" layoutInCell="1" allowOverlap="1" wp14:anchorId="76703EF1" wp14:editId="3B31291F">
+                <wp:simplePos x="0" y="0"/>
+                <wp:positionH relativeFrom="column">
+                  <wp:posOffset>3675380</wp:posOffset>
+                </wp:positionH>
+                <wp:positionV relativeFrom="paragraph">
+                  <wp:posOffset>2430780</wp:posOffset>
+                </wp:positionV>
+                <wp:extent cx="66040" cy="1207770"/>
+                <wp:effectExtent l="50800" t="25400" r="86360" b="113030"/>
+                <wp:wrapThrough wrapText="bothSides">
+                  <wp:wrapPolygon edited="0">
+                    <wp:start x="-16615" y="-454"/>
+                    <wp:lineTo x="-16615" y="23167"/>
+                    <wp:lineTo x="41538" y="23167"/>
+                    <wp:lineTo x="41538" y="-454"/>
+                    <wp:lineTo x="-16615" y="-454"/>
+                  </wp:wrapPolygon>
+                </wp:wrapThrough>
+                <wp:docPr id="20" name="Down Arrow 20"/>
+                <wp:cNvGraphicFramePr/>
+                <a:graphic xmlns:a="http://schemas.openxmlformats.org/drawingml/2006/main">
+                  <a:graphicData uri="http://schemas.microsoft.com/office/word/2010/wordprocessingShape">
+                    <wps:wsp>
+                      <wps:cNvSpPr/>
+                      <wps:spPr>
+                        <a:xfrm flipH="1" flipV="1">
+                          <a:off x="0" y="0"/>
+                          <a:ext cx="66040" cy="1207770"/>
+                        </a:xfrm>
+                        <a:prstGeom prst="downArrow">
+                          <a:avLst/>
+                        </a:prstGeom>
+                        <a:ln/>
+                      </wps:spPr>
+                      <wps:style>
+                        <a:lnRef idx="1">
+                          <a:schemeClr val="accent1"/>
+                        </a:lnRef>
+                        <a:fillRef idx="3">
+                          <a:schemeClr val="accent1"/>
+                        </a:fillRef>
+                        <a:effectRef idx="2">
+                          <a:schemeClr val="accent1"/>
+                        </a:effectRef>
+                        <a:fontRef idx="minor">
+                          <a:schemeClr val="lt1"/>
+                        </a:fontRef>
+                      </wps:style>
+                      <wps:bodyPr/>
+                    </wps:wsp>
+                  </a:graphicData>
+                </a:graphic>
+                <wp14:sizeRelH relativeFrom="margin">
+                  <wp14:pctWidth>0</wp14:pctWidth>
+                </wp14:sizeRelH>
+                <wp14:sizeRelV relativeFrom="margin">
+                  <wp14:pctHeight>0</wp14:pctHeight>
+                </wp14:sizeRelV>
+              </wp:anchor>
+            </w:drawing>
+          </mc:Choice>
+          <mc:Fallback>
+            <w:pict>
+              <v:shape id="Down Arrow 20" o:spid="_x0000_s1026" type="#_x0000_t67" style="position:absolute;margin-left:289.4pt;margin-top:191.4pt;width:5.2pt;height:95.1pt;flip:x y;z-index:251701248;visibility:visible;mso-wrap-style:square;mso-width-percent:0;mso-height-percent:0;mso-wrap-distance-left:9pt;mso-wrap-distance-top:0;mso-wrap-distance-right:9pt;mso-wrap-distance-bottom:0;mso-position-horizontal:absolute;mso-position-horizontal-relative:text;mso-position-vertical:absolute;mso-position-vertical-relative:text;mso-width-percent:0;mso-height-percent:0;mso-width-relative:margin;mso-height-relative:margin;v-text-anchor:top" o:gfxdata="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" adj="21009" fillcolor="#4f81bd [3204]" strokecolor="#4579b8 [3044]">
+                <v:fill color2="#a7bfde [1620]" rotate="t" type="gradient">
+                  <o:fill v:ext="view" type="gradientUnscaled"/>
+                </v:fill>
+                <v:shadow on="t" opacity="22937f" mv:blur="40000f" origin=",.5" offset="0,23000emu"/>
+                <w10:wrap type="through"/>
+              </v:shape>
+            </w:pict>
+          </mc:Fallback>
+        </mc:AlternateContent>
+      </w:r>
+      <w:r>
+        <w:rPr>
+          <w:noProof/>
+        </w:rPr>
+        <mc:AlternateContent>
+          <mc:Choice Requires="wps">
+            <w:drawing>
+              <wp:anchor distT="0" distB="0" distL="114300" distR="114300" simplePos="0" relativeHeight="251709440" behindDoc="0" locked="0" layoutInCell="1" allowOverlap="1" wp14:anchorId="069DB8EB" wp14:editId="08D16C5A">
+                <wp:simplePos x="0" y="0"/>
+                <wp:positionH relativeFrom="column">
+                  <wp:posOffset>4272915</wp:posOffset>
+                </wp:positionH>
+                <wp:positionV relativeFrom="paragraph">
+                  <wp:posOffset>3150235</wp:posOffset>
+                </wp:positionV>
+                <wp:extent cx="52705" cy="1114425"/>
+                <wp:effectExtent l="53340" t="48260" r="76835" b="127635"/>
+                <wp:wrapThrough wrapText="bothSides">
+                  <wp:wrapPolygon edited="0">
+                    <wp:start x="-19778" y="22634"/>
+                    <wp:lineTo x="63499" y="22634"/>
+                    <wp:lineTo x="63499" y="-997"/>
+                    <wp:lineTo x="-19778" y="-997"/>
+                    <wp:lineTo x="-19778" y="22634"/>
+                  </wp:wrapPolygon>
+                </wp:wrapThrough>
+                <wp:docPr id="24" name="Down Arrow 24"/>
+                <wp:cNvGraphicFramePr/>
+                <a:graphic xmlns:a="http://schemas.openxmlformats.org/drawingml/2006/main">
+                  <a:graphicData uri="http://schemas.microsoft.com/office/word/2010/wordprocessingShape">
+                    <wps:wsp>
+                      <wps:cNvSpPr/>
+                      <wps:spPr>
+                        <a:xfrm rot="5400000">
+                          <a:off x="0" y="0"/>
+                          <a:ext cx="52705" cy="1114425"/>
+                        </a:xfrm>
+                        <a:prstGeom prst="downArrow">
+                          <a:avLst/>
+                        </a:prstGeom>
+                        <a:ln/>
+                      </wps:spPr>
+                      <wps:style>
+                        <a:lnRef idx="1">
+                          <a:schemeClr val="accent1"/>
+                        </a:lnRef>
+                        <a:fillRef idx="3">
+                          <a:schemeClr val="accent1"/>
+                        </a:fillRef>
+                        <a:effectRef idx="2">
+                          <a:schemeClr val="accent1"/>
+                        </a:effectRef>
+                        <a:fontRef idx="minor">
+                          <a:schemeClr val="lt1"/>
+                        </a:fontRef>
+                      </wps:style>
+                      <wps:bodyPr/>
+                    </wps:wsp>
+                  </a:graphicData>
+                </a:graphic>
+                <wp14:sizeRelH relativeFrom="margin">
+                  <wp14:pctWidth>0</wp14:pctWidth>
+                </wp14:sizeRelH>
+                <wp14:sizeRelV relativeFrom="margin">
+                  <wp14:pctHeight>0</wp14:pctHeight>
+                </wp14:sizeRelV>
+              </wp:anchor>
+            </w:drawing>
+          </mc:Choice>
+          <mc:Fallback>
+            <w:pict>
+              <v:shape id="Down Arrow 24" o:spid="_x0000_s1026" type="#_x0000_t67" style="position:absolute;margin-left:336.45pt;margin-top:248.05pt;width:4.15pt;height:87.75pt;rotation:90;z-index:251709440;visibility:visible;mso-wrap-style:square;mso-width-percent:0;mso-height-percent:0;mso-wrap-distance-left:9pt;mso-wrap-distance-top:0;mso-wrap-distance-right:9pt;mso-wrap-distance-bottom:0;mso-position-horizontal:absolute;mso-position-horizontal-relative:text;mso-position-vertical:absolute;mso-position-vertical-relative:text;mso-width-percent:0;mso-height-percent:0;mso-width-relative:margin;mso-height-relative:margin;v-text-anchor:top" o:gfxdata="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" adj="21089" fillcolor="#4f81bd [3204]" strokecolor="#4579b8 [3044]">
+                <v:fill color2="#a7bfde [1620]" rotate="t" type="gradient">
+                  <o:fill v:ext="view" type="gradientUnscaled"/>
+                </v:fill>
+                <v:shadow on="t" opacity="22937f" mv:blur="40000f" origin=",.5" offset="0,23000emu"/>
+                <w10:wrap type="through"/>
+              </v:shape>
+            </w:pict>
+          </mc:Fallback>
+        </mc:AlternateContent>
+      </w:r>
+      <w:r>
+        <w:rPr>
+          <w:noProof/>
+        </w:rPr>
+        <mc:AlternateContent>
+          <mc:Choice Requires="wps">
+            <w:drawing>
+              <wp:anchor distT="0" distB="0" distL="114300" distR="114300" simplePos="0" relativeHeight="251705344" behindDoc="0" locked="0" layoutInCell="1" allowOverlap="1" wp14:anchorId="3C594A98" wp14:editId="25F62F41">
+                <wp:simplePos x="0" y="0"/>
+                <wp:positionH relativeFrom="column">
+                  <wp:posOffset>2756535</wp:posOffset>
+                </wp:positionH>
+                <wp:positionV relativeFrom="paragraph">
+                  <wp:posOffset>3056890</wp:posOffset>
+                </wp:positionV>
+                <wp:extent cx="68580" cy="1249680"/>
+                <wp:effectExtent l="44450" t="57150" r="77470" b="128270"/>
+                <wp:wrapThrough wrapText="bothSides">
+                  <wp:wrapPolygon edited="0">
+                    <wp:start x="39600" y="-768"/>
+                    <wp:lineTo x="15600" y="-768"/>
+                    <wp:lineTo x="-32400" y="110"/>
+                    <wp:lineTo x="-32400" y="22061"/>
+                    <wp:lineTo x="15600" y="22500"/>
+                    <wp:lineTo x="39600" y="22500"/>
+                    <wp:lineTo x="39600" y="-768"/>
+                  </wp:wrapPolygon>
+                </wp:wrapThrough>
+                <wp:docPr id="22" name="Down Arrow 22"/>
+                <wp:cNvGraphicFramePr/>
+                <a:graphic xmlns:a="http://schemas.openxmlformats.org/drawingml/2006/main">
+                  <a:graphicData uri="http://schemas.microsoft.com/office/word/2010/wordprocessingShape">
+                    <wps:wsp>
+                      <wps:cNvSpPr/>
+                      <wps:spPr>
+                        <a:xfrm rot="16200000">
+                          <a:off x="0" y="0"/>
+                          <a:ext cx="68580" cy="1249680"/>
+                        </a:xfrm>
+                        <a:prstGeom prst="downArrow">
+                          <a:avLst/>
+                        </a:prstGeom>
+                        <a:ln/>
+                      </wps:spPr>
+                      <wps:style>
+                        <a:lnRef idx="1">
+                          <a:schemeClr val="accent1"/>
+                        </a:lnRef>
+                        <a:fillRef idx="3">
+                          <a:schemeClr val="accent1"/>
+                        </a:fillRef>
+                        <a:effectRef idx="2">
+                          <a:schemeClr val="accent1"/>
+                        </a:effectRef>
+                        <a:fontRef idx="minor">
+                          <a:schemeClr val="lt1"/>
+                        </a:fontRef>
+                      </wps:style>
+                      <wps:bodyPr/>
+                    </wps:wsp>
+                  </a:graphicData>
+                </a:graphic>
+                <wp14:sizeRelH relativeFrom="margin">
+                  <wp14:pctWidth>0</wp14:pctWidth>
+                </wp14:sizeRelH>
+                <wp14:sizeRelV relativeFrom="margin">
+                  <wp14:pctHeight>0</wp14:pctHeight>
+                </wp14:sizeRelV>
+              </wp:anchor>
+            </w:drawing>
+          </mc:Choice>
+          <mc:Fallback>
+            <w:pict>
+              <v:shape id="Down Arrow 22" o:spid="_x0000_s1026" type="#_x0000_t67" style="position:absolute;margin-left:217.05pt;margin-top:240.7pt;width:5.4pt;height:98.4pt;rotation:-90;z-index:251705344;visibility:visible;mso-wrap-style:square;mso-width-percent:0;mso-height-percent:0;mso-wrap-distance-left:9pt;mso-wrap-distance-top:0;mso-wrap-distance-right:9pt;mso-wrap-distance-bottom:0;mso-position-horizontal:absolute;mso-position-horizontal-relative:text;mso-position-vertical:absolute;mso-position-vertical-relative:text;mso-width-percent:0;mso-height-percent:0;mso-width-relative:margin;mso-height-relative:margin;v-text-anchor:top" o:gfxdata="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" adj="21007" fillcolor="#4f81bd [3204]" strokecolor="#4579b8 [3044]">
+                <v:fill color2="#a7bfde [1620]" rotate="t" type="gradient">
+                  <o:fill v:ext="view" type="gradientUnscaled"/>
+                </v:fill>
+                <v:shadow on="t" opacity="22937f" mv:blur="40000f" origin=",.5" offset="0,23000emu"/>
+                <w10:wrap type="through"/>
+              </v:shape>
+            </w:pict>
+          </mc:Fallback>
+        </mc:AlternateContent>
+      </w:r>
+      <w:r>
+        <w:rPr>
+          <w:noProof/>
+        </w:rPr>
+        <mc:AlternateContent>
+          <mc:Choice Requires="wps">
+            <w:drawing>
+              <wp:anchor distT="0" distB="0" distL="114300" distR="114300" simplePos="0" relativeHeight="251691008" behindDoc="0" locked="0" layoutInCell="1" allowOverlap="1" wp14:anchorId="16F7BFAB" wp14:editId="0980FD6F">
+                <wp:simplePos x="0" y="0"/>
+                <wp:positionH relativeFrom="column">
+                  <wp:posOffset>5706110</wp:posOffset>
+                </wp:positionH>
+                <wp:positionV relativeFrom="paragraph">
+                  <wp:posOffset>2086610</wp:posOffset>
+                </wp:positionV>
+                <wp:extent cx="118110" cy="208280"/>
+                <wp:effectExtent l="76200" t="25400" r="59690" b="96520"/>
+                <wp:wrapThrough wrapText="bothSides">
+                  <wp:wrapPolygon edited="0">
+                    <wp:start x="-4645" y="-2634"/>
+                    <wp:lineTo x="-13935" y="23707"/>
+                    <wp:lineTo x="0" y="28976"/>
+                    <wp:lineTo x="23226" y="28976"/>
+                    <wp:lineTo x="27871" y="2634"/>
+                    <wp:lineTo x="27871" y="-2634"/>
+                    <wp:lineTo x="-4645" y="-2634"/>
+                  </wp:wrapPolygon>
+                </wp:wrapThrough>
+                <wp:docPr id="6" name="Down Arrow 6"/>
+                <wp:cNvGraphicFramePr/>
+                <a:graphic xmlns:a="http://schemas.openxmlformats.org/drawingml/2006/main">
+                  <a:graphicData uri="http://schemas.microsoft.com/office/word/2010/wordprocessingShape">
+                    <wps:wsp>
+                      <wps:cNvSpPr/>
+                      <wps:spPr>
+                        <a:xfrm>
+                          <a:off x="0" y="0"/>
+                          <a:ext cx="118110" cy="208280"/>
+                        </a:xfrm>
+                        <a:prstGeom prst="downArrow">
+                          <a:avLst/>
+                        </a:prstGeom>
+                        <a:ln/>
+                      </wps:spPr>
+                      <wps:style>
+                        <a:lnRef idx="1">
+                          <a:schemeClr val="accent1"/>
+                        </a:lnRef>
+                        <a:fillRef idx="3">
+                          <a:schemeClr val="accent1"/>
+                        </a:fillRef>
+                        <a:effectRef idx="2">
+                          <a:schemeClr val="accent1"/>
+                        </a:effectRef>
+                        <a:fontRef idx="minor">
+                          <a:schemeClr val="lt1"/>
+                        </a:fontRef>
+                      </wps:style>
+                      <wps:bodyPr/>
+                    </wps:wsp>
+                  </a:graphicData>
+                </a:graphic>
+                <wp14:sizeRelH relativeFrom="margin">
+                  <wp14:pctWidth>0</wp14:pctWidth>
+                </wp14:sizeRelH>
+                <wp14:sizeRelV relativeFrom="margin">
+                  <wp14:pctHeight>0</wp14:pctHeight>
+                </wp14:sizeRelV>
+              </wp:anchor>
+            </w:drawing>
+          </mc:Choice>
+          <mc:Fallback>
+            <w:pict>
+              <v:shape id="Down Arrow 6" o:spid="_x0000_s1026" type="#_x0000_t67" style="position:absolute;margin-left:449.3pt;margin-top:164.3pt;width:9.3pt;height:16.4pt;z-index:251691008;visibility:visible;mso-wrap-style:square;mso-width-percent:0;mso-height-percent:0;mso-wrap-distance-left:9pt;mso-wrap-distance-top:0;mso-wrap-distance-right:9pt;mso-wrap-distance-bottom:0;mso-position-horizontal:absolute;mso-position-horizontal-relative:text;mso-position-vertical:absolute;mso-position-vertical-relative:text;mso-width-percent:0;mso-height-percent:0;mso-width-relative:margin;mso-height-relative:margin;v-text-anchor:top" o:gfxdata="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" adj="15476" fillcolor="#4f81bd [3204]" strokecolor="#4579b8 [3044]">
+                <v:fill color2="#a7bfde [1620]" rotate="t" type="gradient">
+                  <o:fill v:ext="view" type="gradientUnscaled"/>
+                </v:fill>
+                <v:shadow on="t" opacity="22937f" mv:blur="40000f" origin=",.5" offset="0,23000emu"/>
+                <w10:wrap type="through"/>
+              </v:shape>
+            </w:pict>
+          </mc:Fallback>
+        </mc:AlternateContent>
+      </w:r>
+      <w:r>
+        <w:rPr>
+          <w:noProof/>
+        </w:rPr>
+        <mc:AlternateContent>
+          <mc:Choice Requires="wps">
+            <w:drawing>
+              <wp:anchor distT="0" distB="0" distL="114300" distR="114300" simplePos="0" relativeHeight="251695104" behindDoc="0" locked="0" layoutInCell="1" allowOverlap="1" wp14:anchorId="60C27081" wp14:editId="1F55DF50">
+                <wp:simplePos x="0" y="0"/>
+                <wp:positionH relativeFrom="column">
+                  <wp:posOffset>5750560</wp:posOffset>
+                </wp:positionH>
+                <wp:positionV relativeFrom="paragraph">
+                  <wp:posOffset>3263265</wp:posOffset>
+                </wp:positionV>
+                <wp:extent cx="81280" cy="221615"/>
+                <wp:effectExtent l="76200" t="25400" r="71120" b="108585"/>
+                <wp:wrapThrough wrapText="bothSides">
+                  <wp:wrapPolygon edited="0">
+                    <wp:start x="-13500" y="-2476"/>
+                    <wp:lineTo x="-20250" y="27232"/>
+                    <wp:lineTo x="-6750" y="29708"/>
+                    <wp:lineTo x="27000" y="29708"/>
+                    <wp:lineTo x="33750" y="2476"/>
+                    <wp:lineTo x="33750" y="-2476"/>
+                    <wp:lineTo x="-13500" y="-2476"/>
+                  </wp:wrapPolygon>
+                </wp:wrapThrough>
+                <wp:docPr id="17" name="Down Arrow 17"/>
+                <wp:cNvGraphicFramePr/>
+                <a:graphic xmlns:a="http://schemas.openxmlformats.org/drawingml/2006/main">
+                  <a:graphicData uri="http://schemas.microsoft.com/office/word/2010/wordprocessingShape">
+                    <wps:wsp>
+                      <wps:cNvSpPr/>
+                      <wps:spPr>
+                        <a:xfrm>
+                          <a:off x="0" y="0"/>
+                          <a:ext cx="81280" cy="221615"/>
+                        </a:xfrm>
+                        <a:prstGeom prst="downArrow">
+                          <a:avLst/>
+                        </a:prstGeom>
+                        <a:ln/>
+                      </wps:spPr>
+                      <wps:style>
+                        <a:lnRef idx="1">
+                          <a:schemeClr val="accent1"/>
+                        </a:lnRef>
+                        <a:fillRef idx="3">
+                          <a:schemeClr val="accent1"/>
+                        </a:fillRef>
+                        <a:effectRef idx="2">
+                          <a:schemeClr val="accent1"/>
+                        </a:effectRef>
+                        <a:fontRef idx="minor">
+                          <a:schemeClr val="lt1"/>
+                        </a:fontRef>
+                      </wps:style>
+                      <wps:bodyPr/>
+                    </wps:wsp>
+                  </a:graphicData>
+                </a:graphic>
+                <wp14:sizeRelH relativeFrom="margin">
+                  <wp14:pctWidth>0</wp14:pctWidth>
+                </wp14:sizeRelH>
+                <wp14:sizeRelV relativeFrom="margin">
+                  <wp14:pctHeight>0</wp14:pctHeight>
+                </wp14:sizeRelV>
+              </wp:anchor>
+            </w:drawing>
+          </mc:Choice>
+          <mc:Fallback>
+            <w:pict>
+              <v:shape id="Down Arrow 17" o:spid="_x0000_s1026" type="#_x0000_t67" style="position:absolute;margin-left:452.8pt;margin-top:256.95pt;width:6.4pt;height:17.45pt;z-index:251695104;visibility:visible;mso-wrap-style:square;mso-width-percent:0;mso-height-percent:0;mso-wrap-distance-left:9pt;mso-wrap-distance-top:0;mso-wrap-distance-right:9pt;mso-wrap-distance-bottom:0;mso-position-horizontal:absolute;mso-position-horizontal-relative:text;mso-position-vertical:absolute;mso-position-vertical-relative:text;mso-width-percent:0;mso-height-percent:0;mso-width-relative:margin;mso-height-relative:margin;v-text-anchor:top" o:gfxdata="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" adj="17639" fillcolor="#4f81bd [3204]" strokecolor="#4579b8 [3044]">
+                <v:fill color2="#a7bfde [1620]" rotate="t" type="gradient">
+                  <o:fill v:ext="view" type="gradientUnscaled"/>
+                </v:fill>
+                <v:shadow on="t" opacity="22937f" mv:blur="40000f" origin=",.5" offset="0,23000emu"/>
+                <w10:wrap type="through"/>
+              </v:shape>
+            </w:pict>
+          </mc:Fallback>
+        </mc:AlternateContent>
+      </w:r>
+      <w:r>
+        <w:rPr>
+          <w:noProof/>
+        </w:rPr>
+        <mc:AlternateContent>
+          <mc:Choice Requires="wps">
+            <w:drawing>
+              <wp:anchor distT="0" distB="0" distL="114300" distR="114300" simplePos="0" relativeHeight="251697152" behindDoc="0" locked="0" layoutInCell="1" allowOverlap="1" wp14:anchorId="036D408D" wp14:editId="459A97F6">
+                <wp:simplePos x="0" y="0"/>
+                <wp:positionH relativeFrom="column">
+                  <wp:posOffset>966470</wp:posOffset>
+                </wp:positionH>
+                <wp:positionV relativeFrom="paragraph">
+                  <wp:posOffset>2263140</wp:posOffset>
+                </wp:positionV>
+                <wp:extent cx="158115" cy="302895"/>
+                <wp:effectExtent l="76200" t="25400" r="45085" b="103505"/>
+                <wp:wrapThrough wrapText="bothSides">
+                  <wp:wrapPolygon edited="0">
+                    <wp:start x="-3470" y="-1811"/>
+                    <wp:lineTo x="-10410" y="23547"/>
+                    <wp:lineTo x="0" y="27170"/>
+                    <wp:lineTo x="20819" y="27170"/>
+                    <wp:lineTo x="24289" y="1811"/>
+                    <wp:lineTo x="24289" y="-1811"/>
+                    <wp:lineTo x="-3470" y="-1811"/>
+                  </wp:wrapPolygon>
+                </wp:wrapThrough>
+                <wp:docPr id="18" name="Down Arrow 18"/>
+                <wp:cNvGraphicFramePr/>
+                <a:graphic xmlns:a="http://schemas.openxmlformats.org/drawingml/2006/main">
+                  <a:graphicData uri="http://schemas.microsoft.com/office/word/2010/wordprocessingShape">
+                    <wps:wsp>
+                      <wps:cNvSpPr/>
+                      <wps:spPr>
+                        <a:xfrm>
+                          <a:off x="0" y="0"/>
+                          <a:ext cx="158115" cy="302895"/>
+                        </a:xfrm>
+                        <a:prstGeom prst="downArrow">
+                          <a:avLst/>
+                        </a:prstGeom>
+                        <a:ln/>
+                      </wps:spPr>
+                      <wps:style>
+                        <a:lnRef idx="1">
+                          <a:schemeClr val="accent1"/>
+                        </a:lnRef>
+                        <a:fillRef idx="3">
+                          <a:schemeClr val="accent1"/>
+                        </a:fillRef>
+                        <a:effectRef idx="2">
+                          <a:schemeClr val="accent1"/>
+                        </a:effectRef>
+                        <a:fontRef idx="minor">
+                          <a:schemeClr val="lt1"/>
+                        </a:fontRef>
+                      </wps:style>
+                      <wps:bodyPr/>
+                    </wps:wsp>
+                  </a:graphicData>
+                </a:graphic>
+                <wp14:sizeRelH relativeFrom="margin">
+                  <wp14:pctWidth>0</wp14:pctWidth>
+                </wp14:sizeRelH>
+                <wp14:sizeRelV relativeFrom="margin">
+                  <wp14:pctHeight>0</wp14:pctHeight>
+                </wp14:sizeRelV>
+              </wp:anchor>
+            </w:drawing>
+          </mc:Choice>
+          <mc:Fallback>
+            <w:pict>
+              <v:shape id="Down Arrow 18" o:spid="_x0000_s1026" type="#_x0000_t67" style="position:absolute;margin-left:76.1pt;margin-top:178.2pt;width:12.45pt;height:23.85pt;z-index:251697152;visibility:visible;mso-wrap-style:square;mso-width-percent:0;mso-height-percent:0;mso-wrap-distance-left:9pt;mso-wrap-distance-top:0;mso-wrap-distance-right:9pt;mso-wrap-distance-bottom:0;mso-position-horizontal:absolute;mso-position-horizontal-relative:text;mso-position-vertical:absolute;mso-position-vertical-relative:text;mso-width-percent:0;mso-height-percent:0;mso-width-relative:margin;mso-height-relative:margin;v-text-anchor:top" o:gfxdata="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" adj="15962" fillcolor="#4f81bd [3204]" strokecolor="#4579b8 [3044]">
+                <v:fill color2="#a7bfde [1620]" rotate="t" type="gradient">
+                  <o:fill v:ext="view" type="gradientUnscaled"/>
+                </v:fill>
+                <v:shadow on="t" opacity="22937f" mv:blur="40000f" origin=",.5" offset="0,23000emu"/>
+                <w10:wrap type="through"/>
+              </v:shape>
+            </w:pict>
+          </mc:Fallback>
+        </mc:AlternateContent>
+      </w:r>
+      <w:r>
+        <w:rPr>
+          <w:noProof/>
+        </w:rPr>
+        <mc:AlternateContent>
+          <mc:Choice Requires="wps">
+            <w:drawing>
+              <wp:anchor distT="0" distB="0" distL="114300" distR="114300" simplePos="0" relativeHeight="251703296" behindDoc="0" locked="0" layoutInCell="1" allowOverlap="1" wp14:anchorId="3D80BB90" wp14:editId="3FF867CF">
+                <wp:simplePos x="0" y="0"/>
+                <wp:positionH relativeFrom="column">
+                  <wp:posOffset>1004570</wp:posOffset>
+                </wp:positionH>
+                <wp:positionV relativeFrom="paragraph">
+                  <wp:posOffset>1452880</wp:posOffset>
+                </wp:positionV>
+                <wp:extent cx="84455" cy="262255"/>
+                <wp:effectExtent l="76200" t="25400" r="67945" b="93345"/>
+                <wp:wrapThrough wrapText="bothSides">
+                  <wp:wrapPolygon edited="0">
+                    <wp:start x="-12992" y="-2092"/>
+                    <wp:lineTo x="-19489" y="25104"/>
+                    <wp:lineTo x="-6496" y="27196"/>
+                    <wp:lineTo x="25985" y="27196"/>
+                    <wp:lineTo x="32481" y="2092"/>
+                    <wp:lineTo x="32481" y="-2092"/>
+                    <wp:lineTo x="-12992" y="-2092"/>
+                  </wp:wrapPolygon>
+                </wp:wrapThrough>
+                <wp:docPr id="21" name="Down Arrow 21"/>
+                <wp:cNvGraphicFramePr/>
+                <a:graphic xmlns:a="http://schemas.openxmlformats.org/drawingml/2006/main">
+                  <a:graphicData uri="http://schemas.microsoft.com/office/word/2010/wordprocessingShape">
+                    <wps:wsp>
+                      <wps:cNvSpPr/>
+                      <wps:spPr>
+                        <a:xfrm>
+                          <a:off x="0" y="0"/>
+                          <a:ext cx="84455" cy="262255"/>
+                        </a:xfrm>
+                        <a:prstGeom prst="downArrow">
+                          <a:avLst/>
+                        </a:prstGeom>
+                        <a:ln/>
+                      </wps:spPr>
+                      <wps:style>
+                        <a:lnRef idx="1">
+                          <a:schemeClr val="accent1"/>
+                        </a:lnRef>
+                        <a:fillRef idx="3">
+                          <a:schemeClr val="accent1"/>
+                        </a:fillRef>
+                        <a:effectRef idx="2">
+                          <a:schemeClr val="accent1"/>
+                        </a:effectRef>
+                        <a:fontRef idx="minor">
+                          <a:schemeClr val="lt1"/>
+                        </a:fontRef>
+                      </wps:style>
+                      <wps:bodyPr/>
+                    </wps:wsp>
+                  </a:graphicData>
+                </a:graphic>
+                <wp14:sizeRelH relativeFrom="margin">
+                  <wp14:pctWidth>0</wp14:pctWidth>
+                </wp14:sizeRelH>
+                <wp14:sizeRelV relativeFrom="margin">
+                  <wp14:pctHeight>0</wp14:pctHeight>
+                </wp14:sizeRelV>
+              </wp:anchor>
+            </w:drawing>
+          </mc:Choice>
+          <mc:Fallback>
+            <w:pict>
+              <v:shape id="Down Arrow 21" o:spid="_x0000_s1026" type="#_x0000_t67" style="position:absolute;margin-left:79.1pt;margin-top:114.4pt;width:6.65pt;height:20.65pt;z-index:251703296;visibility:visible;mso-wrap-style:square;mso-width-percent:0;mso-height-percent:0;mso-wrap-distance-left:9pt;mso-wrap-distance-top:0;mso-wrap-distance-right:9pt;mso-wrap-distance-bottom:0;mso-position-horizontal:absolute;mso-position-horizontal-relative:text;mso-position-vertical:absolute;mso-position-vertical-relative:text;mso-width-percent:0;mso-height-percent:0;mso-width-relative:margin;mso-height-relative:margin;v-text-anchor:top" o:gfxdata="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" adj="18122" fillcolor="#4f81bd [3204]" strokecolor="#4579b8 [3044]">
+                <v:fill color2="#a7bfde [1620]" rotate="t" type="gradient">
+                  <o:fill v:ext="view" type="gradientUnscaled"/>
+                </v:fill>
+                <v:shadow on="t" opacity="22937f" mv:blur="40000f" origin=",.5" offset="0,23000emu"/>
+                <w10:wrap type="through"/>
+              </v:shape>
+            </w:pict>
+          </mc:Fallback>
+        </mc:AlternateContent>
+      </w:r>
+      <w:r>
+        <w:rPr>
+          <w:noProof/>
+        </w:rPr>
+        <mc:AlternateContent>
+          <mc:Choice Requires="wps">
+            <w:drawing>
+              <wp:anchor distT="0" distB="0" distL="114300" distR="114300" simplePos="0" relativeHeight="251699200" behindDoc="0" locked="0" layoutInCell="1" allowOverlap="1" wp14:anchorId="780E97DA" wp14:editId="18C3D836">
+                <wp:simplePos x="0" y="0"/>
+                <wp:positionH relativeFrom="column">
+                  <wp:posOffset>992505</wp:posOffset>
+                </wp:positionH>
+                <wp:positionV relativeFrom="paragraph">
+                  <wp:posOffset>2967355</wp:posOffset>
+                </wp:positionV>
+                <wp:extent cx="123825" cy="504190"/>
+                <wp:effectExtent l="76200" t="25400" r="79375" b="105410"/>
+                <wp:wrapThrough wrapText="bothSides">
+                  <wp:wrapPolygon edited="0">
+                    <wp:start x="-4431" y="-1088"/>
+                    <wp:lineTo x="-13292" y="22851"/>
+                    <wp:lineTo x="0" y="25028"/>
+                    <wp:lineTo x="22154" y="25028"/>
+                    <wp:lineTo x="31015" y="18499"/>
+                    <wp:lineTo x="26585" y="-1088"/>
+                    <wp:lineTo x="-4431" y="-1088"/>
+                  </wp:wrapPolygon>
+                </wp:wrapThrough>
+                <wp:docPr id="19" name="Down Arrow 19"/>
+                <wp:cNvGraphicFramePr/>
+                <a:graphic xmlns:a="http://schemas.openxmlformats.org/drawingml/2006/main">
+                  <a:graphicData uri="http://schemas.microsoft.com/office/word/2010/wordprocessingShape">
+                    <wps:wsp>
+                      <wps:cNvSpPr/>
+                      <wps:spPr>
+                        <a:xfrm>
+                          <a:off x="0" y="0"/>
+                          <a:ext cx="123825" cy="504190"/>
+                        </a:xfrm>
+                        <a:prstGeom prst="downArrow">
+                          <a:avLst/>
+                        </a:prstGeom>
+                        <a:ln/>
+                      </wps:spPr>
+                      <wps:style>
+                        <a:lnRef idx="1">
+                          <a:schemeClr val="accent1"/>
+                        </a:lnRef>
+                        <a:fillRef idx="3">
+                          <a:schemeClr val="accent1"/>
+                        </a:fillRef>
+                        <a:effectRef idx="2">
+                          <a:schemeClr val="accent1"/>
+                        </a:effectRef>
+                        <a:fontRef idx="minor">
+                          <a:schemeClr val="lt1"/>
+                        </a:fontRef>
+                      </wps:style>
+                      <wps:bodyPr/>
+                    </wps:wsp>
+                  </a:graphicData>
+                </a:graphic>
+                <wp14:sizeRelH relativeFrom="margin">
+                  <wp14:pctWidth>0</wp14:pctWidth>
+                </wp14:sizeRelH>
+                <wp14:sizeRelV relativeFrom="margin">
+                  <wp14:pctHeight>0</wp14:pctHeight>
+                </wp14:sizeRelV>
+              </wp:anchor>
+            </w:drawing>
+          </mc:Choice>
+          <mc:Fallback>
+            <w:pict>
+              <v:shape id="Down Arrow 19" o:spid="_x0000_s1026" type="#_x0000_t67" style="position:absolute;margin-left:78.15pt;margin-top:233.65pt;width:9.75pt;height:39.7pt;z-index:251699200;visibility:visible;mso-wrap-style:square;mso-width-percent:0;mso-height-percent:0;mso-wrap-distance-left:9pt;mso-wrap-distance-top:0;mso-wrap-distance-right:9pt;mso-wrap-distance-bottom:0;mso-position-horizontal:absolute;mso-position-horizontal-relative:text;mso-position-vertical:absolute;mso-position-vertical-relative:text;mso-width-percent:0;mso-height-percent:0;mso-width-relative:margin;mso-height-relative:margin;v-text-anchor:top" o:gfxdata="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" adj="18948" fillcolor="#4f81bd [3204]" strokecolor="#4579b8 [3044]">
+                <v:fill color2="#a7bfde [1620]" rotate="t" type="gradient">
+                  <o:fill v:ext="view" type="gradientUnscaled"/>
+                </v:fill>
+                <v:shadow on="t" opacity="22937f" mv:blur="40000f" origin=",.5" offset="0,23000emu"/>
+                <w10:wrap type="through"/>
+              </v:shape>
+            </w:pict>
+          </mc:Fallback>
+        </mc:AlternateContent>
+      </w:r>
+      <w:r>
+        <w:rPr>
+          <w:noProof/>
+        </w:rPr>
+        <mc:AlternateContent>
+          <mc:Choice Requires="wps">
+            <w:drawing>
+              <wp:anchor distT="0" distB="0" distL="114300" distR="114300" simplePos="0" relativeHeight="251663360" behindDoc="0" locked="0" layoutInCell="1" allowOverlap="1" wp14:anchorId="1867F3D2" wp14:editId="5927F3C6">
+                <wp:simplePos x="0" y="0"/>
+                <wp:positionH relativeFrom="column">
+                  <wp:posOffset>228600</wp:posOffset>
+                </wp:positionH>
+                <wp:positionV relativeFrom="paragraph">
+                  <wp:posOffset>593725</wp:posOffset>
+                </wp:positionV>
+                <wp:extent cx="1647825" cy="821690"/>
+                <wp:effectExtent l="50800" t="25400" r="79375" b="92710"/>
+                <wp:wrapThrough wrapText="bothSides">
+                  <wp:wrapPolygon edited="0">
+                    <wp:start x="-666" y="-668"/>
+                    <wp:lineTo x="-666" y="23369"/>
+                    <wp:lineTo x="22308" y="23369"/>
+                    <wp:lineTo x="22308" y="-668"/>
+                    <wp:lineTo x="-666" y="-668"/>
+                  </wp:wrapPolygon>
+                </wp:wrapThrough>
+                <wp:docPr id="3" name="Rectangle 3"/>
+                <wp:cNvGraphicFramePr/>
+                <a:graphic xmlns:a="http://schemas.openxmlformats.org/drawingml/2006/main">
+                  <a:graphicData uri="http://schemas.microsoft.com/office/word/2010/wordprocessingShape">
+                    <wps:wsp>
+                      <wps:cNvSpPr/>
+                      <wps:spPr>
+                        <a:xfrm>
+                          <a:off x="0" y="0"/>
+                          <a:ext cx="1647825" cy="821690"/>
+                        </a:xfrm>
+                        <a:prstGeom prst="rect">
+                          <a:avLst/>
+                        </a:prstGeom>
+                        <a:gradFill flip="none" rotWithShape="1">
+                          <a:gsLst>
+                            <a:gs pos="0">
+                              <a:schemeClr val="accent1">
+                                <a:tint val="100000"/>
+                                <a:shade val="100000"/>
+                                <a:satMod val="130000"/>
+                                <a:alpha val="0"/>
+                              </a:schemeClr>
+                            </a:gs>
+                            <a:gs pos="100000">
+                              <a:schemeClr val="accent1">
+                                <a:tint val="50000"/>
+                                <a:shade val="100000"/>
+                                <a:satMod val="350000"/>
+                                <a:alpha val="0"/>
+                              </a:schemeClr>
+                            </a:gs>
+                          </a:gsLst>
+                          <a:lin ang="16200000" scaled="0"/>
+                          <a:tileRect/>
+                        </a:gradFill>
+                        <a:ln/>
+                      </wps:spPr>
+                      <wps:style>
+                        <a:lnRef idx="1">
+                          <a:schemeClr val="accent1"/>
+                        </a:lnRef>
+                        <a:fillRef idx="3">
+                          <a:schemeClr val="accent1"/>
+                        </a:fillRef>
+                        <a:effectRef idx="2">
+                          <a:schemeClr val="accent1"/>
+                        </a:effectRef>
+                        <a:fontRef idx="minor">
+                          <a:schemeClr val="lt1"/>
+                        </a:fontRef>
+                      </wps:style>
+                      <wps:txbx>
+                        <w:txbxContent>
+                          <w:p>
+                            <w:pPr>
+                              <w:jc w:val="center"/>
+                              <w:rPr>
+                                <w:color w:val="000000" w:themeColor="text1"/>
+                              </w:rPr>
+                            </w:pPr>
+                            <w:r>
+                              <w:rPr>
+                                <w:color w:val="000000" w:themeColor="text1"/>
+                              </w:rPr>
+                              <w:t>Current (10-8-18)</w:t>
+                            </w:r>
+                          </w:p>
+                          <w:p>
+                            <w:pPr>
+                              <w:jc w:val="center"/>
+                              <w:rPr>
+                                <w:color w:val="000000" w:themeColor="text1"/>
+                              </w:rPr>
+                            </w:pPr>
+                            <w:r>
+                              <w:rPr>
+                                <w:color w:val="000000" w:themeColor="text1"/>
+                              </w:rPr>
+                              <w:t xml:space="preserve">Wodarz mdl. </w:t>
+                            </w:r>
+                          </w:p>
+                          <w:p>
+                            <w:pPr>
+                              <w:jc w:val="center"/>
+                              <w:rPr>
+                                <w:color w:val="000000" w:themeColor="text1"/>
+                              </w:rPr>
+                            </w:pPr>
+                            <w:r>
+                              <w:rPr>
+                                <w:color w:val="000000" w:themeColor="text1"/>
+                              </w:rPr>
+                              <w:t xml:space="preserve">(Get </w:t>
+                            </w:r>
+                            <w:proofErr w:type="spellStart"/>
+                            <w:r>
+                              <w:rPr>
+                                <w:color w:val="000000" w:themeColor="text1"/>
+                              </w:rPr>
+                              <w:t>Qt</w:t>
+                            </w:r>
+                            <w:proofErr w:type="spellEnd"/>
+                            <w:r>
+                              <w:rPr>
+                                <w:color w:val="000000" w:themeColor="text1"/>
+                              </w:rPr>
+                              <w:t xml:space="preserve"> Creator version working)</w:t>
+                            </w:r>
+                          </w:p>
+                        </w:txbxContent>
+                      </wps:txbx>
+                      <wps:bodyPr wrap="square">
+                        <a:noAutofit/>
+                      </wps:bodyPr>
+                    </wps:wsp>
+                  </a:graphicData>
+                </a:graphic>
+                <wp14:sizeRelH relativeFrom="margin">
+                  <wp14:pctWidth>0</wp14:pctWidth>
+                </wp14:sizeRelH>
+                <wp14:sizeRelV relativeFrom="margin">
+                  <wp14:pctHeight>0</wp14:pctHeight>
+                </wp14:sizeRelV>
+              </wp:anchor>
+            </w:drawing>
+          </mc:Choice>
+          <mc:Fallback>
+            <w:pict>
+              <v:rect id="Rectangle 3" o:spid="_x0000_s1034" style="position:absolute;margin-left:18pt;margin-top:46.75pt;width:129.75pt;height:64.7pt;z-index:251663360;visibility:visible;mso-wrap-style:square;mso-width-percent:0;mso-height-percent:0;mso-wrap-distance-left:9pt;mso-wrap-distance-top:0;mso-wrap-distance-right:9pt;mso-wrap-distance-bottom:0;mso-position-horizontal:absolute;mso-position-horizontal-relative:text;mso-position-vertical:absolute;mso-position-vertical-relative:text;mso-width-percent:0;mso-height-percent:0;mso-width-relative:margin;mso-height-relative:margin;v-text-anchor:top" o:gfxdata="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" fillcolor="#4f81bd [3204]" strokecolor="#4579b8 [3044]">
+                <v:fill opacity="0" color2="#a7bfde [1620]" o:opacity2="0" rotate="t" type="gradient">
+                  <o:fill v:ext="view" type="gradientUnscaled"/>
+                </v:fill>
+                <v:shadow on="t" opacity="22937f" mv:blur="40000f" origin=",.5" offset="0,23000emu"/>
+                <v:textbox>
+                  <w:txbxContent>
+                    <w:p>
+                      <w:pPr>
+                        <w:jc w:val="center"/>
+                        <w:rPr>
+                          <w:color w:val="000000" w:themeColor="text1"/>
+                        </w:rPr>
+                      </w:pPr>
+                      <w:r>
+                        <w:rPr>
+                          <w:color w:val="000000" w:themeColor="text1"/>
+                        </w:rPr>
+                        <w:t>Current (10-8-18)</w:t>
+                      </w:r>
+                    </w:p>
+                    <w:p>
+                      <w:pPr>
+                        <w:jc w:val="center"/>
+                        <w:rPr>
+                          <w:color w:val="000000" w:themeColor="text1"/>
+                        </w:rPr>
+                      </w:pPr>
+                      <w:r>
+                        <w:rPr>
+                          <w:color w:val="000000" w:themeColor="text1"/>
+                        </w:rPr>
+                        <w:t xml:space="preserve">Wodarz mdl. </w:t>
+                      </w:r>
+                    </w:p>
+                    <w:p>
+                      <w:pPr>
+                        <w:jc w:val="center"/>
+                        <w:rPr>
+                          <w:color w:val="000000" w:themeColor="text1"/>
+                        </w:rPr>
+                      </w:pPr>
+                      <w:r>
+                        <w:rPr>
+                          <w:color w:val="000000" w:themeColor="text1"/>
+                        </w:rPr>
+                        <w:t xml:space="preserve">(Get </w:t>
+                      </w:r>
+                      <w:proofErr w:type="spellStart"/>
+                      <w:r>
+                        <w:rPr>
+                          <w:color w:val="000000" w:themeColor="text1"/>
+                        </w:rPr>
+                        <w:t>Qt</w:t>
+                      </w:r>
+                      <w:proofErr w:type="spellEnd"/>
+                      <w:r>
+                        <w:rPr>
+                          <w:color w:val="000000" w:themeColor="text1"/>
+                        </w:rPr>
+                        <w:t xml:space="preserve"> Creator version working)</w:t>
+                      </w:r>
+                    </w:p>
+                  </w:txbxContent>
+                </v:textbox>
+                <w10:wrap type="through"/>
+              </v:rect>
+            </w:pict>
+          </mc:Fallback>
+        </mc:AlternateContent>
+      </w:r>
+      <w:r>
+        <w:rPr>
+          <w:noProof/>
+        </w:rPr>
+        <mc:AlternateContent>
+          <mc:Choice Requires="wps">
+            <w:drawing>
+              <wp:anchor distT="0" distB="0" distL="114300" distR="114300" simplePos="0" relativeHeight="251679744" behindDoc="0" locked="0" layoutInCell="1" allowOverlap="1" wp14:anchorId="6AA2186B" wp14:editId="6CBFCF3D">
+                <wp:simplePos x="0" y="0"/>
+                <wp:positionH relativeFrom="column">
+                  <wp:posOffset>155575</wp:posOffset>
+                </wp:positionH>
+                <wp:positionV relativeFrom="paragraph">
+                  <wp:posOffset>3500120</wp:posOffset>
+                </wp:positionV>
+                <wp:extent cx="1964690" cy="401955"/>
+                <wp:effectExtent l="50800" t="25400" r="67310" b="106045"/>
+                <wp:wrapThrough wrapText="bothSides">
+                  <wp:wrapPolygon edited="0">
+                    <wp:start x="-559" y="-1365"/>
+                    <wp:lineTo x="-559" y="25934"/>
+                    <wp:lineTo x="22061" y="25934"/>
+                    <wp:lineTo x="22061" y="-1365"/>
+                    <wp:lineTo x="-559" y="-1365"/>
+                  </wp:wrapPolygon>
+                </wp:wrapThrough>
+                <wp:docPr id="11" name="Rectangle 11"/>
+                <wp:cNvGraphicFramePr/>
+                <a:graphic xmlns:a="http://schemas.openxmlformats.org/drawingml/2006/main">
+                  <a:graphicData uri="http://schemas.microsoft.com/office/word/2010/wordprocessingShape">
+                    <wps:wsp>
+                      <wps:cNvSpPr/>
+                      <wps:spPr>
+                        <a:xfrm>
+                          <a:off x="0" y="0"/>
+                          <a:ext cx="1964690" cy="401955"/>
+                        </a:xfrm>
+                        <a:prstGeom prst="rect">
+                          <a:avLst/>
+                        </a:prstGeom>
+                        <a:gradFill flip="none" rotWithShape="1">
+                          <a:gsLst>
+                            <a:gs pos="0">
+                              <a:schemeClr val="accent1">
+                                <a:tint val="100000"/>
+                                <a:shade val="100000"/>
+                                <a:satMod val="130000"/>
+                                <a:alpha val="0"/>
+                              </a:schemeClr>
+                            </a:gs>
+                            <a:gs pos="100000">
+                              <a:schemeClr val="accent1">
+                                <a:tint val="50000"/>
+                                <a:shade val="100000"/>
+                                <a:satMod val="350000"/>
+                                <a:alpha val="0"/>
+                              </a:schemeClr>
+                            </a:gs>
+                          </a:gsLst>
+                          <a:lin ang="16200000" scaled="0"/>
+                          <a:tileRect/>
+                        </a:gradFill>
+                        <a:ln/>
+                      </wps:spPr>
+                      <wps:style>
+                        <a:lnRef idx="1">
+                          <a:schemeClr val="accent1"/>
+                        </a:lnRef>
+                        <a:fillRef idx="3">
+                          <a:schemeClr val="accent1"/>
+                        </a:fillRef>
+                        <a:effectRef idx="2">
+                          <a:schemeClr val="accent1"/>
+                        </a:effectRef>
+                        <a:fontRef idx="minor">
+                          <a:schemeClr val="lt1"/>
+                        </a:fontRef>
+                      </wps:style>
+                      <wps:txbx>
+                        <w:txbxContent>
+                          <w:p>
+                            <w:pPr>
+                              <w:jc w:val="center"/>
+                              <w:rPr>
+                                <w:color w:val="000000" w:themeColor="text1"/>
+                              </w:rPr>
+                            </w:pPr>
+                            <w:r>
+                              <w:rPr>
+                                <w:color w:val="000000" w:themeColor="text1"/>
+                              </w:rPr>
+                              <w:t>Staged Wodarz model</w:t>
+                            </w:r>
+                          </w:p>
+                        </w:txbxContent>
+                      </wps:txbx>
+                      <wps:bodyPr wrap="square">
+                        <a:noAutofit/>
+                      </wps:bodyPr>
+                    </wps:wsp>
+                  </a:graphicData>
+                </a:graphic>
+                <wp14:sizeRelH relativeFrom="margin">
+                  <wp14:pctWidth>0</wp14:pctWidth>
+                </wp14:sizeRelH>
+                <wp14:sizeRelV relativeFrom="margin">
+                  <wp14:pctHeight>0</wp14:pctHeight>
+                </wp14:sizeRelV>
+              </wp:anchor>
+            </w:drawing>
+          </mc:Choice>
+          <mc:Fallback>
+            <w:pict>
+              <v:rect id="Rectangle 11" o:spid="_x0000_s1035" style="position:absolute;margin-left:12.25pt;margin-top:275.6pt;width:154.7pt;height:31.65pt;z-index:251679744;visibility:visible;mso-wrap-style:square;mso-width-percent:0;mso-height-percent:0;mso-wrap-distance-left:9pt;mso-wrap-distance-top:0;mso-wrap-distance-right:9pt;mso-wrap-distance-bottom:0;mso-position-horizontal:absolute;mso-position-horizontal-relative:text;mso-position-vertical:absolute;mso-position-vertical-relative:text;mso-width-percent:0;mso-height-percent:0;mso-width-relative:margin;mso-height-relative:margin;v-text-anchor:top" o:gfxdata="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" fillcolor="#4f81bd [3204]" strokecolor="#4579b8 [3044]">
+                <v:fill opacity="0" color2="#a7bfde [1620]" o:opacity2="0" rotate="t" type="gradient">
+                  <o:fill v:ext="view" type="gradientUnscaled"/>
+                </v:fill>
+                <v:shadow on="t" opacity="22937f" mv:blur="40000f" origin=",.5" offset="0,23000emu"/>
+                <v:textbox>
+                  <w:txbxContent>
+                    <w:p>
+                      <w:pPr>
+                        <w:jc w:val="center"/>
+                        <w:rPr>
+                          <w:color w:val="000000" w:themeColor="text1"/>
+                        </w:rPr>
+                      </w:pPr>
+                      <w:r>
+                        <w:rPr>
+                          <w:color w:val="000000" w:themeColor="text1"/>
+                        </w:rPr>
+                        <w:t>Staged Wodarz model</w:t>
+                      </w:r>
+                    </w:p>
+                  </w:txbxContent>
+                </v:textbox>
+                <w10:wrap type="through"/>
+              </v:rect>
+            </w:pict>
+          </mc:Fallback>
+        </mc:AlternateContent>
+      </w:r>
+      <w:r>
+        <w:rPr>
+          <w:noProof/>
+        </w:rPr>
+        <mc:AlternateContent>
+          <mc:Choice Requires="wps">
+            <w:drawing>
+              <wp:anchor distT="0" distB="0" distL="114300" distR="114300" simplePos="0" relativeHeight="251681792" behindDoc="0" locked="0" layoutInCell="1" allowOverlap="1" wp14:anchorId="754097A6" wp14:editId="157E4EF9">
+                <wp:simplePos x="0" y="0"/>
+                <wp:positionH relativeFrom="column">
+                  <wp:posOffset>4852670</wp:posOffset>
+                </wp:positionH>
+                <wp:positionV relativeFrom="paragraph">
+                  <wp:posOffset>3543935</wp:posOffset>
+                </wp:positionV>
+                <wp:extent cx="1964690" cy="401955"/>
+                <wp:effectExtent l="50800" t="25400" r="67310" b="106045"/>
+                <wp:wrapThrough wrapText="bothSides">
+                  <wp:wrapPolygon edited="0">
+                    <wp:start x="-559" y="-1365"/>
+                    <wp:lineTo x="-559" y="25934"/>
+                    <wp:lineTo x="22061" y="25934"/>
+                    <wp:lineTo x="22061" y="-1365"/>
+                    <wp:lineTo x="-559" y="-1365"/>
+                  </wp:wrapPolygon>
+                </wp:wrapThrough>
+                <wp:docPr id="12" name="Rectangle 12"/>
+                <wp:cNvGraphicFramePr/>
+                <a:graphic xmlns:a="http://schemas.openxmlformats.org/drawingml/2006/main">
+                  <a:graphicData uri="http://schemas.microsoft.com/office/word/2010/wordprocessingShape">
+                    <wps:wsp>
+                      <wps:cNvSpPr/>
+                      <wps:spPr>
+                        <a:xfrm>
+                          <a:off x="0" y="0"/>
+                          <a:ext cx="1964690" cy="401955"/>
+                        </a:xfrm>
+                        <a:prstGeom prst="rect">
+                          <a:avLst/>
+                        </a:prstGeom>
+                        <a:gradFill flip="none" rotWithShape="1">
+                          <a:gsLst>
+                            <a:gs pos="0">
+                              <a:schemeClr val="accent1">
+                                <a:tint val="100000"/>
+                                <a:shade val="100000"/>
+                                <a:satMod val="130000"/>
+                                <a:alpha val="0"/>
+                              </a:schemeClr>
+                            </a:gs>
+                            <a:gs pos="100000">
+                              <a:schemeClr val="accent1">
+                                <a:tint val="50000"/>
+                                <a:shade val="100000"/>
+                                <a:satMod val="350000"/>
+                                <a:alpha val="0"/>
+                              </a:schemeClr>
+                            </a:gs>
+                          </a:gsLst>
+                          <a:lin ang="16200000" scaled="0"/>
+                          <a:tileRect/>
+                        </a:gradFill>
+                        <a:ln/>
+                      </wps:spPr>
+                      <wps:style>
+                        <a:lnRef idx="1">
+                          <a:schemeClr val="accent1"/>
+                        </a:lnRef>
+                        <a:fillRef idx="3">
+                          <a:schemeClr val="accent1"/>
+                        </a:fillRef>
+                        <a:effectRef idx="2">
+                          <a:schemeClr val="accent1"/>
+                        </a:effectRef>
+                        <a:fontRef idx="minor">
+                          <a:schemeClr val="lt1"/>
+                        </a:fontRef>
+                      </wps:style>
+                      <wps:txbx>
+                        <w:txbxContent>
+                          <w:p>
+                            <w:pPr>
+                              <w:jc w:val="center"/>
+                              <w:rPr>
+                                <w:color w:val="000000" w:themeColor="text1"/>
+                              </w:rPr>
+                            </w:pPr>
+                            <w:r>
+                              <w:rPr>
+                                <w:color w:val="000000" w:themeColor="text1"/>
+                              </w:rPr>
+                              <w:t>Staged Kueh model</w:t>
+                            </w:r>
+                          </w:p>
+                        </w:txbxContent>
+                      </wps:txbx>
+                      <wps:bodyPr wrap="square">
+                        <a:noAutofit/>
+                      </wps:bodyPr>
+                    </wps:wsp>
+                  </a:graphicData>
+                </a:graphic>
+                <wp14:sizeRelH relativeFrom="margin">
+                  <wp14:pctWidth>0</wp14:pctWidth>
+                </wp14:sizeRelH>
+                <wp14:sizeRelV relativeFrom="margin">
+                  <wp14:pctHeight>0</wp14:pctHeight>
+                </wp14:sizeRelV>
+              </wp:anchor>
+            </w:drawing>
+          </mc:Choice>
+          <mc:Fallback>
+            <w:pict>
+              <v:rect id="Rectangle 12" o:spid="_x0000_s1036" style="position:absolute;margin-left:382.1pt;margin-top:279.05pt;width:154.7pt;height:31.65pt;z-index:251681792;visibility:visible;mso-wrap-style:square;mso-width-percent:0;mso-height-percent:0;mso-wrap-distance-left:9pt;mso-wrap-distance-top:0;mso-wrap-distance-right:9pt;mso-wrap-distance-bottom:0;mso-position-horizontal:absolute;mso-position-horizontal-relative:text;mso-position-vertical:absolute;mso-position-vertical-relative:text;mso-width-percent:0;mso-height-percent:0;mso-width-relative:margin;mso-height-relative:margin;v-text-anchor:top" o:gfxdata="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" fillcolor="#4f81bd [3204]" strokecolor="#4579b8 [3044]">
+                <v:fill opacity="0" color2="#a7bfde [1620]" o:opacity2="0" rotate="t" type="gradient">
+                  <o:fill v:ext="view" type="gradientUnscaled"/>
+                </v:fill>
+                <v:shadow on="t" opacity="22937f" mv:blur="40000f" origin=",.5" offset="0,23000emu"/>
+                <v:textbox>
+                  <w:txbxContent>
+                    <w:p>
+                      <w:pPr>
+                        <w:jc w:val="center"/>
+                        <w:rPr>
+                          <w:color w:val="000000" w:themeColor="text1"/>
+                        </w:rPr>
+                      </w:pPr>
+                      <w:r>
+                        <w:rPr>
+                          <w:color w:val="000000" w:themeColor="text1"/>
+                        </w:rPr>
+                        <w:t>Staged Kueh model</w:t>
+                      </w:r>
+                    </w:p>
+                  </w:txbxContent>
+                </v:textbox>
+                <w10:wrap type="through"/>
+              </v:rect>
+            </w:pict>
+          </mc:Fallback>
+        </mc:AlternateContent>
+      </w:r>
+      <w:r>
+        <w:rPr>
+          <w:noProof/>
+        </w:rPr>
+        <mc:AlternateContent>
+          <mc:Choice Requires="wps">
+            <w:drawing>
+              <wp:anchor distT="0" distB="0" distL="114300" distR="114300" simplePos="0" relativeHeight="251673600" behindDoc="0" locked="0" layoutInCell="1" allowOverlap="1" wp14:anchorId="09F40BE5" wp14:editId="7237DD47">
+                <wp:simplePos x="0" y="0"/>
+                <wp:positionH relativeFrom="column">
+                  <wp:posOffset>5066030</wp:posOffset>
+                </wp:positionH>
+                <wp:positionV relativeFrom="paragraph">
+                  <wp:posOffset>2305050</wp:posOffset>
+                </wp:positionV>
+                <wp:extent cx="1517650" cy="930275"/>
+                <wp:effectExtent l="50800" t="25400" r="82550" b="111125"/>
+                <wp:wrapThrough wrapText="bothSides">
+                  <wp:wrapPolygon edited="0">
+                    <wp:start x="-723" y="-590"/>
+                    <wp:lineTo x="-723" y="23590"/>
+                    <wp:lineTo x="22413" y="23590"/>
+                    <wp:lineTo x="22413" y="-590"/>
+                    <wp:lineTo x="-723" y="-590"/>
+                  </wp:wrapPolygon>
+                </wp:wrapThrough>
+                <wp:docPr id="8" name="Rectangle 8"/>
+                <wp:cNvGraphicFramePr/>
+                <a:graphic xmlns:a="http://schemas.openxmlformats.org/drawingml/2006/main">
+                  <a:graphicData uri="http://schemas.microsoft.com/office/word/2010/wordprocessingShape">
+                    <wps:wsp>
+                      <wps:cNvSpPr/>
+                      <wps:spPr>
+                        <a:xfrm>
+                          <a:off x="0" y="0"/>
+                          <a:ext cx="1517650" cy="930275"/>
+                        </a:xfrm>
+                        <a:prstGeom prst="rect">
+                          <a:avLst/>
+                        </a:prstGeom>
+                        <a:gradFill flip="none" rotWithShape="1">
+                          <a:gsLst>
+                            <a:gs pos="0">
+                              <a:schemeClr val="accent1">
+                                <a:tint val="100000"/>
+                                <a:shade val="100000"/>
+                                <a:satMod val="130000"/>
+                                <a:alpha val="0"/>
+                              </a:schemeClr>
+                            </a:gs>
+                            <a:gs pos="100000">
+                              <a:schemeClr val="accent1">
+                                <a:tint val="50000"/>
+                                <a:shade val="100000"/>
+                                <a:satMod val="350000"/>
+                                <a:alpha val="0"/>
+                              </a:schemeClr>
+                            </a:gs>
+                          </a:gsLst>
+                          <a:lin ang="16200000" scaled="0"/>
+                          <a:tileRect/>
+                        </a:gradFill>
+                        <a:ln/>
+                      </wps:spPr>
+                      <wps:style>
+                        <a:lnRef idx="1">
+                          <a:schemeClr val="accent1"/>
+                        </a:lnRef>
+                        <a:fillRef idx="3">
+                          <a:schemeClr val="accent1"/>
+                        </a:fillRef>
+                        <a:effectRef idx="2">
+                          <a:schemeClr val="accent1"/>
+                        </a:effectRef>
+                        <a:fontRef idx="minor">
+                          <a:schemeClr val="lt1"/>
+                        </a:fontRef>
+                      </wps:style>
+                      <wps:txbx>
+                        <w:txbxContent>
+                          <w:p>
+                            <w:pPr>
+                              <w:jc w:val="center"/>
+                              <w:rPr>
+                                <w:color w:val="000000" w:themeColor="text1"/>
+                              </w:rPr>
+                            </w:pPr>
+                            <w:r>
+                              <w:rPr>
+                                <w:color w:val="000000" w:themeColor="text1"/>
+                              </w:rPr>
+                              <w:t>Get solutions via ODE tool (recommended by Prof Shapiro)</w:t>
+                            </w:r>
+                          </w:p>
+                        </w:txbxContent>
+                      </wps:txbx>
+                      <wps:bodyPr wrap="square">
+                        <a:noAutofit/>
+                      </wps:bodyPr>
+                    </wps:wsp>
+                  </a:graphicData>
+                </a:graphic>
+                <wp14:sizeRelH relativeFrom="margin">
+                  <wp14:pctWidth>0</wp14:pctWidth>
+                </wp14:sizeRelH>
+                <wp14:sizeRelV relativeFrom="margin">
+                  <wp14:pctHeight>0</wp14:pctHeight>
+                </wp14:sizeRelV>
+              </wp:anchor>
+            </w:drawing>
+          </mc:Choice>
+          <mc:Fallback>
+            <w:pict>
+              <v:rect id="Rectangle 8" o:spid="_x0000_s1032" style="position:absolute;margin-left:398.9pt;margin-top:181.5pt;width:119.5pt;height:73.25pt;z-index:251673600;visibility:visible;mso-wrap-style:square;mso-width-percent:0;mso-height-percent:0;mso-wrap-distance-left:9pt;mso-wrap-distance-top:0;mso-wrap-distance-right:9pt;mso-wrap-distance-bottom:0;mso-position-horizontal:absolute;mso-position-horizontal-relative:text;mso-position-vertical:absolute;mso-position-vertical-relative:text;mso-width-percent:0;mso-height-percent:0;mso-width-relative:margin;mso-height-relative:margin;v-text-anchor:top" o:gfxdata="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" fillcolor="#4f81bd [3204]" strokecolor="#4579b8 [3044]">
+                <v:fill opacity="0" color2="#a7bfde [1620]" o:opacity2="0" rotate="t" type="gradient">
+                  <o:fill v:ext="view" type="gradientUnscaled"/>
+                </v:fill>
+                <v:shadow on="t" opacity="22937f" mv:blur="40000f" origin=",.5" offset="0,23000emu"/>
+                <v:textbox>
+                  <w:txbxContent>
+                    <w:p>
+                      <w:pPr>
+                        <w:jc w:val="center"/>
+                        <w:rPr>
+                          <w:color w:val="000000" w:themeColor="text1"/>
+                        </w:rPr>
+                      </w:pPr>
+                      <w:r>
+                        <w:rPr>
+                          <w:color w:val="000000" w:themeColor="text1"/>
+                        </w:rPr>
+                        <w:t>Get solutions via ODE tool (recommended by Prof Shapiro)</w:t>
+                      </w:r>
+                    </w:p>
+                  </w:txbxContent>
+                </v:textbox>
+                <w10:wrap type="through"/>
+              </v:rect>
+            </w:pict>
+          </mc:Fallback>
+        </mc:AlternateContent>
+      </w:r>
+      <w:r>
+        <w:rPr>
+          <w:noProof/>
+        </w:rPr>
+        <mc:AlternateContent>
+          <mc:Choice Requires="wps">
+            <w:drawing>
+              <wp:anchor distT="0" distB="0" distL="114300" distR="114300" simplePos="0" relativeHeight="251667456" behindDoc="0" locked="0" layoutInCell="1" allowOverlap="1" wp14:anchorId="29E7A42A" wp14:editId="78D4ABA4">
+                <wp:simplePos x="0" y="0"/>
+                <wp:positionH relativeFrom="column">
+                  <wp:posOffset>5044440</wp:posOffset>
+                </wp:positionH>
+                <wp:positionV relativeFrom="paragraph">
+                  <wp:posOffset>1197610</wp:posOffset>
+                </wp:positionV>
+                <wp:extent cx="1602740" cy="824865"/>
+                <wp:effectExtent l="50800" t="25400" r="73660" b="89535"/>
+                <wp:wrapThrough wrapText="bothSides">
+                  <wp:wrapPolygon edited="0">
+                    <wp:start x="-685" y="-665"/>
+                    <wp:lineTo x="-685" y="23279"/>
+                    <wp:lineTo x="22250" y="23279"/>
+                    <wp:lineTo x="22250" y="-665"/>
+                    <wp:lineTo x="-685" y="-665"/>
+                  </wp:wrapPolygon>
+                </wp:wrapThrough>
+                <wp:docPr id="5" name="Rectangle 5"/>
+                <wp:cNvGraphicFramePr/>
+                <a:graphic xmlns:a="http://schemas.openxmlformats.org/drawingml/2006/main">
+                  <a:graphicData uri="http://schemas.microsoft.com/office/word/2010/wordprocessingShape">
+                    <wps:wsp>
+                      <wps:cNvSpPr/>
+                      <wps:spPr>
+                        <a:xfrm>
+                          <a:off x="0" y="0"/>
+                          <a:ext cx="1602740" cy="824865"/>
+                        </a:xfrm>
+                        <a:prstGeom prst="rect">
+                          <a:avLst/>
+                        </a:prstGeom>
+                        <a:gradFill flip="none" rotWithShape="1">
+                          <a:gsLst>
+                            <a:gs pos="0">
+                              <a:schemeClr val="accent1">
+                                <a:tint val="100000"/>
+                                <a:shade val="100000"/>
+                                <a:satMod val="130000"/>
+                                <a:alpha val="0"/>
+                              </a:schemeClr>
+                            </a:gs>
+                            <a:gs pos="100000">
+                              <a:schemeClr val="accent1">
+                                <a:tint val="50000"/>
+                                <a:shade val="100000"/>
+                                <a:satMod val="350000"/>
+                                <a:alpha val="0"/>
+                              </a:schemeClr>
+                            </a:gs>
+                          </a:gsLst>
+                          <a:lin ang="16200000" scaled="0"/>
+                          <a:tileRect/>
+                        </a:gradFill>
+                        <a:ln/>
+                      </wps:spPr>
+                      <wps:style>
+                        <a:lnRef idx="1">
+                          <a:schemeClr val="accent1"/>
+                        </a:lnRef>
+                        <a:fillRef idx="3">
+                          <a:schemeClr val="accent1"/>
+                        </a:fillRef>
+                        <a:effectRef idx="2">
+                          <a:schemeClr val="accent1"/>
+                        </a:effectRef>
+                        <a:fontRef idx="minor">
+                          <a:schemeClr val="lt1"/>
+                        </a:fontRef>
+                      </wps:style>
+                      <wps:txbx>
+                        <w:txbxContent>
+                          <w:p>
+                            <w:pPr>
+                              <w:jc w:val="center"/>
+                              <w:rPr>
+                                <w:color w:val="000000" w:themeColor="text1"/>
+                              </w:rPr>
+                            </w:pPr>
+                            <w:r>
+                              <w:rPr>
+                                <w:color w:val="000000" w:themeColor="text1"/>
+                              </w:rPr>
+                              <w:t>Determine Kueh</w:t>
+                            </w:r>
+                          </w:p>
+                          <w:p>
+                            <w:pPr>
+                              <w:jc w:val="center"/>
+                              <w:rPr>
+                                <w:color w:val="000000" w:themeColor="text1"/>
+                              </w:rPr>
+                            </w:pPr>
+                            <w:proofErr w:type="gramStart"/>
+                            <w:r>
+                              <w:rPr>
+                                <w:color w:val="000000" w:themeColor="text1"/>
+                              </w:rPr>
+                              <w:t>variables</w:t>
+                            </w:r>
+                            <w:proofErr w:type="gramEnd"/>
+                            <w:r>
+                              <w:rPr>
+                                <w:color w:val="000000" w:themeColor="text1"/>
+                              </w:rPr>
+                              <w:t xml:space="preserve">. Using Wodarz dynamic equations*. </w:t>
+                            </w:r>
+                            <w:proofErr w:type="gramStart"/>
+                            <w:r>
+                              <w:rPr>
+                                <w:color w:val="000000" w:themeColor="text1"/>
+                              </w:rPr>
+                              <w:t>Setup*.</w:t>
+                            </w:r>
+                            <w:proofErr w:type="gramEnd"/>
+                          </w:p>
+                        </w:txbxContent>
+                      </wps:txbx>
+                      <wps:bodyPr wrap="square">
+                        <a:noAutofit/>
+                      </wps:bodyPr>
+                    </wps:wsp>
+                  </a:graphicData>
+                </a:graphic>
+                <wp14:sizeRelH relativeFrom="margin">
+                  <wp14:pctWidth>0</wp14:pctWidth>
+                </wp14:sizeRelH>
+                <wp14:sizeRelV relativeFrom="margin">
+                  <wp14:pctHeight>0</wp14:pctHeight>
+                </wp14:sizeRelV>
+              </wp:anchor>
+            </w:drawing>
+          </mc:Choice>
+          <mc:Fallback>
+            <w:pict>
+              <v:rect id="Rectangle 5" o:spid="_x0000_s1033" style="position:absolute;margin-left:397.2pt;margin-top:94.3pt;width:126.2pt;height:64.95pt;z-index:251667456;visibility:visible;mso-wrap-style:square;mso-width-percent:0;mso-height-percent:0;mso-wrap-distance-left:9pt;mso-wrap-distance-top:0;mso-wrap-distance-right:9pt;mso-wrap-distance-bottom:0;mso-position-horizontal:absolute;mso-position-horizontal-relative:text;mso-position-vertical:absolute;mso-position-vertical-relative:text;mso-width-percent:0;mso-height-percent:0;mso-width-relative:margin;mso-height-relative:margin;v-text-anchor:top" o:gfxdata="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" fillcolor="#4f81bd [3204]" strokecolor="#4579b8 [3044]">
+                <v:fill opacity="0" color2="#a7bfde [1620]" o:opacity2="0" rotate="t" type="gradient">
+                  <o:fill v:ext="view" type="gradientUnscaled"/>
+                </v:fill>
+                <v:shadow on="t" opacity="22937f" mv:blur="40000f" origin=",.5" offset="0,23000emu"/>
+                <v:textbox>
+                  <w:txbxContent>
+                    <w:p>
+                      <w:pPr>
+                        <w:jc w:val="center"/>
+                        <w:rPr>
+                          <w:color w:val="000000" w:themeColor="text1"/>
+                        </w:rPr>
+                      </w:pPr>
+                      <w:r>
+                        <w:rPr>
+                          <w:color w:val="000000" w:themeColor="text1"/>
+                        </w:rPr>
+                        <w:t>Determine Kueh</w:t>
+                      </w:r>
+                    </w:p>
+                    <w:p>
+                      <w:pPr>
+                        <w:jc w:val="center"/>
+                        <w:rPr>
+                          <w:color w:val="000000" w:themeColor="text1"/>
+                        </w:rPr>
+                      </w:pPr>
+                      <w:proofErr w:type="gramStart"/>
+                      <w:r>
+                        <w:rPr>
+                          <w:color w:val="000000" w:themeColor="text1"/>
+                        </w:rPr>
+                        <w:t>variables</w:t>
+                      </w:r>
+                      <w:proofErr w:type="gramEnd"/>
+                      <w:r>
+                        <w:rPr>
+                          <w:color w:val="000000" w:themeColor="text1"/>
+                        </w:rPr>
+                        <w:t xml:space="preserve">. Using Wodarz dynamic equations*. </w:t>
+                      </w:r>
+                      <w:proofErr w:type="gramStart"/>
+                      <w:r>
+                        <w:rPr>
+                          <w:color w:val="000000" w:themeColor="text1"/>
+                        </w:rPr>
+                        <w:t>Setup*.</w:t>
+                      </w:r>
+                      <w:proofErr w:type="gramEnd"/>
+                    </w:p>
+                  </w:txbxContent>
+                </v:textbox>
+                <w10:wrap type="through"/>
+              </v:rect>
+            </w:pict>
+          </mc:Fallback>
+        </mc:AlternateContent>
+      </w:r>
+      <w:r>
+        <w:rPr>
+          <w:noProof/>
+        </w:rPr>
+        <mc:AlternateContent>
+          <mc:Choice Requires="wps">
+            <w:drawing>
+              <wp:anchor distT="0" distB="0" distL="114300" distR="114300" simplePos="0" relativeHeight="251665408" behindDoc="0" locked="0" layoutInCell="1" allowOverlap="1" wp14:anchorId="7500C00C" wp14:editId="6A302FF1">
+                <wp:simplePos x="0" y="0"/>
+                <wp:positionH relativeFrom="column">
+                  <wp:posOffset>317500</wp:posOffset>
+                </wp:positionH>
+                <wp:positionV relativeFrom="paragraph">
+                  <wp:posOffset>1732915</wp:posOffset>
+                </wp:positionV>
+                <wp:extent cx="1511935" cy="497840"/>
+                <wp:effectExtent l="50800" t="25400" r="88265" b="111760"/>
+                <wp:wrapThrough wrapText="bothSides">
+                  <wp:wrapPolygon edited="0">
+                    <wp:start x="-726" y="-1102"/>
+                    <wp:lineTo x="-726" y="25347"/>
+                    <wp:lineTo x="22498" y="25347"/>
+                    <wp:lineTo x="22498" y="-1102"/>
+                    <wp:lineTo x="-726" y="-1102"/>
+                  </wp:wrapPolygon>
+                </wp:wrapThrough>
+                <wp:docPr id="4" name="Rectangle 4"/>
+                <wp:cNvGraphicFramePr/>
+                <a:graphic xmlns:a="http://schemas.openxmlformats.org/drawingml/2006/main">
+                  <a:graphicData uri="http://schemas.microsoft.com/office/word/2010/wordprocessingShape">
+                    <wps:wsp>
+                      <wps:cNvSpPr/>
+                      <wps:spPr>
+                        <a:xfrm>
+                          <a:off x="0" y="0"/>
+                          <a:ext cx="1511935" cy="497840"/>
+                        </a:xfrm>
+                        <a:prstGeom prst="rect">
+                          <a:avLst/>
+                        </a:prstGeom>
+                        <a:gradFill flip="none" rotWithShape="1">
+                          <a:gsLst>
+                            <a:gs pos="0">
+                              <a:schemeClr val="accent1">
+                                <a:tint val="100000"/>
+                                <a:shade val="100000"/>
+                                <a:satMod val="130000"/>
+                                <a:alpha val="0"/>
+                              </a:schemeClr>
+                            </a:gs>
+                            <a:gs pos="100000">
+                              <a:schemeClr val="accent1">
+                                <a:tint val="50000"/>
+                                <a:shade val="100000"/>
+                                <a:satMod val="350000"/>
+                                <a:alpha val="0"/>
+                              </a:schemeClr>
+                            </a:gs>
+                          </a:gsLst>
+                          <a:lin ang="16200000" scaled="0"/>
+                          <a:tileRect/>
+                        </a:gradFill>
+                        <a:ln/>
+                      </wps:spPr>
+                      <wps:style>
+                        <a:lnRef idx="1">
+                          <a:schemeClr val="accent1"/>
+                        </a:lnRef>
+                        <a:fillRef idx="3">
+                          <a:schemeClr val="accent1"/>
+                        </a:fillRef>
+                        <a:effectRef idx="2">
+                          <a:schemeClr val="accent1"/>
+                        </a:effectRef>
+                        <a:fontRef idx="minor">
+                          <a:schemeClr val="lt1"/>
+                        </a:fontRef>
+                      </wps:style>
+                      <wps:txbx>
+                        <w:txbxContent>
+                          <w:p>
+                            <w:pPr>
+                              <w:jc w:val="center"/>
+                              <w:rPr>
+                                <w:color w:val="000000" w:themeColor="text1"/>
+                              </w:rPr>
+                            </w:pPr>
+                            <w:r>
+                              <w:rPr>
+                                <w:color w:val="000000" w:themeColor="text1"/>
+                              </w:rPr>
+                              <w:t>Implement o/p metrics</w:t>
+                            </w:r>
+                          </w:p>
+                        </w:txbxContent>
+                      </wps:txbx>
+                      <wps:bodyPr wrap="square">
+                        <a:noAutofit/>
+                      </wps:bodyPr>
+                    </wps:wsp>
+                  </a:graphicData>
+                </a:graphic>
+                <wp14:sizeRelH relativeFrom="margin">
+                  <wp14:pctWidth>0</wp14:pctWidth>
+                </wp14:sizeRelH>
+                <wp14:sizeRelV relativeFrom="margin">
+                  <wp14:pctHeight>0</wp14:pctHeight>
+                </wp14:sizeRelV>
+              </wp:anchor>
+            </w:drawing>
+          </mc:Choice>
+          <mc:Fallback>
+            <w:pict>
+              <v:rect id="Rectangle 4" o:spid="_x0000_s1034" style="position:absolute;margin-left:25pt;margin-top:136.45pt;width:119.05pt;height:39.2pt;z-index:251665408;visibility:visible;mso-wrap-style:square;mso-width-percent:0;mso-height-percent:0;mso-wrap-distance-left:9pt;mso-wrap-distance-top:0;mso-wrap-distance-right:9pt;mso-wrap-distance-bottom:0;mso-position-horizontal:absolute;mso-position-horizontal-relative:text;mso-position-vertical:absolute;mso-position-vertical-relative:text;mso-width-percent:0;mso-height-percent:0;mso-width-relative:margin;mso-height-relative:margin;v-text-anchor:top" o:gfxdata="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" fillcolor="#4f81bd [3204]" strokecolor="#4579b8 [3044]">
+                <v:fill opacity="0" color2="#a7bfde [1620]" o:opacity2="0" rotate="t" type="gradient">
+                  <o:fill v:ext="view" type="gradientUnscaled"/>
+                </v:fill>
+                <v:shadow on="t" opacity="22937f" mv:blur="40000f" origin=",.5" offset="0,23000emu"/>
+                <v:textbox>
+                  <w:txbxContent>
+                    <w:p>
+                      <w:pPr>
+                        <w:jc w:val="center"/>
+                        <w:rPr>
+                          <w:color w:val="000000" w:themeColor="text1"/>
+                        </w:rPr>
+                      </w:pPr>
+                      <w:r>
+                        <w:rPr>
+                          <w:color w:val="000000" w:themeColor="text1"/>
+                        </w:rPr>
+                        <w:t>Implement o/p metrics</w:t>
+                      </w:r>
+                    </w:p>
+                  </w:txbxContent>
+                </v:textbox>
+                <w10:wrap type="through"/>
+              </v:rect>
+            </w:pict>
+          </mc:Fallback>
+        </mc:AlternateContent>
+      </w:r>
+      <w:r>
+        <w:rPr>
+          <w:noProof/>
+        </w:rPr>
+        <mc:AlternateContent>
+          <mc:Choice Requires="wps">
+            <w:drawing>
+              <wp:anchor distT="0" distB="0" distL="114300" distR="114300" simplePos="0" relativeHeight="251671552" behindDoc="0" locked="0" layoutInCell="1" allowOverlap="1" wp14:anchorId="1113FC3F" wp14:editId="2EFD8152">
+                <wp:simplePos x="0" y="0"/>
+                <wp:positionH relativeFrom="column">
+                  <wp:posOffset>292100</wp:posOffset>
+                </wp:positionH>
+                <wp:positionV relativeFrom="paragraph">
+                  <wp:posOffset>2560955</wp:posOffset>
+                </wp:positionV>
+                <wp:extent cx="1591310" cy="401955"/>
+                <wp:effectExtent l="50800" t="25400" r="85090" b="106045"/>
+                <wp:wrapThrough wrapText="bothSides">
+                  <wp:wrapPolygon edited="0">
+                    <wp:start x="-690" y="-1365"/>
+                    <wp:lineTo x="-690" y="25934"/>
+                    <wp:lineTo x="22410" y="25934"/>
+                    <wp:lineTo x="22410" y="-1365"/>
+                    <wp:lineTo x="-690" y="-1365"/>
+                  </wp:wrapPolygon>
+                </wp:wrapThrough>
+                <wp:docPr id="7" name="Rectangle 7"/>
+                <wp:cNvGraphicFramePr/>
+                <a:graphic xmlns:a="http://schemas.openxmlformats.org/drawingml/2006/main">
+                  <a:graphicData uri="http://schemas.microsoft.com/office/word/2010/wordprocessingShape">
+                    <wps:wsp>
+                      <wps:cNvSpPr/>
+                      <wps:spPr>
+                        <a:xfrm>
+                          <a:off x="0" y="0"/>
+                          <a:ext cx="1591310" cy="401955"/>
+                        </a:xfrm>
+                        <a:prstGeom prst="rect">
+                          <a:avLst/>
+                        </a:prstGeom>
+                        <a:gradFill flip="none" rotWithShape="1">
+                          <a:gsLst>
+                            <a:gs pos="0">
+                              <a:schemeClr val="accent1">
+                                <a:tint val="100000"/>
+                                <a:shade val="100000"/>
+                                <a:satMod val="130000"/>
+                                <a:alpha val="0"/>
+                              </a:schemeClr>
+                            </a:gs>
+                            <a:gs pos="100000">
+                              <a:schemeClr val="accent1">
+                                <a:tint val="50000"/>
+                                <a:shade val="100000"/>
+                                <a:satMod val="350000"/>
+                                <a:alpha val="0"/>
+                              </a:schemeClr>
+                            </a:gs>
+                          </a:gsLst>
+                          <a:lin ang="16200000" scaled="0"/>
+                          <a:tileRect/>
+                        </a:gradFill>
+                        <a:ln/>
+                      </wps:spPr>
+                      <wps:style>
+                        <a:lnRef idx="1">
+                          <a:schemeClr val="accent1"/>
+                        </a:lnRef>
+                        <a:fillRef idx="3">
+                          <a:schemeClr val="accent1"/>
+                        </a:fillRef>
+                        <a:effectRef idx="2">
+                          <a:schemeClr val="accent1"/>
+                        </a:effectRef>
+                        <a:fontRef idx="minor">
+                          <a:schemeClr val="lt1"/>
+                        </a:fontRef>
+                      </wps:style>
+                      <wps:txbx>
+                        <w:txbxContent>
+                          <w:p>
+                            <w:pPr>
+                              <w:jc w:val="center"/>
+                              <w:rPr>
+                                <w:color w:val="000000" w:themeColor="text1"/>
+                              </w:rPr>
+                            </w:pPr>
+                            <w:r>
+                              <w:rPr>
+                                <w:color w:val="000000" w:themeColor="text1"/>
+                              </w:rPr>
+                              <w:t>Test both versions</w:t>
+                            </w:r>
+                          </w:p>
+                        </w:txbxContent>
+                      </wps:txbx>
+                      <wps:bodyPr wrap="square">
+                        <a:noAutofit/>
+                      </wps:bodyPr>
+                    </wps:wsp>
+                  </a:graphicData>
+                </a:graphic>
+                <wp14:sizeRelH relativeFrom="margin">
+                  <wp14:pctWidth>0</wp14:pctWidth>
+                </wp14:sizeRelH>
+                <wp14:sizeRelV relativeFrom="margin">
+                  <wp14:pctHeight>0</wp14:pctHeight>
+                </wp14:sizeRelV>
+              </wp:anchor>
+            </w:drawing>
+          </mc:Choice>
+          <mc:Fallback>
+            <w:pict>
+              <v:rect id="Rectangle 7" o:spid="_x0000_s1040" style="position:absolute;margin-left:23pt;margin-top:201.65pt;width:125.3pt;height:31.65pt;z-index:251671552;visibility:visible;mso-wrap-style:square;mso-width-percent:0;mso-height-percent:0;mso-wrap-distance-left:9pt;mso-wrap-distance-top:0;mso-wrap-distance-right:9pt;mso-wrap-distance-bottom:0;mso-position-horizontal:absolute;mso-position-horizontal-relative:text;mso-position-vertical:absolute;mso-position-vertical-relative:text;mso-width-percent:0;mso-height-percent:0;mso-width-relative:margin;mso-height-relative:margin;v-text-anchor:top" o:gfxdata="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" fillcolor="#4f81bd [3204]" strokecolor="#4579b8 [3044]">
+                <v:fill opacity="0" color2="#a7bfde [1620]" o:opacity2="0" rotate="t" type="gradient">
+                  <o:fill v:ext="view" type="gradientUnscaled"/>
+                </v:fill>
+                <v:shadow on="t" opacity="22937f" mv:blur="40000f" origin=",.5" offset="0,23000emu"/>
+                <v:textbox>
+                  <w:txbxContent>
+                    <w:p>
+                      <w:pPr>
+                        <w:jc w:val="center"/>
+                        <w:rPr>
+                          <w:color w:val="000000" w:themeColor="text1"/>
+                        </w:rPr>
+                      </w:pPr>
+                      <w:r>
+                        <w:rPr>
+                          <w:color w:val="000000" w:themeColor="text1"/>
+                        </w:rPr>
+                        <w:t>Test both versions</w:t>
+                      </w:r>
+                    </w:p>
+                  </w:txbxContent>
+                </v:textbox>
+                <w10:wrap type="through"/>
+              </v:rect>
+            </w:pict>
+          </mc:Fallback>
+        </mc:AlternateContent>
+      </w:r>
+    </w:p>
     <w:sectPr>
       <w:pgSz w:w="12240" w:h="15840"/>
       <w:pgMar w:top="936" w:right="936" w:bottom="936" w:left="936" w:header="720" w:footer="720" w:gutter="0"/>

</xml_diff>

<commit_message>
Adding to Introduction portion of paper. Pre var reassign
</commit_message>
<xml_diff>
--- a/LabNotebookTPerez.docx
+++ b/LabNotebookTPerez.docx
@@ -1,21 +1,22 @@
 
 <file path=word/document.xml><?xml version="1.0" encoding="utf-8"?>
-<w:document xmlns:wpc="http://schemas.microsoft.com/office/word/2010/wordprocessingCanvas" xmlns:mo="http://schemas.microsoft.com/office/mac/office/2008/main" xmlns:mc="http://schemas.openxmlformats.org/markup-compatibility/2006" xmlns:mv="urn:schemas-microsoft-com:mac:vml" xmlns:o="urn:schemas-microsoft-com:office:office" xmlns:r="http://schemas.openxmlformats.org/officeDocument/2006/relationships" xmlns:m="http://schemas.openxmlformats.org/officeDocument/2006/math" xmlns:v="urn:schemas-microsoft-com:vml" xmlns:wp14="http://schemas.microsoft.com/office/word/2010/wordprocessingDrawing" xmlns:wp="http://schemas.openxmlformats.org/drawingml/2006/wordprocessingDrawing" xmlns:w10="urn:schemas-microsoft-com:office:word" xmlns:w="http://schemas.openxmlformats.org/wordprocessingml/2006/main" xmlns:w14="http://schemas.microsoft.com/office/word/2010/wordml" xmlns:wpg="http://schemas.microsoft.com/office/word/2010/wordprocessingGroup" xmlns:wpi="http://schemas.microsoft.com/office/word/2010/wordprocessingInk" xmlns:wne="http://schemas.microsoft.com/office/word/2006/wordml" xmlns:wps="http://schemas.microsoft.com/office/word/2010/wordprocessingShape" mc:Ignorable="w14 wp14">
+<w:document xmlns:wpc="http://schemas.microsoft.com/office/word/2010/wordprocessingCanvas" xmlns:mo="http://schemas.microsoft.com/office/mac/office/2008/main" xmlns:mc="http://schemas.openxmlformats.org/markup-compatibility/2006" xmlns:mv="urn:schemas-microsoft-com:mac:vml" xmlns:o="urn:schemas-microsoft-com:office:office" xmlns:r="http://schemas.openxmlformats.org/officeDocument/2006/relationships" xmlns:m="http://schemas.openxmlformats.org/officeDocument/2006/math" xmlns:v="urn:schemas-microsoft-com:vml" xmlns:wp14="http://schemas.microsoft.com/office/word/2010/wordprocessingDrawing" xmlns:wp="http://schemas.openxmlformats.org/drawingml/2006/wordprocessingDrawing" xmlns:w10="urn:schemas-microsoft-com:office:word" xmlns:w="http://schemas.openxmlformats.org/wordprocessingml/2006/main" xmlns:w14="http://schemas.microsoft.com/office/word/2010/wordml" xmlns:w15="http://schemas.microsoft.com/office/word/2012/wordml" xmlns:wpg="http://schemas.microsoft.com/office/word/2010/wordprocessingGroup" xmlns:wpi="http://schemas.microsoft.com/office/word/2010/wordprocessingInk" xmlns:wne="http://schemas.microsoft.com/office/word/2006/wordml" xmlns:wps="http://schemas.microsoft.com/office/word/2010/wordprocessingShape" mc:Ignorable="w14 w15 wp14">
   <w:body>
     <w:p>
       <w:r>
-        <w:t xml:space="preserve">                                       Lab Notebook of T.Perez | CSUN 108484650 | COMP490L</w:t>
-      </w:r>
-    </w:p>
-    <w:p/>
-    <w:p/>
-    <w:p>
-      <w:r>
-        <w:t>10-4-18</w:t>
+        <w:t xml:space="preserve">                                       Lab Notebook of T.Pe</w:t>
+      </w:r>
+      <w:r>
+        <w:t>rez | CSUN 108484650 | COMP490L</w:t>
       </w:r>
     </w:p>
     <w:p>
       <w:r>
+        <w:t>10-4-18</w:t>
+      </w:r>
+    </w:p>
+    <w:p>
+      <w:r>
         <w:tab/>
         <w:t>Spoke with prof Shapiro re informal mentoring of project, and said he’ll email prof Dewey.</w:t>
       </w:r>
@@ -23,13 +24,8 @@
     <w:p>
       <w:r>
         <w:tab/>
-        <w:t>[Mentioned to prof Dewey about the above</w:t>
-      </w:r>
-      <w:proofErr w:type="gramStart"/>
-      <w:r>
-        <w:t>. ]</w:t>
-      </w:r>
-      <w:proofErr w:type="gramEnd"/>
+        <w:t>[Mentioned to prof Dewey about the above. ]</w:t>
+      </w:r>
     </w:p>
     <w:p>
       <w:r>
@@ -52,14 +48,7 @@
     <w:p>
       <w:r>
         <w:tab/>
-      </w:r>
-      <w:proofErr w:type="gramStart"/>
-      <w:r>
-        <w:t>re</w:t>
-      </w:r>
-      <w:proofErr w:type="gramEnd"/>
-      <w:r>
-        <w:t>-written.</w:t>
+        <w:t>re-written.</w:t>
       </w:r>
     </w:p>
     <w:p>
@@ -69,13 +58,8 @@
     </w:p>
     <w:p>
       <w:r>
-        <w:t xml:space="preserve">               Sent prof D and prof </w:t>
-      </w:r>
-      <w:proofErr w:type="gramStart"/>
-      <w:r>
-        <w:t>S ;</w:t>
-      </w:r>
-      <w:proofErr w:type="gramEnd"/>
+        <w:t xml:space="preserve">               Sent prof D and prof S ;</w:t>
+      </w:r>
     </w:p>
     <w:p>
       <w:r>
@@ -101,15 +85,7 @@
     <w:p>
       <w:r>
         <w:tab/>
-        <w:t>“</w:t>
-      </w:r>
-      <w:proofErr w:type="gramStart"/>
-      <w:r>
-        <w:t>guide</w:t>
-      </w:r>
-      <w:proofErr w:type="gramEnd"/>
-      <w:r>
-        <w:t xml:space="preserve"> in” a pathway (an exposition to the “storyline”) to a somewhat new concept to those </w:t>
+        <w:t xml:space="preserve">“guide in” a pathway (an exposition to the “storyline”) to a somewhat new concept to those </w:t>
       </w:r>
       <w:r>
         <w:tab/>
@@ -160,16 +136,11 @@
         </w:rPr>
         <w:t xml:space="preserve"> </w:t>
       </w:r>
-      <w:proofErr w:type="gramStart"/>
       <w:r>
         <w:t>‡</w:t>
       </w:r>
       <w:r>
-        <w:t xml:space="preserve">              ;</w:t>
-      </w:r>
-      <w:proofErr w:type="gramEnd"/>
-      <w:r>
-        <w:t xml:space="preserve">               ;                  ;</w:t>
+        <w:t xml:space="preserve">              ;               ;                  ;</w:t>
       </w:r>
     </w:p>
     <w:p>
@@ -181,15 +152,7 @@
     <w:p>
       <w:r>
         <w:tab/>
-        <w:t xml:space="preserve">Re-read Killer Cell </w:t>
-      </w:r>
-      <w:proofErr w:type="spellStart"/>
-      <w:r>
-        <w:t>Dyn</w:t>
-      </w:r>
-      <w:proofErr w:type="spellEnd"/>
-      <w:r>
-        <w:t xml:space="preserve"> – Wodarz</w:t>
+        <w:t>Re-read Killer Cell Dyn – Wodarz</w:t>
       </w:r>
       <w:r>
         <w:rPr>
@@ -279,24 +242,13 @@
                         <w:txbxContent>
                           <w:p>
                             <w:r>
-                              <w:t xml:space="preserve">        Conceptual</w:t>
-                            </w:r>
-                            <w:r>
-                              <w:t xml:space="preserve">   </w:t>
+                              <w:t xml:space="preserve">        Conceptual   </w:t>
                             </w:r>
                           </w:p>
                           <w:p>
                             <w:r>
-                              <w:t xml:space="preserve">      </w:t>
+                              <w:t xml:space="preserve">      correlations</w:t>
                             </w:r>
-                            <w:proofErr w:type="gramStart"/>
-                            <w:r>
-                              <w:t>correlation</w:t>
-                            </w:r>
-                            <w:r>
-                              <w:t>s</w:t>
-                            </w:r>
-                            <w:proofErr w:type="gramEnd"/>
                           </w:p>
                         </w:txbxContent>
                       </wps:txbx>
@@ -794,19 +746,11 @@
                                 <w:color w:val="000000" w:themeColor="text1"/>
                               </w:rPr>
                             </w:pPr>
-                            <w:proofErr w:type="gramStart"/>
                             <w:r>
                               <w:rPr>
                                 <w:color w:val="000000" w:themeColor="text1"/>
                               </w:rPr>
-                              <w:t>all</w:t>
-                            </w:r>
-                            <w:proofErr w:type="gramEnd"/>
-                            <w:r>
-                              <w:rPr>
-                                <w:color w:val="000000" w:themeColor="text1"/>
-                              </w:rPr>
-                              <w:t xml:space="preserve"> Wodarz material</w:t>
+                              <w:t>all Wodarz material</w:t>
                             </w:r>
                           </w:p>
                         </w:txbxContent>
@@ -893,9 +837,8 @@
         <w:tab/>
       </w:r>
     </w:p>
+    <w:p/>
     <w:p>
-      <w:bookmarkStart w:id="0" w:name="_GoBack"/>
-      <w:bookmarkEnd w:id="0"/>
       <w:r>
         <w:rPr>
           <w:noProof/>
@@ -966,14 +909,7 @@
                                 <w:color w:val="008000"/>
                                 <w:highlight w:val="yellow"/>
                               </w:rPr>
-                              <w:t xml:space="preserve">          </w:t>
-                            </w:r>
-                            <w:r>
-                              <w:rPr>
-                                <w:color w:val="008000"/>
-                                <w:highlight w:val="yellow"/>
-                              </w:rPr>
-                              <w:t>WODARZ-KUEH CORRELATION</w:t>
+                              <w:t xml:space="preserve">          WODARZ-KUEH CORRELATION</w:t>
                             </w:r>
                             <w:r>
                               <w:rPr>
@@ -1296,16 +1232,8 @@
                             </w:p>
                             <w:p>
                               <w:r>
-                                <w:t xml:space="preserve">       </w:t>
+                                <w:t xml:space="preserve">       correlations</w:t>
                               </w:r>
-                              <w:proofErr w:type="gramStart"/>
-                              <w:r>
-                                <w:t>correlation</w:t>
-                              </w:r>
-                              <w:r>
-                                <w:t>s</w:t>
-                              </w:r>
-                              <w:proofErr w:type="gramEnd"/>
                             </w:p>
                           </w:txbxContent>
                         </wps:txbx>
@@ -2333,21 +2261,7 @@
                               <w:rPr>
                                 <w:color w:val="000000" w:themeColor="text1"/>
                               </w:rPr>
-                              <w:t xml:space="preserve">(Get </w:t>
-                            </w:r>
-                            <w:proofErr w:type="spellStart"/>
-                            <w:r>
-                              <w:rPr>
-                                <w:color w:val="000000" w:themeColor="text1"/>
-                              </w:rPr>
-                              <w:t>Qt</w:t>
-                            </w:r>
-                            <w:proofErr w:type="spellEnd"/>
-                            <w:r>
-                              <w:rPr>
-                                <w:color w:val="000000" w:themeColor="text1"/>
-                              </w:rPr>
-                              <w:t xml:space="preserve"> Creator version working)</w:t>
+                              <w:t>(Get Qt Creator version working)</w:t>
                             </w:r>
                           </w:p>
                         </w:txbxContent>
@@ -2589,7 +2503,7 @@
         <mc:AlternateContent>
           <mc:Choice Requires="wps">
             <w:drawing>
-              <wp:anchor distT="0" distB="0" distL="114300" distR="114300" simplePos="0" relativeHeight="251681792" behindDoc="0" locked="0" layoutInCell="1" allowOverlap="1" wp14:anchorId="754097A6" wp14:editId="157E4EF9">
+              <wp:anchor distT="0" distB="0" distL="114300" distR="114300" simplePos="0" relativeHeight="251681792" behindDoc="0" locked="0" layoutInCell="1" allowOverlap="1" wp14:anchorId="754097A6" wp14:editId="7BF4D431">
                 <wp:simplePos x="0" y="0"/>
                 <wp:positionH relativeFrom="column">
                   <wp:posOffset>4852670</wp:posOffset>
@@ -2695,7 +2609,7 @@
           </mc:Choice>
           <mc:Fallback>
             <w:pict>
-              <v:rect id="Rectangle 12" o:spid="_x0000_s1036" style="position:absolute;margin-left:382.1pt;margin-top:279.05pt;width:154.7pt;height:31.65pt;z-index:251681792;visibility:visible;mso-wrap-style:square;mso-width-percent:0;mso-height-percent:0;mso-wrap-distance-left:9pt;mso-wrap-distance-top:0;mso-wrap-distance-right:9pt;mso-wrap-distance-bottom:0;mso-position-horizontal:absolute;mso-position-horizontal-relative:text;mso-position-vertical:absolute;mso-position-vertical-relative:text;mso-width-percent:0;mso-height-percent:0;mso-width-relative:margin;mso-height-relative:margin;v-text-anchor:top" o:gfxdata="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" fillcolor="#4f81bd [3204]" strokecolor="#4579b8 [3044]">
+              <v:rect id="Rectangle 12" o:spid="_x0000_s1036" style="position:absolute;margin-left:382.1pt;margin-top:279.05pt;width:154.7pt;height:31.65pt;z-index:251681792;visibility:visible;mso-wrap-style:square;mso-width-percent:0;mso-height-percent:0;mso-wrap-distance-left:9pt;mso-wrap-distance-top:0;mso-wrap-distance-right:9pt;mso-wrap-distance-bottom:0;mso-position-horizontal:absolute;mso-position-horizontal-relative:text;mso-position-vertical:absolute;mso-position-vertical-relative:text;mso-width-percent:0;mso-height-percent:0;mso-width-relative:margin;mso-height-relative:margin;v-text-anchor:top" o:gfxdata="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" fillcolor="#4f81bd [3204]" strokecolor="#4579b8 [3044]">
                 <v:fill opacity="0" color2="#a7bfde [1620]" o:opacity2="0" rotate="t" type="gradient">
                   <o:fill v:ext="view" type="gradientUnscaled"/>
                 </v:fill>
@@ -2967,28 +2881,12 @@
                                 <w:color w:val="000000" w:themeColor="text1"/>
                               </w:rPr>
                             </w:pPr>
-                            <w:proofErr w:type="gramStart"/>
                             <w:r>
                               <w:rPr>
                                 <w:color w:val="000000" w:themeColor="text1"/>
                               </w:rPr>
-                              <w:t>variables</w:t>
+                              <w:t>variables. Using Wodarz dynamic equations*. Setup*.</w:t>
                             </w:r>
-                            <w:proofErr w:type="gramEnd"/>
-                            <w:r>
-                              <w:rPr>
-                                <w:color w:val="000000" w:themeColor="text1"/>
-                              </w:rPr>
-                              <w:t xml:space="preserve">. Using Wodarz dynamic equations*. </w:t>
-                            </w:r>
-                            <w:proofErr w:type="gramStart"/>
-                            <w:r>
-                              <w:rPr>
-                                <w:color w:val="000000" w:themeColor="text1"/>
-                              </w:rPr>
-                              <w:t>Setup*.</w:t>
-                            </w:r>
-                            <w:proofErr w:type="gramEnd"/>
                           </w:p>
                         </w:txbxContent>
                       </wps:txbx>
@@ -3352,6 +3250,114 @@
           </mc:Fallback>
         </mc:AlternateContent>
       </w:r>
+      <w:r>
+        <w:tab/>
+      </w:r>
+    </w:p>
+    <w:p>
+      <w:r>
+        <w:br w:type="page"/>
+      </w:r>
+    </w:p>
+    <w:p>
+      <w:r>
+        <w:lastRenderedPageBreak/>
+        <w:t>10-9-18</w:t>
+      </w:r>
+    </w:p>
+    <w:p>
+      <w:r>
+        <w:tab/>
+        <w:t>It must be considered that there exists certain mechanisms that are not included for this research. A relatively important one is transcriptase in terms of it’s proofreading type capabilities.</w:t>
+      </w:r>
+    </w:p>
+    <w:p>
+      <w:r>
+        <w:t xml:space="preserve">Since the Wodarz model is LCMV virus based, (key word virus), and his experiments are CD4 centered, many or most viruses are CD4  impaired , as are many cancers. </w:t>
+      </w:r>
+      <w:r>
+        <w:t>Regarding CD4/CTL, there can be a valid correlation between certain cancers a</w:t>
+      </w:r>
+      <w:r>
+        <w:t>nd</w:t>
+      </w:r>
+      <w:r>
+        <w:t xml:space="preserve"> certain viruses like LCMV. It just happens that the mouse virus (LCMV) is a good model. A well known virus of course the the HIV virus. Here, like cancers being of the retrovirus type, HIV is also a transcriptase problem</w:t>
+      </w:r>
+      <w:r>
+        <w:t xml:space="preserve"> (reverse transcriptase mechanism). </w:t>
+      </w:r>
+      <w:r>
+        <w:t>[Wodarz 2007].</w:t>
+      </w:r>
+      <w:r>
+        <w:t xml:space="preserve"> Also b</w:t>
+      </w:r>
+      <w:r>
+        <w:t>e</w:t>
+      </w:r>
+      <w:r>
+        <w:t>having differently</w:t>
+      </w:r>
+      <w:r>
+        <w:t xml:space="preserve"> from each other</w:t>
+      </w:r>
+      <w:r>
+        <w:t>, in terms of immunology, the HIV and HCV are CD4 problematic.</w:t>
+      </w:r>
+      <w:r>
+        <w:t xml:space="preserve"> </w:t>
+      </w:r>
+    </w:p>
+    <w:p>
+      <w:r>
+        <w:tab/>
+      </w:r>
+      <w:r>
+        <w:t>New new discovery has been published regarding this, (ie the concept of [basically] way too many variables that can possibly determine viral or cancerous efficacy). As reported by the Cancer research UK, [cited by James Gallagher – Health and Science correspondent, BBC News – 12, Apr 2018], [sic]the Francis Crick Institute developed a way to analyze a cancer’s history to predict its future</w:t>
+      </w:r>
+      <w:r>
+        <w:t>. One cancer could kill qui</w:t>
+      </w:r>
+      <w:r>
+        <w:t xml:space="preserve">ckly while a patient with a </w:t>
+      </w:r>
+      <w:r>
+        <w:t>seemingly identical cancer could</w:t>
+      </w:r>
+      <w:r>
+        <w:t xml:space="preserve"> live for decades </w:t>
+      </w:r>
+      <w:r>
+        <w:t>after treat</w:t>
+      </w:r>
+      <w:r>
+        <w:t>ment. They state that [and knowing that , sic] as cancers grow and evolve, they become more mutated and, eventually, different parts of the tumor start to mutate in different ways.</w:t>
+      </w:r>
+    </w:p>
+    <w:p>
+      <w:r>
+        <w:t>ie to say, this phenomenon is so prevalent, they are intent on pinnin</w:t>
+      </w:r>
+      <w:r>
+        <w:t>g down the root causes for this occurance.</w:t>
+      </w:r>
+    </w:p>
+    <w:p/>
+    <w:p>
+      <w:r>
+        <w:t>10-10-18</w:t>
+      </w:r>
+    </w:p>
+    <w:p>
+      <w:r>
+        <w:tab/>
+        <w:t>[Wodarz variable re-assignments to do this weekend]</w:t>
+      </w:r>
+    </w:p>
+    <w:p>
+      <w:bookmarkStart w:id="0" w:name="_GoBack"/>
+      <w:bookmarkEnd w:id="0"/>
     </w:p>
     <w:sectPr>
       <w:pgSz w:w="12240" w:h="15840"/>
@@ -3363,8 +3369,46 @@
 </w:document>
 </file>
 
+<file path=word/endnotes.xml><?xml version="1.0" encoding="utf-8"?>
+<w:endnotes xmlns:wpc="http://schemas.microsoft.com/office/word/2010/wordprocessingCanvas" xmlns:mo="http://schemas.microsoft.com/office/mac/office/2008/main" xmlns:mc="http://schemas.openxmlformats.org/markup-compatibility/2006" xmlns:mv="urn:schemas-microsoft-com:mac:vml" xmlns:o="urn:schemas-microsoft-com:office:office" xmlns:r="http://schemas.openxmlformats.org/officeDocument/2006/relationships" xmlns:m="http://schemas.openxmlformats.org/officeDocument/2006/math" xmlns:v="urn:schemas-microsoft-com:vml" xmlns:wp14="http://schemas.microsoft.com/office/word/2010/wordprocessingDrawing" xmlns:wp="http://schemas.openxmlformats.org/drawingml/2006/wordprocessingDrawing" xmlns:w10="urn:schemas-microsoft-com:office:word" xmlns:w="http://schemas.openxmlformats.org/wordprocessingml/2006/main" xmlns:w14="http://schemas.microsoft.com/office/word/2010/wordml" xmlns:w15="http://schemas.microsoft.com/office/word/2012/wordml" xmlns:wpg="http://schemas.microsoft.com/office/word/2010/wordprocessingGroup" xmlns:wpi="http://schemas.microsoft.com/office/word/2010/wordprocessingInk" xmlns:wne="http://schemas.microsoft.com/office/word/2006/wordml" xmlns:wps="http://schemas.microsoft.com/office/word/2010/wordprocessingShape" mc:Ignorable="w14 w15 wp14">
+  <w:endnote w:type="separator" w:id="-1">
+    <w:p>
+      <w:r>
+        <w:separator/>
+      </w:r>
+    </w:p>
+  </w:endnote>
+  <w:endnote w:type="continuationSeparator" w:id="0">
+    <w:p>
+      <w:r>
+        <w:continuationSeparator/>
+      </w:r>
+    </w:p>
+  </w:endnote>
+</w:endnotes>
+</file>
+
+<file path=word/footnotes.xml><?xml version="1.0" encoding="utf-8"?>
+<w:footnotes xmlns:wpc="http://schemas.microsoft.com/office/word/2010/wordprocessingCanvas" xmlns:mo="http://schemas.microsoft.com/office/mac/office/2008/main" xmlns:mc="http://schemas.openxmlformats.org/markup-compatibility/2006" xmlns:mv="urn:schemas-microsoft-com:mac:vml" xmlns:o="urn:schemas-microsoft-com:office:office" xmlns:r="http://schemas.openxmlformats.org/officeDocument/2006/relationships" xmlns:m="http://schemas.openxmlformats.org/officeDocument/2006/math" xmlns:v="urn:schemas-microsoft-com:vml" xmlns:wp14="http://schemas.microsoft.com/office/word/2010/wordprocessingDrawing" xmlns:wp="http://schemas.openxmlformats.org/drawingml/2006/wordprocessingDrawing" xmlns:w10="urn:schemas-microsoft-com:office:word" xmlns:w="http://schemas.openxmlformats.org/wordprocessingml/2006/main" xmlns:w14="http://schemas.microsoft.com/office/word/2010/wordml" xmlns:w15="http://schemas.microsoft.com/office/word/2012/wordml" xmlns:wpg="http://schemas.microsoft.com/office/word/2010/wordprocessingGroup" xmlns:wpi="http://schemas.microsoft.com/office/word/2010/wordprocessingInk" xmlns:wne="http://schemas.microsoft.com/office/word/2006/wordml" xmlns:wps="http://schemas.microsoft.com/office/word/2010/wordprocessingShape" mc:Ignorable="w14 w15 wp14">
+  <w:footnote w:type="separator" w:id="-1">
+    <w:p>
+      <w:r>
+        <w:separator/>
+      </w:r>
+    </w:p>
+  </w:footnote>
+  <w:footnote w:type="continuationSeparator" w:id="0">
+    <w:p>
+      <w:r>
+        <w:continuationSeparator/>
+      </w:r>
+    </w:p>
+  </w:footnote>
+</w:footnotes>
+</file>
+
 <file path=word/styles.xml><?xml version="1.0" encoding="utf-8"?>
-<w:styles xmlns:mc="http://schemas.openxmlformats.org/markup-compatibility/2006" xmlns:r="http://schemas.openxmlformats.org/officeDocument/2006/relationships" xmlns:w="http://schemas.openxmlformats.org/wordprocessingml/2006/main" xmlns:w14="http://schemas.microsoft.com/office/word/2010/wordml" mc:Ignorable="w14">
+<w:styles xmlns:mc="http://schemas.openxmlformats.org/markup-compatibility/2006" xmlns:r="http://schemas.openxmlformats.org/officeDocument/2006/relationships" xmlns:w="http://schemas.openxmlformats.org/wordprocessingml/2006/main" xmlns:w14="http://schemas.microsoft.com/office/word/2010/wordml" xmlns:w15="http://schemas.microsoft.com/office/word/2012/wordml" mc:Ignorable="w14 w15">
   <w:docDefaults>
     <w:rPrDefault>
       <w:rPr>
@@ -3376,144 +3420,387 @@
     </w:rPrDefault>
     <w:pPrDefault/>
   </w:docDefaults>
-  <w:latentStyles w:defLockedState="0" w:defUIPriority="99" w:defSemiHidden="1" w:defUnhideWhenUsed="1" w:defQFormat="0" w:count="276">
-    <w:lsdException w:name="Normal" w:semiHidden="0" w:uiPriority="0" w:unhideWhenUsed="0" w:qFormat="1"/>
-    <w:lsdException w:name="heading 1" w:semiHidden="0" w:uiPriority="9" w:unhideWhenUsed="0" w:qFormat="1"/>
-    <w:lsdException w:name="heading 2" w:uiPriority="9" w:qFormat="1"/>
-    <w:lsdException w:name="heading 3" w:uiPriority="9" w:qFormat="1"/>
-    <w:lsdException w:name="heading 4" w:uiPriority="9" w:qFormat="1"/>
-    <w:lsdException w:name="heading 5" w:uiPriority="9" w:qFormat="1"/>
-    <w:lsdException w:name="heading 6" w:uiPriority="9" w:qFormat="1"/>
-    <w:lsdException w:name="heading 7" w:uiPriority="9" w:qFormat="1"/>
-    <w:lsdException w:name="heading 8" w:uiPriority="9" w:qFormat="1"/>
-    <w:lsdException w:name="heading 9" w:uiPriority="9" w:qFormat="1"/>
-    <w:lsdException w:name="toc 1" w:uiPriority="39"/>
-    <w:lsdException w:name="toc 2" w:uiPriority="39"/>
-    <w:lsdException w:name="toc 3" w:uiPriority="39"/>
-    <w:lsdException w:name="toc 4" w:uiPriority="39"/>
-    <w:lsdException w:name="toc 5" w:uiPriority="39"/>
-    <w:lsdException w:name="toc 6" w:uiPriority="39"/>
-    <w:lsdException w:name="toc 7" w:uiPriority="39"/>
-    <w:lsdException w:name="toc 8" w:uiPriority="39"/>
-    <w:lsdException w:name="toc 9" w:uiPriority="39"/>
-    <w:lsdException w:name="caption" w:uiPriority="35" w:qFormat="1"/>
-    <w:lsdException w:name="Title" w:semiHidden="0" w:uiPriority="10" w:unhideWhenUsed="0" w:qFormat="1"/>
-    <w:lsdException w:name="Default Paragraph Font" w:uiPriority="1"/>
-    <w:lsdException w:name="Subtitle" w:semiHidden="0" w:uiPriority="11" w:unhideWhenUsed="0" w:qFormat="1"/>
-    <w:lsdException w:name="Strong" w:semiHidden="0" w:uiPriority="22" w:unhideWhenUsed="0" w:qFormat="1"/>
-    <w:lsdException w:name="Emphasis" w:semiHidden="0" w:uiPriority="20" w:unhideWhenUsed="0" w:qFormat="1"/>
-    <w:lsdException w:name="Table Grid" w:semiHidden="0" w:uiPriority="59" w:unhideWhenUsed="0"/>
-    <w:lsdException w:name="Placeholder Text" w:unhideWhenUsed="0"/>
-    <w:lsdException w:name="No Spacing" w:semiHidden="0" w:uiPriority="1" w:unhideWhenUsed="0" w:qFormat="1"/>
-    <w:lsdException w:name="Light Shading" w:semiHidden="0" w:uiPriority="60" w:unhideWhenUsed="0"/>
-    <w:lsdException w:name="Light List" w:semiHidden="0" w:uiPriority="61" w:unhideWhenUsed="0"/>
-    <w:lsdException w:name="Light Grid" w:semiHidden="0" w:uiPriority="62" w:unhideWhenUsed="0"/>
-    <w:lsdException w:name="Medium Shading 1" w:semiHidden="0" w:uiPriority="63" w:unhideWhenUsed="0"/>
-    <w:lsdException w:name="Medium Shading 2" w:semiHidden="0" w:uiPriority="64" w:unhideWhenUsed="0"/>
-    <w:lsdException w:name="Medium List 1" w:semiHidden="0" w:uiPriority="65" w:unhideWhenUsed="0"/>
-    <w:lsdException w:name="Medium List 2" w:semiHidden="0" w:uiPriority="66" w:unhideWhenUsed="0"/>
-    <w:lsdException w:name="Medium Grid 1" w:semiHidden="0" w:uiPriority="67" w:unhideWhenUsed="0"/>
-    <w:lsdException w:name="Medium Grid 2" w:semiHidden="0" w:uiPriority="68" w:unhideWhenUsed="0"/>
-    <w:lsdException w:name="Medium Grid 3" w:semiHidden="0" w:uiPriority="69" w:unhideWhenUsed="0"/>
-    <w:lsdException w:name="Dark List" w:semiHidden="0" w:uiPriority="70" w:unhideWhenUsed="0"/>
-    <w:lsdException w:name="Colorful Shading" w:semiHidden="0" w:uiPriority="71" w:unhideWhenUsed="0"/>
-    <w:lsdException w:name="Colorful List" w:semiHidden="0" w:uiPriority="72" w:unhideWhenUsed="0"/>
-    <w:lsdException w:name="Colorful Grid" w:semiHidden="0" w:uiPriority="73" w:unhideWhenUsed="0"/>
-    <w:lsdException w:name="Light Shading Accent 1" w:semiHidden="0" w:uiPriority="60" w:unhideWhenUsed="0"/>
-    <w:lsdException w:name="Light List Accent 1" w:semiHidden="0" w:uiPriority="61" w:unhideWhenUsed="0"/>
-    <w:lsdException w:name="Light Grid Accent 1" w:semiHidden="0" w:uiPriority="62" w:unhideWhenUsed="0"/>
-    <w:lsdException w:name="Medium Shading 1 Accent 1" w:semiHidden="0" w:uiPriority="63" w:unhideWhenUsed="0"/>
-    <w:lsdException w:name="Medium Shading 2 Accent 1" w:semiHidden="0" w:uiPriority="64" w:unhideWhenUsed="0"/>
-    <w:lsdException w:name="Medium List 1 Accent 1" w:semiHidden="0" w:uiPriority="65" w:unhideWhenUsed="0"/>
-    <w:lsdException w:name="Revision" w:unhideWhenUsed="0"/>
-    <w:lsdException w:name="List Paragraph" w:semiHidden="0" w:uiPriority="34" w:unhideWhenUsed="0" w:qFormat="1"/>
-    <w:lsdException w:name="Quote" w:semiHidden="0" w:uiPriority="29" w:unhideWhenUsed="0" w:qFormat="1"/>
-    <w:lsdException w:name="Intense Quote" w:semiHidden="0" w:uiPriority="30" w:unhideWhenUsed="0" w:qFormat="1"/>
-    <w:lsdException w:name="Medium List 2 Accent 1" w:semiHidden="0" w:uiPriority="66" w:unhideWhenUsed="0"/>
-    <w:lsdException w:name="Medium Grid 1 Accent 1" w:semiHidden="0" w:uiPriority="67" w:unhideWhenUsed="0"/>
-    <w:lsdException w:name="Medium Grid 2 Accent 1" w:semiHidden="0" w:uiPriority="68" w:unhideWhenUsed="0"/>
-    <w:lsdException w:name="Medium Grid 3 Accent 1" w:semiHidden="0" w:uiPriority="69" w:unhideWhenUsed="0"/>
-    <w:lsdException w:name="Dark List Accent 1" w:semiHidden="0" w:uiPriority="70" w:unhideWhenUsed="0"/>
-    <w:lsdException w:name="Colorful Shading Accent 1" w:semiHidden="0" w:uiPriority="71" w:unhideWhenUsed="0"/>
-    <w:lsdException w:name="Colorful List Accent 1" w:semiHidden="0" w:uiPriority="72" w:unhideWhenUsed="0"/>
-    <w:lsdException w:name="Colorful Grid Accent 1" w:semiHidden="0" w:uiPriority="73" w:unhideWhenUsed="0"/>
-    <w:lsdException w:name="Light Shading Accent 2" w:semiHidden="0" w:uiPriority="60" w:unhideWhenUsed="0"/>
-    <w:lsdException w:name="Light List Accent 2" w:semiHidden="0" w:uiPriority="61" w:unhideWhenUsed="0"/>
-    <w:lsdException w:name="Light Grid Accent 2" w:semiHidden="0" w:uiPriority="62" w:unhideWhenUsed="0"/>
-    <w:lsdException w:name="Medium Shading 1 Accent 2" w:semiHidden="0" w:uiPriority="63" w:unhideWhenUsed="0"/>
-    <w:lsdException w:name="Medium Shading 2 Accent 2" w:semiHidden="0" w:uiPriority="64" w:unhideWhenUsed="0"/>
-    <w:lsdException w:name="Medium List 1 Accent 2" w:semiHidden="0" w:uiPriority="65" w:unhideWhenUsed="0"/>
-    <w:lsdException w:name="Medium List 2 Accent 2" w:semiHidden="0" w:uiPriority="66" w:unhideWhenUsed="0"/>
-    <w:lsdException w:name="Medium Grid 1 Accent 2" w:semiHidden="0" w:uiPriority="67" w:unhideWhenUsed="0"/>
-    <w:lsdException w:name="Medium Grid 2 Accent 2" w:semiHidden="0" w:uiPriority="68" w:unhideWhenUsed="0"/>
-    <w:lsdException w:name="Medium Grid 3 Accent 2" w:semiHidden="0" w:uiPriority="69" w:unhideWhenUsed="0"/>
-    <w:lsdException w:name="Dark List Accent 2" w:semiHidden="0" w:uiPriority="70" w:unhideWhenUsed="0"/>
-    <w:lsdException w:name="Colorful Shading Accent 2" w:semiHidden="0" w:uiPriority="71" w:unhideWhenUsed="0"/>
-    <w:lsdException w:name="Colorful List Accent 2" w:semiHidden="0" w:uiPriority="72" w:unhideWhenUsed="0"/>
-    <w:lsdException w:name="Colorful Grid Accent 2" w:semiHidden="0" w:uiPriority="73" w:unhideWhenUsed="0"/>
-    <w:lsdException w:name="Light Shading Accent 3" w:semiHidden="0" w:uiPriority="60" w:unhideWhenUsed="0"/>
-    <w:lsdException w:name="Light List Accent 3" w:semiHidden="0" w:uiPriority="61" w:unhideWhenUsed="0"/>
-    <w:lsdException w:name="Light Grid Accent 3" w:semiHidden="0" w:uiPriority="62" w:unhideWhenUsed="0"/>
-    <w:lsdException w:name="Medium Shading 1 Accent 3" w:semiHidden="0" w:uiPriority="63" w:unhideWhenUsed="0"/>
-    <w:lsdException w:name="Medium Shading 2 Accent 3" w:semiHidden="0" w:uiPriority="64" w:unhideWhenUsed="0"/>
-    <w:lsdException w:name="Medium List 1 Accent 3" w:semiHidden="0" w:uiPriority="65" w:unhideWhenUsed="0"/>
-    <w:lsdException w:name="Medium List 2 Accent 3" w:semiHidden="0" w:uiPriority="66" w:unhideWhenUsed="0"/>
-    <w:lsdException w:name="Medium Grid 1 Accent 3" w:semiHidden="0" w:uiPriority="67" w:unhideWhenUsed="0"/>
-    <w:lsdException w:name="Medium Grid 2 Accent 3" w:semiHidden="0" w:uiPriority="68" w:unhideWhenUsed="0"/>
-    <w:lsdException w:name="Medium Grid 3 Accent 3" w:semiHidden="0" w:uiPriority="69" w:unhideWhenUsed="0"/>
-    <w:lsdException w:name="Dark List Accent 3" w:semiHidden="0" w:uiPriority="70" w:unhideWhenUsed="0"/>
-    <w:lsdException w:name="Colorful Shading Accent 3" w:semiHidden="0" w:uiPriority="71" w:unhideWhenUsed="0"/>
-    <w:lsdException w:name="Colorful List Accent 3" w:semiHidden="0" w:uiPriority="72" w:unhideWhenUsed="0"/>
-    <w:lsdException w:name="Colorful Grid Accent 3" w:semiHidden="0" w:uiPriority="73" w:unhideWhenUsed="0"/>
-    <w:lsdException w:name="Light Shading Accent 4" w:semiHidden="0" w:uiPriority="60" w:unhideWhenUsed="0"/>
-    <w:lsdException w:name="Light List Accent 4" w:semiHidden="0" w:uiPriority="61" w:unhideWhenUsed="0"/>
-    <w:lsdException w:name="Light Grid Accent 4" w:semiHidden="0" w:uiPriority="62" w:unhideWhenUsed="0"/>
-    <w:lsdException w:name="Medium Shading 1 Accent 4" w:semiHidden="0" w:uiPriority="63" w:unhideWhenUsed="0"/>
-    <w:lsdException w:name="Medium Shading 2 Accent 4" w:semiHidden="0" w:uiPriority="64" w:unhideWhenUsed="0"/>
-    <w:lsdException w:name="Medium List 1 Accent 4" w:semiHidden="0" w:uiPriority="65" w:unhideWhenUsed="0"/>
-    <w:lsdException w:name="Medium List 2 Accent 4" w:semiHidden="0" w:uiPriority="66" w:unhideWhenUsed="0"/>
-    <w:lsdException w:name="Medium Grid 1 Accent 4" w:semiHidden="0" w:uiPriority="67" w:unhideWhenUsed="0"/>
-    <w:lsdException w:name="Medium Grid 2 Accent 4" w:semiHidden="0" w:uiPriority="68" w:unhideWhenUsed="0"/>
-    <w:lsdException w:name="Medium Grid 3 Accent 4" w:semiHidden="0" w:uiPriority="69" w:unhideWhenUsed="0"/>
-    <w:lsdException w:name="Dark List Accent 4" w:semiHidden="0" w:uiPriority="70" w:unhideWhenUsed="0"/>
-    <w:lsdException w:name="Colorful Shading Accent 4" w:semiHidden="0" w:uiPriority="71" w:unhideWhenUsed="0"/>
-    <w:lsdException w:name="Colorful List Accent 4" w:semiHidden="0" w:uiPriority="72" w:unhideWhenUsed="0"/>
-    <w:lsdException w:name="Colorful Grid Accent 4" w:semiHidden="0" w:uiPriority="73" w:unhideWhenUsed="0"/>
-    <w:lsdException w:name="Light Shading Accent 5" w:semiHidden="0" w:uiPriority="60" w:unhideWhenUsed="0"/>
-    <w:lsdException w:name="Light List Accent 5" w:semiHidden="0" w:uiPriority="61" w:unhideWhenUsed="0"/>
-    <w:lsdException w:name="Light Grid Accent 5" w:semiHidden="0" w:uiPriority="62" w:unhideWhenUsed="0"/>
-    <w:lsdException w:name="Medium Shading 1 Accent 5" w:semiHidden="0" w:uiPriority="63" w:unhideWhenUsed="0"/>
-    <w:lsdException w:name="Medium Shading 2 Accent 5" w:semiHidden="0" w:uiPriority="64" w:unhideWhenUsed="0"/>
-    <w:lsdException w:name="Medium List 1 Accent 5" w:semiHidden="0" w:uiPriority="65" w:unhideWhenUsed="0"/>
-    <w:lsdException w:name="Medium List 2 Accent 5" w:semiHidden="0" w:uiPriority="66" w:unhideWhenUsed="0"/>
-    <w:lsdException w:name="Medium Grid 1 Accent 5" w:semiHidden="0" w:uiPriority="67" w:unhideWhenUsed="0"/>
-    <w:lsdException w:name="Medium Grid 2 Accent 5" w:semiHidden="0" w:uiPriority="68" w:unhideWhenUsed="0"/>
-    <w:lsdException w:name="Medium Grid 3 Accent 5" w:semiHidden="0" w:uiPriority="69" w:unhideWhenUsed="0"/>
-    <w:lsdException w:name="Dark List Accent 5" w:semiHidden="0" w:uiPriority="70" w:unhideWhenUsed="0"/>
-    <w:lsdException w:name="Colorful Shading Accent 5" w:semiHidden="0" w:uiPriority="71" w:unhideWhenUsed="0"/>
-    <w:lsdException w:name="Colorful List Accent 5" w:semiHidden="0" w:uiPriority="72" w:unhideWhenUsed="0"/>
-    <w:lsdException w:name="Colorful Grid Accent 5" w:semiHidden="0" w:uiPriority="73" w:unhideWhenUsed="0"/>
-    <w:lsdException w:name="Light Shading Accent 6" w:semiHidden="0" w:uiPriority="60" w:unhideWhenUsed="0"/>
-    <w:lsdException w:name="Light List Accent 6" w:semiHidden="0" w:uiPriority="61" w:unhideWhenUsed="0"/>
-    <w:lsdException w:name="Light Grid Accent 6" w:semiHidden="0" w:uiPriority="62" w:unhideWhenUsed="0"/>
-    <w:lsdException w:name="Medium Shading 1 Accent 6" w:semiHidden="0" w:uiPriority="63" w:unhideWhenUsed="0"/>
-    <w:lsdException w:name="Medium Shading 2 Accent 6" w:semiHidden="0" w:uiPriority="64" w:unhideWhenUsed="0"/>
-    <w:lsdException w:name="Medium List 1 Accent 6" w:semiHidden="0" w:uiPriority="65" w:unhideWhenUsed="0"/>
-    <w:lsdException w:name="Medium List 2 Accent 6" w:semiHidden="0" w:uiPriority="66" w:unhideWhenUsed="0"/>
-    <w:lsdException w:name="Medium Grid 1 Accent 6" w:semiHidden="0" w:uiPriority="67" w:unhideWhenUsed="0"/>
-    <w:lsdException w:name="Medium Grid 2 Accent 6" w:semiHidden="0" w:uiPriority="68" w:unhideWhenUsed="0"/>
-    <w:lsdException w:name="Medium Grid 3 Accent 6" w:semiHidden="0" w:uiPriority="69" w:unhideWhenUsed="0"/>
-    <w:lsdException w:name="Dark List Accent 6" w:semiHidden="0" w:uiPriority="70" w:unhideWhenUsed="0"/>
-    <w:lsdException w:name="Colorful Shading Accent 6" w:semiHidden="0" w:uiPriority="71" w:unhideWhenUsed="0"/>
-    <w:lsdException w:name="Colorful List Accent 6" w:semiHidden="0" w:uiPriority="72" w:unhideWhenUsed="0"/>
-    <w:lsdException w:name="Colorful Grid Accent 6" w:semiHidden="0" w:uiPriority="73" w:unhideWhenUsed="0"/>
-    <w:lsdException w:name="Subtle Emphasis" w:semiHidden="0" w:uiPriority="19" w:unhideWhenUsed="0" w:qFormat="1"/>
-    <w:lsdException w:name="Intense Emphasis" w:semiHidden="0" w:uiPriority="21" w:unhideWhenUsed="0" w:qFormat="1"/>
-    <w:lsdException w:name="Subtle Reference" w:semiHidden="0" w:uiPriority="31" w:unhideWhenUsed="0" w:qFormat="1"/>
-    <w:lsdException w:name="Intense Reference" w:semiHidden="0" w:uiPriority="32" w:unhideWhenUsed="0" w:qFormat="1"/>
-    <w:lsdException w:name="Book Title" w:semiHidden="0" w:uiPriority="33" w:unhideWhenUsed="0" w:qFormat="1"/>
-    <w:lsdException w:name="Bibliography" w:uiPriority="37"/>
-    <w:lsdException w:name="TOC Heading" w:uiPriority="39" w:qFormat="1"/>
+  <w:latentStyles w:defLockedState="0" w:defUIPriority="99" w:defSemiHidden="0" w:defUnhideWhenUsed="0" w:defQFormat="0" w:count="380">
+    <w:lsdException w:name="Normal" w:uiPriority="0" w:qFormat="1"/>
+    <w:lsdException w:name="heading 1" w:uiPriority="9" w:qFormat="1"/>
+    <w:lsdException w:name="heading 2" w:semiHidden="1" w:uiPriority="9" w:unhideWhenUsed="1" w:qFormat="1"/>
+    <w:lsdException w:name="heading 3" w:semiHidden="1" w:uiPriority="9" w:unhideWhenUsed="1" w:qFormat="1"/>
+    <w:lsdException w:name="heading 4" w:semiHidden="1" w:uiPriority="9" w:unhideWhenUsed="1" w:qFormat="1"/>
+    <w:lsdException w:name="heading 5" w:semiHidden="1" w:uiPriority="9" w:unhideWhenUsed="1" w:qFormat="1"/>
+    <w:lsdException w:name="heading 6" w:semiHidden="1" w:uiPriority="9" w:unhideWhenUsed="1" w:qFormat="1"/>
+    <w:lsdException w:name="heading 7" w:semiHidden="1" w:uiPriority="9" w:unhideWhenUsed="1" w:qFormat="1"/>
+    <w:lsdException w:name="heading 8" w:semiHidden="1" w:uiPriority="9" w:unhideWhenUsed="1" w:qFormat="1"/>
+    <w:lsdException w:name="heading 9" w:semiHidden="1" w:uiPriority="9" w:unhideWhenUsed="1" w:qFormat="1"/>
+    <w:lsdException w:name="index 1" w:semiHidden="1" w:unhideWhenUsed="1"/>
+    <w:lsdException w:name="index 2" w:semiHidden="1" w:unhideWhenUsed="1"/>
+    <w:lsdException w:name="index 3" w:semiHidden="1" w:unhideWhenUsed="1"/>
+    <w:lsdException w:name="index 4" w:semiHidden="1" w:unhideWhenUsed="1"/>
+    <w:lsdException w:name="index 5" w:semiHidden="1" w:unhideWhenUsed="1"/>
+    <w:lsdException w:name="index 6" w:semiHidden="1" w:unhideWhenUsed="1"/>
+    <w:lsdException w:name="index 7" w:semiHidden="1" w:unhideWhenUsed="1"/>
+    <w:lsdException w:name="index 8" w:semiHidden="1" w:unhideWhenUsed="1"/>
+    <w:lsdException w:name="index 9" w:semiHidden="1" w:unhideWhenUsed="1"/>
+    <w:lsdException w:name="toc 1" w:semiHidden="1" w:uiPriority="39" w:unhideWhenUsed="1"/>
+    <w:lsdException w:name="toc 2" w:semiHidden="1" w:uiPriority="39" w:unhideWhenUsed="1"/>
+    <w:lsdException w:name="toc 3" w:semiHidden="1" w:uiPriority="39" w:unhideWhenUsed="1"/>
+    <w:lsdException w:name="toc 4" w:semiHidden="1" w:uiPriority="39" w:unhideWhenUsed="1"/>
+    <w:lsdException w:name="toc 5" w:semiHidden="1" w:uiPriority="39" w:unhideWhenUsed="1"/>
+    <w:lsdException w:name="toc 6" w:semiHidden="1" w:uiPriority="39" w:unhideWhenUsed="1"/>
+    <w:lsdException w:name="toc 7" w:semiHidden="1" w:uiPriority="39" w:unhideWhenUsed="1"/>
+    <w:lsdException w:name="toc 8" w:semiHidden="1" w:uiPriority="39" w:unhideWhenUsed="1"/>
+    <w:lsdException w:name="toc 9" w:semiHidden="1" w:uiPriority="39" w:unhideWhenUsed="1"/>
+    <w:lsdException w:name="Normal Indent" w:semiHidden="1" w:unhideWhenUsed="1"/>
+    <w:lsdException w:name="footnote text" w:semiHidden="1" w:unhideWhenUsed="1"/>
+    <w:lsdException w:name="annotation text" w:semiHidden="1" w:unhideWhenUsed="1"/>
+    <w:lsdException w:name="header" w:semiHidden="1" w:unhideWhenUsed="1"/>
+    <w:lsdException w:name="footer" w:semiHidden="1" w:unhideWhenUsed="1"/>
+    <w:lsdException w:name="index heading" w:semiHidden="1" w:unhideWhenUsed="1"/>
+    <w:lsdException w:name="caption" w:semiHidden="1" w:uiPriority="35" w:unhideWhenUsed="1" w:qFormat="1"/>
+    <w:lsdException w:name="table of figures" w:semiHidden="1" w:unhideWhenUsed="1"/>
+    <w:lsdException w:name="envelope address" w:semiHidden="1" w:unhideWhenUsed="1"/>
+    <w:lsdException w:name="envelope return" w:semiHidden="1" w:unhideWhenUsed="1"/>
+    <w:lsdException w:name="footnote reference" w:semiHidden="1" w:unhideWhenUsed="1"/>
+    <w:lsdException w:name="annotation reference" w:semiHidden="1" w:unhideWhenUsed="1"/>
+    <w:lsdException w:name="line number" w:semiHidden="1" w:unhideWhenUsed="1"/>
+    <w:lsdException w:name="page number" w:semiHidden="1" w:unhideWhenUsed="1"/>
+    <w:lsdException w:name="endnote reference" w:semiHidden="1" w:unhideWhenUsed="1"/>
+    <w:lsdException w:name="endnote text" w:semiHidden="1" w:unhideWhenUsed="1"/>
+    <w:lsdException w:name="table of authorities" w:semiHidden="1" w:unhideWhenUsed="1"/>
+    <w:lsdException w:name="macro" w:semiHidden="1" w:unhideWhenUsed="1"/>
+    <w:lsdException w:name="toa heading" w:semiHidden="1" w:unhideWhenUsed="1"/>
+    <w:lsdException w:name="List" w:semiHidden="1" w:unhideWhenUsed="1"/>
+    <w:lsdException w:name="List Bullet" w:semiHidden="1" w:unhideWhenUsed="1"/>
+    <w:lsdException w:name="List Number" w:semiHidden="1" w:unhideWhenUsed="1"/>
+    <w:lsdException w:name="List 2" w:semiHidden="1" w:unhideWhenUsed="1"/>
+    <w:lsdException w:name="List 3" w:semiHidden="1" w:unhideWhenUsed="1"/>
+    <w:lsdException w:name="List 4" w:semiHidden="1" w:unhideWhenUsed="1"/>
+    <w:lsdException w:name="List 5" w:semiHidden="1" w:unhideWhenUsed="1"/>
+    <w:lsdException w:name="List Bullet 2" w:semiHidden="1" w:unhideWhenUsed="1"/>
+    <w:lsdException w:name="List Bullet 3" w:semiHidden="1" w:unhideWhenUsed="1"/>
+    <w:lsdException w:name="List Bullet 4" w:semiHidden="1" w:unhideWhenUsed="1"/>
+    <w:lsdException w:name="List Bullet 5" w:semiHidden="1" w:unhideWhenUsed="1"/>
+    <w:lsdException w:name="List Number 2" w:semiHidden="1" w:unhideWhenUsed="1"/>
+    <w:lsdException w:name="List Number 3" w:semiHidden="1" w:unhideWhenUsed="1"/>
+    <w:lsdException w:name="List Number 4" w:semiHidden="1" w:unhideWhenUsed="1"/>
+    <w:lsdException w:name="List Number 5" w:semiHidden="1" w:unhideWhenUsed="1"/>
+    <w:lsdException w:name="Title" w:uiPriority="10" w:qFormat="1"/>
+    <w:lsdException w:name="Closing" w:semiHidden="1" w:unhideWhenUsed="1"/>
+    <w:lsdException w:name="Signature" w:semiHidden="1" w:unhideWhenUsed="1"/>
+    <w:lsdException w:name="Default Paragraph Font" w:semiHidden="1" w:uiPriority="1" w:unhideWhenUsed="1"/>
+    <w:lsdException w:name="Body Text" w:semiHidden="1" w:unhideWhenUsed="1"/>
+    <w:lsdException w:name="Body Text Indent" w:semiHidden="1" w:unhideWhenUsed="1"/>
+    <w:lsdException w:name="List Continue" w:semiHidden="1" w:unhideWhenUsed="1"/>
+    <w:lsdException w:name="List Continue 2" w:semiHidden="1" w:unhideWhenUsed="1"/>
+    <w:lsdException w:name="List Continue 3" w:semiHidden="1" w:unhideWhenUsed="1"/>
+    <w:lsdException w:name="List Continue 4" w:semiHidden="1" w:unhideWhenUsed="1"/>
+    <w:lsdException w:name="List Continue 5" w:semiHidden="1" w:unhideWhenUsed="1"/>
+    <w:lsdException w:name="Message Header" w:semiHidden="1" w:unhideWhenUsed="1"/>
+    <w:lsdException w:name="Subtitle" w:uiPriority="11" w:qFormat="1"/>
+    <w:lsdException w:name="Salutation" w:semiHidden="1" w:unhideWhenUsed="1"/>
+    <w:lsdException w:name="Date" w:semiHidden="1" w:unhideWhenUsed="1"/>
+    <w:lsdException w:name="Body Text First Indent" w:semiHidden="1" w:unhideWhenUsed="1"/>
+    <w:lsdException w:name="Body Text First Indent 2" w:semiHidden="1" w:unhideWhenUsed="1"/>
+    <w:lsdException w:name="Note Heading" w:semiHidden="1" w:unhideWhenUsed="1"/>
+    <w:lsdException w:name="Body Text 2" w:semiHidden="1" w:unhideWhenUsed="1"/>
+    <w:lsdException w:name="Body Text 3" w:semiHidden="1" w:unhideWhenUsed="1"/>
+    <w:lsdException w:name="Body Text Indent 2" w:semiHidden="1" w:unhideWhenUsed="1"/>
+    <w:lsdException w:name="Body Text Indent 3" w:semiHidden="1" w:unhideWhenUsed="1"/>
+    <w:lsdException w:name="Block Text" w:semiHidden="1" w:unhideWhenUsed="1"/>
+    <w:lsdException w:name="Hyperlink" w:semiHidden="1" w:unhideWhenUsed="1"/>
+    <w:lsdException w:name="FollowedHyperlink" w:semiHidden="1" w:unhideWhenUsed="1"/>
+    <w:lsdException w:name="Strong" w:uiPriority="22" w:qFormat="1"/>
+    <w:lsdException w:name="Emphasis" w:uiPriority="20" w:qFormat="1"/>
+    <w:lsdException w:name="Document Map" w:semiHidden="1" w:unhideWhenUsed="1"/>
+    <w:lsdException w:name="Plain Text" w:semiHidden="1" w:unhideWhenUsed="1"/>
+    <w:lsdException w:name="E-mail Signature" w:semiHidden="1" w:unhideWhenUsed="1"/>
+    <w:lsdException w:name="HTML Top of Form" w:semiHidden="1" w:unhideWhenUsed="1"/>
+    <w:lsdException w:name="HTML Bottom of Form" w:semiHidden="1" w:unhideWhenUsed="1"/>
+    <w:lsdException w:name="Normal (Web)" w:semiHidden="1" w:unhideWhenUsed="1"/>
+    <w:lsdException w:name="HTML Acronym" w:semiHidden="1" w:unhideWhenUsed="1"/>
+    <w:lsdException w:name="HTML Address" w:semiHidden="1" w:unhideWhenUsed="1"/>
+    <w:lsdException w:name="HTML Cite" w:semiHidden="1" w:unhideWhenUsed="1"/>
+    <w:lsdException w:name="HTML Code" w:semiHidden="1" w:unhideWhenUsed="1"/>
+    <w:lsdException w:name="HTML Definition" w:semiHidden="1" w:unhideWhenUsed="1"/>
+    <w:lsdException w:name="HTML Keyboard" w:semiHidden="1" w:unhideWhenUsed="1"/>
+    <w:lsdException w:name="HTML Preformatted" w:semiHidden="1" w:unhideWhenUsed="1"/>
+    <w:lsdException w:name="HTML Sample" w:semiHidden="1" w:unhideWhenUsed="1"/>
+    <w:lsdException w:name="HTML Typewriter" w:semiHidden="1" w:unhideWhenUsed="1"/>
+    <w:lsdException w:name="HTML Variable" w:semiHidden="1" w:unhideWhenUsed="1"/>
+    <w:lsdException w:name="Normal Table" w:semiHidden="1" w:unhideWhenUsed="1"/>
+    <w:lsdException w:name="annotation subject" w:semiHidden="1" w:unhideWhenUsed="1"/>
+    <w:lsdException w:name="No List" w:semiHidden="1" w:unhideWhenUsed="1"/>
+    <w:lsdException w:name="Outline List 1" w:semiHidden="1" w:unhideWhenUsed="1"/>
+    <w:lsdException w:name="Outline List 2" w:semiHidden="1" w:unhideWhenUsed="1"/>
+    <w:lsdException w:name="Outline List 3" w:semiHidden="1" w:unhideWhenUsed="1"/>
+    <w:lsdException w:name="Table Simple 1" w:semiHidden="1" w:unhideWhenUsed="1"/>
+    <w:lsdException w:name="Table Simple 2" w:semiHidden="1" w:unhideWhenUsed="1"/>
+    <w:lsdException w:name="Table Simple 3" w:semiHidden="1" w:unhideWhenUsed="1"/>
+    <w:lsdException w:name="Table Classic 1" w:semiHidden="1" w:unhideWhenUsed="1"/>
+    <w:lsdException w:name="Table Classic 2" w:semiHidden="1" w:unhideWhenUsed="1"/>
+    <w:lsdException w:name="Table Classic 3" w:semiHidden="1" w:unhideWhenUsed="1"/>
+    <w:lsdException w:name="Table Classic 4" w:semiHidden="1" w:unhideWhenUsed="1"/>
+    <w:lsdException w:name="Table Colorful 1" w:semiHidden="1" w:unhideWhenUsed="1"/>
+    <w:lsdException w:name="Table Colorful 2" w:semiHidden="1" w:unhideWhenUsed="1"/>
+    <w:lsdException w:name="Table Colorful 3" w:semiHidden="1" w:unhideWhenUsed="1"/>
+    <w:lsdException w:name="Table Columns 1" w:semiHidden="1" w:unhideWhenUsed="1"/>
+    <w:lsdException w:name="Table Columns 2" w:semiHidden="1" w:unhideWhenUsed="1"/>
+    <w:lsdException w:name="Table Columns 3" w:semiHidden="1" w:unhideWhenUsed="1"/>
+    <w:lsdException w:name="Table Columns 4" w:semiHidden="1" w:unhideWhenUsed="1"/>
+    <w:lsdException w:name="Table Columns 5" w:semiHidden="1" w:unhideWhenUsed="1"/>
+    <w:lsdException w:name="Table Grid 1" w:semiHidden="1" w:unhideWhenUsed="1"/>
+    <w:lsdException w:name="Table Grid 2" w:semiHidden="1" w:unhideWhenUsed="1"/>
+    <w:lsdException w:name="Table Grid 3" w:semiHidden="1" w:unhideWhenUsed="1"/>
+    <w:lsdException w:name="Table Grid 4" w:semiHidden="1" w:unhideWhenUsed="1"/>
+    <w:lsdException w:name="Table Grid 5" w:semiHidden="1" w:unhideWhenUsed="1"/>
+    <w:lsdException w:name="Table Grid 6" w:semiHidden="1" w:unhideWhenUsed="1"/>
+    <w:lsdException w:name="Table Grid 7" w:semiHidden="1" w:unhideWhenUsed="1"/>
+    <w:lsdException w:name="Table Grid 8" w:semiHidden="1" w:unhideWhenUsed="1"/>
+    <w:lsdException w:name="Table List 1" w:semiHidden="1" w:unhideWhenUsed="1"/>
+    <w:lsdException w:name="Table List 2" w:semiHidden="1" w:unhideWhenUsed="1"/>
+    <w:lsdException w:name="Table List 3" w:semiHidden="1" w:unhideWhenUsed="1"/>
+    <w:lsdException w:name="Table List 4" w:semiHidden="1" w:unhideWhenUsed="1"/>
+    <w:lsdException w:name="Table List 5" w:semiHidden="1" w:unhideWhenUsed="1"/>
+    <w:lsdException w:name="Table List 6" w:semiHidden="1" w:unhideWhenUsed="1"/>
+    <w:lsdException w:name="Table List 7" w:semiHidden="1" w:unhideWhenUsed="1"/>
+    <w:lsdException w:name="Table List 8" w:semiHidden="1" w:unhideWhenUsed="1"/>
+    <w:lsdException w:name="Table 3D effects 1" w:semiHidden="1" w:unhideWhenUsed="1"/>
+    <w:lsdException w:name="Table 3D effects 2" w:semiHidden="1" w:unhideWhenUsed="1"/>
+    <w:lsdException w:name="Table 3D effects 3" w:semiHidden="1" w:unhideWhenUsed="1"/>
+    <w:lsdException w:name="Table Contemporary" w:semiHidden="1" w:unhideWhenUsed="1"/>
+    <w:lsdException w:name="Table Elegant" w:semiHidden="1" w:unhideWhenUsed="1"/>
+    <w:lsdException w:name="Table Professional" w:semiHidden="1" w:unhideWhenUsed="1"/>
+    <w:lsdException w:name="Table Subtle 1" w:semiHidden="1" w:unhideWhenUsed="1"/>
+    <w:lsdException w:name="Table Subtle 2" w:semiHidden="1" w:unhideWhenUsed="1"/>
+    <w:lsdException w:name="Table Web 1" w:semiHidden="1" w:unhideWhenUsed="1"/>
+    <w:lsdException w:name="Table Web 2" w:semiHidden="1" w:unhideWhenUsed="1"/>
+    <w:lsdException w:name="Table Web 3" w:semiHidden="1" w:unhideWhenUsed="1"/>
+    <w:lsdException w:name="Balloon Text" w:semiHidden="1" w:unhideWhenUsed="1"/>
+    <w:lsdException w:name="Table Grid" w:uiPriority="59"/>
+    <w:lsdException w:name="Table Theme" w:semiHidden="1" w:unhideWhenUsed="1"/>
+    <w:lsdException w:name="Note Level 1" w:semiHidden="1" w:unhideWhenUsed="1"/>
+    <w:lsdException w:name="Note Level 2" w:semiHidden="1" w:unhideWhenUsed="1"/>
+    <w:lsdException w:name="Note Level 3" w:semiHidden="1" w:unhideWhenUsed="1"/>
+    <w:lsdException w:name="Note Level 4" w:semiHidden="1" w:unhideWhenUsed="1"/>
+    <w:lsdException w:name="Note Level 5" w:semiHidden="1" w:unhideWhenUsed="1"/>
+    <w:lsdException w:name="Note Level 6" w:semiHidden="1" w:unhideWhenUsed="1"/>
+    <w:lsdException w:name="Note Level 7" w:semiHidden="1" w:unhideWhenUsed="1"/>
+    <w:lsdException w:name="Note Level 8" w:semiHidden="1" w:unhideWhenUsed="1"/>
+    <w:lsdException w:name="Note Level 9" w:semiHidden="1" w:unhideWhenUsed="1"/>
+    <w:lsdException w:name="Placeholder Text" w:semiHidden="1"/>
+    <w:lsdException w:name="No Spacing" w:uiPriority="1" w:qFormat="1"/>
+    <w:lsdException w:name="Light Shading" w:uiPriority="60"/>
+    <w:lsdException w:name="Light List" w:uiPriority="61"/>
+    <w:lsdException w:name="Light Grid" w:uiPriority="62"/>
+    <w:lsdException w:name="Medium Shading 1" w:uiPriority="63"/>
+    <w:lsdException w:name="Medium Shading 2" w:uiPriority="64"/>
+    <w:lsdException w:name="Medium List 1" w:uiPriority="65"/>
+    <w:lsdException w:name="Medium List 2" w:uiPriority="66"/>
+    <w:lsdException w:name="Medium Grid 1" w:uiPriority="67"/>
+    <w:lsdException w:name="Medium Grid 2" w:uiPriority="68"/>
+    <w:lsdException w:name="Medium Grid 3" w:uiPriority="69"/>
+    <w:lsdException w:name="Dark List" w:uiPriority="70"/>
+    <w:lsdException w:name="Colorful Shading" w:uiPriority="71"/>
+    <w:lsdException w:name="Colorful List" w:uiPriority="72"/>
+    <w:lsdException w:name="Colorful Grid" w:uiPriority="73"/>
+    <w:lsdException w:name="Light Shading Accent 1" w:uiPriority="60"/>
+    <w:lsdException w:name="Light List Accent 1" w:uiPriority="61"/>
+    <w:lsdException w:name="Light Grid Accent 1" w:uiPriority="62"/>
+    <w:lsdException w:name="Medium Shading 1 Accent 1" w:uiPriority="63"/>
+    <w:lsdException w:name="Medium Shading 2 Accent 1" w:uiPriority="64"/>
+    <w:lsdException w:name="Medium List 1 Accent 1" w:uiPriority="65"/>
+    <w:lsdException w:name="Revision" w:semiHidden="1"/>
+    <w:lsdException w:name="List Paragraph" w:uiPriority="34" w:qFormat="1"/>
+    <w:lsdException w:name="Quote" w:uiPriority="29" w:qFormat="1"/>
+    <w:lsdException w:name="Intense Quote" w:uiPriority="30" w:qFormat="1"/>
+    <w:lsdException w:name="Medium List 2 Accent 1" w:uiPriority="66"/>
+    <w:lsdException w:name="Medium Grid 1 Accent 1" w:uiPriority="67"/>
+    <w:lsdException w:name="Medium Grid 2 Accent 1" w:uiPriority="68"/>
+    <w:lsdException w:name="Medium Grid 3 Accent 1" w:uiPriority="69"/>
+    <w:lsdException w:name="Dark List Accent 1" w:uiPriority="70"/>
+    <w:lsdException w:name="Colorful Shading Accent 1" w:uiPriority="71"/>
+    <w:lsdException w:name="Colorful List Accent 1" w:uiPriority="72"/>
+    <w:lsdException w:name="Colorful Grid Accent 1" w:uiPriority="73"/>
+    <w:lsdException w:name="Light Shading Accent 2" w:uiPriority="60"/>
+    <w:lsdException w:name="Light List Accent 2" w:uiPriority="61"/>
+    <w:lsdException w:name="Light Grid Accent 2" w:uiPriority="62"/>
+    <w:lsdException w:name="Medium Shading 1 Accent 2" w:uiPriority="63"/>
+    <w:lsdException w:name="Medium Shading 2 Accent 2" w:uiPriority="64"/>
+    <w:lsdException w:name="Medium List 1 Accent 2" w:uiPriority="65"/>
+    <w:lsdException w:name="Medium List 2 Accent 2" w:uiPriority="66"/>
+    <w:lsdException w:name="Medium Grid 1 Accent 2" w:uiPriority="67"/>
+    <w:lsdException w:name="Medium Grid 2 Accent 2" w:uiPriority="68"/>
+    <w:lsdException w:name="Medium Grid 3 Accent 2" w:uiPriority="69"/>
+    <w:lsdException w:name="Dark List Accent 2" w:uiPriority="70"/>
+    <w:lsdException w:name="Colorful Shading Accent 2" w:uiPriority="71"/>
+    <w:lsdException w:name="Colorful List Accent 2" w:uiPriority="72"/>
+    <w:lsdException w:name="Colorful Grid Accent 2" w:uiPriority="73"/>
+    <w:lsdException w:name="Light Shading Accent 3" w:uiPriority="60"/>
+    <w:lsdException w:name="Light List Accent 3" w:uiPriority="61"/>
+    <w:lsdException w:name="Light Grid Accent 3" w:uiPriority="62"/>
+    <w:lsdException w:name="Medium Shading 1 Accent 3" w:uiPriority="63"/>
+    <w:lsdException w:name="Medium Shading 2 Accent 3" w:uiPriority="64"/>
+    <w:lsdException w:name="Medium List 1 Accent 3" w:uiPriority="65"/>
+    <w:lsdException w:name="Medium List 2 Accent 3" w:uiPriority="66"/>
+    <w:lsdException w:name="Medium Grid 1 Accent 3" w:uiPriority="67"/>
+    <w:lsdException w:name="Medium Grid 2 Accent 3" w:uiPriority="68"/>
+    <w:lsdException w:name="Medium Grid 3 Accent 3" w:uiPriority="69"/>
+    <w:lsdException w:name="Dark List Accent 3" w:uiPriority="70"/>
+    <w:lsdException w:name="Colorful Shading Accent 3" w:uiPriority="71"/>
+    <w:lsdException w:name="Colorful List Accent 3" w:uiPriority="72"/>
+    <w:lsdException w:name="Colorful Grid Accent 3" w:uiPriority="73"/>
+    <w:lsdException w:name="Light Shading Accent 4" w:uiPriority="60"/>
+    <w:lsdException w:name="Light List Accent 4" w:uiPriority="61"/>
+    <w:lsdException w:name="Light Grid Accent 4" w:uiPriority="62"/>
+    <w:lsdException w:name="Medium Shading 1 Accent 4" w:uiPriority="63"/>
+    <w:lsdException w:name="Medium Shading 2 Accent 4" w:uiPriority="64"/>
+    <w:lsdException w:name="Medium List 1 Accent 4" w:uiPriority="65"/>
+    <w:lsdException w:name="Medium List 2 Accent 4" w:uiPriority="66"/>
+    <w:lsdException w:name="Medium Grid 1 Accent 4" w:uiPriority="67"/>
+    <w:lsdException w:name="Medium Grid 2 Accent 4" w:uiPriority="68"/>
+    <w:lsdException w:name="Medium Grid 3 Accent 4" w:uiPriority="69"/>
+    <w:lsdException w:name="Dark List Accent 4" w:uiPriority="70"/>
+    <w:lsdException w:name="Colorful Shading Accent 4" w:uiPriority="71"/>
+    <w:lsdException w:name="Colorful List Accent 4" w:uiPriority="72"/>
+    <w:lsdException w:name="Colorful Grid Accent 4" w:uiPriority="73"/>
+    <w:lsdException w:name="Light Shading Accent 5" w:uiPriority="60"/>
+    <w:lsdException w:name="Light List Accent 5" w:uiPriority="61"/>
+    <w:lsdException w:name="Light Grid Accent 5" w:uiPriority="62"/>
+    <w:lsdException w:name="Medium Shading 1 Accent 5" w:uiPriority="63"/>
+    <w:lsdException w:name="Medium Shading 2 Accent 5" w:uiPriority="64"/>
+    <w:lsdException w:name="Medium List 1 Accent 5" w:uiPriority="65"/>
+    <w:lsdException w:name="Medium List 2 Accent 5" w:uiPriority="66"/>
+    <w:lsdException w:name="Medium Grid 1 Accent 5" w:uiPriority="67"/>
+    <w:lsdException w:name="Medium Grid 2 Accent 5" w:uiPriority="68"/>
+    <w:lsdException w:name="Medium Grid 3 Accent 5" w:uiPriority="69"/>
+    <w:lsdException w:name="Dark List Accent 5" w:uiPriority="70"/>
+    <w:lsdException w:name="Colorful Shading Accent 5" w:uiPriority="71"/>
+    <w:lsdException w:name="Colorful List Accent 5" w:uiPriority="72"/>
+    <w:lsdException w:name="Colorful Grid Accent 5" w:uiPriority="73"/>
+    <w:lsdException w:name="Light Shading Accent 6" w:uiPriority="60"/>
+    <w:lsdException w:name="Light List Accent 6" w:uiPriority="61"/>
+    <w:lsdException w:name="Light Grid Accent 6" w:uiPriority="62"/>
+    <w:lsdException w:name="Medium Shading 1 Accent 6" w:uiPriority="63"/>
+    <w:lsdException w:name="Medium Shading 2 Accent 6" w:uiPriority="64"/>
+    <w:lsdException w:name="Medium List 1 Accent 6" w:uiPriority="65"/>
+    <w:lsdException w:name="Medium List 2 Accent 6" w:uiPriority="66"/>
+    <w:lsdException w:name="Medium Grid 1 Accent 6" w:uiPriority="67"/>
+    <w:lsdException w:name="Medium Grid 2 Accent 6" w:uiPriority="68"/>
+    <w:lsdException w:name="Medium Grid 3 Accent 6" w:uiPriority="69"/>
+    <w:lsdException w:name="Dark List Accent 6" w:uiPriority="70"/>
+    <w:lsdException w:name="Colorful Shading Accent 6" w:uiPriority="71"/>
+    <w:lsdException w:name="Colorful List Accent 6" w:uiPriority="72"/>
+    <w:lsdException w:name="Colorful Grid Accent 6" w:uiPriority="73"/>
+    <w:lsdException w:name="Subtle Emphasis" w:uiPriority="19" w:qFormat="1"/>
+    <w:lsdException w:name="Intense Emphasis" w:uiPriority="21" w:qFormat="1"/>
+    <w:lsdException w:name="Subtle Reference" w:uiPriority="31" w:qFormat="1"/>
+    <w:lsdException w:name="Intense Reference" w:uiPriority="32" w:qFormat="1"/>
+    <w:lsdException w:name="Book Title" w:uiPriority="33" w:qFormat="1"/>
+    <w:lsdException w:name="Bibliography" w:semiHidden="1" w:uiPriority="37" w:unhideWhenUsed="1"/>
+    <w:lsdException w:name="TOC Heading" w:semiHidden="1" w:uiPriority="39" w:unhideWhenUsed="1" w:qFormat="1"/>
+    <w:lsdException w:name="Plain Table 1" w:uiPriority="41"/>
+    <w:lsdException w:name="Plain Table 2" w:uiPriority="42"/>
+    <w:lsdException w:name="Plain Table 3" w:uiPriority="43"/>
+    <w:lsdException w:name="Plain Table 4" w:uiPriority="44"/>
+    <w:lsdException w:name="Plain Table 5" w:uiPriority="45"/>
+    <w:lsdException w:name="Grid Table Light" w:uiPriority="40"/>
+    <w:lsdException w:name="Grid Table 1 Light" w:uiPriority="46"/>
+    <w:lsdException w:name="Grid Table 2" w:uiPriority="47"/>
+    <w:lsdException w:name="Grid Table 3" w:uiPriority="48"/>
+    <w:lsdException w:name="Grid Table 4" w:uiPriority="49"/>
+    <w:lsdException w:name="Grid Table 5 Dark" w:uiPriority="50"/>
+    <w:lsdException w:name="Grid Table 6 Colorful" w:uiPriority="51"/>
+    <w:lsdException w:name="Grid Table 7 Colorful" w:uiPriority="52"/>
+    <w:lsdException w:name="Grid Table 1 Light Accent 1" w:uiPriority="46"/>
+    <w:lsdException w:name="Grid Table 2 Accent 1" w:uiPriority="47"/>
+    <w:lsdException w:name="Grid Table 3 Accent 1" w:uiPriority="48"/>
+    <w:lsdException w:name="Grid Table 4 Accent 1" w:uiPriority="49"/>
+    <w:lsdException w:name="Grid Table 5 Dark Accent 1" w:uiPriority="50"/>
+    <w:lsdException w:name="Grid Table 6 Colorful Accent 1" w:uiPriority="51"/>
+    <w:lsdException w:name="Grid Table 7 Colorful Accent 1" w:uiPriority="52"/>
+    <w:lsdException w:name="Grid Table 1 Light Accent 2" w:uiPriority="46"/>
+    <w:lsdException w:name="Grid Table 2 Accent 2" w:uiPriority="47"/>
+    <w:lsdException w:name="Grid Table 3 Accent 2" w:uiPriority="48"/>
+    <w:lsdException w:name="Grid Table 4 Accent 2" w:uiPriority="49"/>
+    <w:lsdException w:name="Grid Table 5 Dark Accent 2" w:uiPriority="50"/>
+    <w:lsdException w:name="Grid Table 6 Colorful Accent 2" w:uiPriority="51"/>
+    <w:lsdException w:name="Grid Table 7 Colorful Accent 2" w:uiPriority="52"/>
+    <w:lsdException w:name="Grid Table 1 Light Accent 3" w:uiPriority="46"/>
+    <w:lsdException w:name="Grid Table 2 Accent 3" w:uiPriority="47"/>
+    <w:lsdException w:name="Grid Table 3 Accent 3" w:uiPriority="48"/>
+    <w:lsdException w:name="Grid Table 4 Accent 3" w:uiPriority="49"/>
+    <w:lsdException w:name="Grid Table 5 Dark Accent 3" w:uiPriority="50"/>
+    <w:lsdException w:name="Grid Table 6 Colorful Accent 3" w:uiPriority="51"/>
+    <w:lsdException w:name="Grid Table 7 Colorful Accent 3" w:uiPriority="52"/>
+    <w:lsdException w:name="Grid Table 1 Light Accent 4" w:uiPriority="46"/>
+    <w:lsdException w:name="Grid Table 2 Accent 4" w:uiPriority="47"/>
+    <w:lsdException w:name="Grid Table 3 Accent 4" w:uiPriority="48"/>
+    <w:lsdException w:name="Grid Table 4 Accent 4" w:uiPriority="49"/>
+    <w:lsdException w:name="Grid Table 5 Dark Accent 4" w:uiPriority="50"/>
+    <w:lsdException w:name="Grid Table 6 Colorful Accent 4" w:uiPriority="51"/>
+    <w:lsdException w:name="Grid Table 7 Colorful Accent 4" w:uiPriority="52"/>
+    <w:lsdException w:name="Grid Table 1 Light Accent 5" w:uiPriority="46"/>
+    <w:lsdException w:name="Grid Table 2 Accent 5" w:uiPriority="47"/>
+    <w:lsdException w:name="Grid Table 3 Accent 5" w:uiPriority="48"/>
+    <w:lsdException w:name="Grid Table 4 Accent 5" w:uiPriority="49"/>
+    <w:lsdException w:name="Grid Table 5 Dark Accent 5" w:uiPriority="50"/>
+    <w:lsdException w:name="Grid Table 6 Colorful Accent 5" w:uiPriority="51"/>
+    <w:lsdException w:name="Grid Table 7 Colorful Accent 5" w:uiPriority="52"/>
+    <w:lsdException w:name="Grid Table 1 Light Accent 6" w:uiPriority="46"/>
+    <w:lsdException w:name="Grid Table 2 Accent 6" w:uiPriority="47"/>
+    <w:lsdException w:name="Grid Table 3 Accent 6" w:uiPriority="48"/>
+    <w:lsdException w:name="Grid Table 4 Accent 6" w:uiPriority="49"/>
+    <w:lsdException w:name="Grid Table 5 Dark Accent 6" w:uiPriority="50"/>
+    <w:lsdException w:name="Grid Table 6 Colorful Accent 6" w:uiPriority="51"/>
+    <w:lsdException w:name="Grid Table 7 Colorful Accent 6" w:uiPriority="52"/>
+    <w:lsdException w:name="List Table 1 Light" w:uiPriority="46"/>
+    <w:lsdException w:name="List Table 2" w:uiPriority="47"/>
+    <w:lsdException w:name="List Table 3" w:uiPriority="48"/>
+    <w:lsdException w:name="List Table 4" w:uiPriority="49"/>
+    <w:lsdException w:name="List Table 5 Dark" w:uiPriority="50"/>
+    <w:lsdException w:name="List Table 6 Colorful" w:uiPriority="51"/>
+    <w:lsdException w:name="List Table 7 Colorful" w:uiPriority="52"/>
+    <w:lsdException w:name="List Table 1 Light Accent 1" w:uiPriority="46"/>
+    <w:lsdException w:name="List Table 2 Accent 1" w:uiPriority="47"/>
+    <w:lsdException w:name="List Table 3 Accent 1" w:uiPriority="48"/>
+    <w:lsdException w:name="List Table 4 Accent 1" w:uiPriority="49"/>
+    <w:lsdException w:name="List Table 5 Dark Accent 1" w:uiPriority="50"/>
+    <w:lsdException w:name="List Table 6 Colorful Accent 1" w:uiPriority="51"/>
+    <w:lsdException w:name="List Table 7 Colorful Accent 1" w:uiPriority="52"/>
+    <w:lsdException w:name="List Table 1 Light Accent 2" w:uiPriority="46"/>
+    <w:lsdException w:name="List Table 2 Accent 2" w:uiPriority="47"/>
+    <w:lsdException w:name="List Table 3 Accent 2" w:uiPriority="48"/>
+    <w:lsdException w:name="List Table 4 Accent 2" w:uiPriority="49"/>
+    <w:lsdException w:name="List Table 5 Dark Accent 2" w:uiPriority="50"/>
+    <w:lsdException w:name="List Table 6 Colorful Accent 2" w:uiPriority="51"/>
+    <w:lsdException w:name="List Table 7 Colorful Accent 2" w:uiPriority="52"/>
+    <w:lsdException w:name="List Table 1 Light Accent 3" w:uiPriority="46"/>
+    <w:lsdException w:name="List Table 2 Accent 3" w:uiPriority="47"/>
+    <w:lsdException w:name="List Table 3 Accent 3" w:uiPriority="48"/>
+    <w:lsdException w:name="List Table 4 Accent 3" w:uiPriority="49"/>
+    <w:lsdException w:name="List Table 5 Dark Accent 3" w:uiPriority="50"/>
+    <w:lsdException w:name="List Table 6 Colorful Accent 3" w:uiPriority="51"/>
+    <w:lsdException w:name="List Table 7 Colorful Accent 3" w:uiPriority="52"/>
+    <w:lsdException w:name="List Table 1 Light Accent 4" w:uiPriority="46"/>
+    <w:lsdException w:name="List Table 2 Accent 4" w:uiPriority="47"/>
+    <w:lsdException w:name="List Table 3 Accent 4" w:uiPriority="48"/>
+    <w:lsdException w:name="List Table 4 Accent 4" w:uiPriority="49"/>
+    <w:lsdException w:name="List Table 5 Dark Accent 4" w:uiPriority="50"/>
+    <w:lsdException w:name="List Table 6 Colorful Accent 4" w:uiPriority="51"/>
+    <w:lsdException w:name="List Table 7 Colorful Accent 4" w:uiPriority="52"/>
+    <w:lsdException w:name="List Table 1 Light Accent 5" w:uiPriority="46"/>
+    <w:lsdException w:name="List Table 2 Accent 5" w:uiPriority="47"/>
+    <w:lsdException w:name="List Table 3 Accent 5" w:uiPriority="48"/>
+    <w:lsdException w:name="List Table 4 Accent 5" w:uiPriority="49"/>
+    <w:lsdException w:name="List Table 5 Dark Accent 5" w:uiPriority="50"/>
+    <w:lsdException w:name="List Table 6 Colorful Accent 5" w:uiPriority="51"/>
+    <w:lsdException w:name="List Table 7 Colorful Accent 5" w:uiPriority="52"/>
+    <w:lsdException w:name="List Table 1 Light Accent 6" w:uiPriority="46"/>
+    <w:lsdException w:name="List Table 2 Accent 6" w:uiPriority="47"/>
+    <w:lsdException w:name="List Table 3 Accent 6" w:uiPriority="48"/>
+    <w:lsdException w:name="List Table 4 Accent 6" w:uiPriority="49"/>
+    <w:lsdException w:name="List Table 5 Dark Accent 6" w:uiPriority="50"/>
+    <w:lsdException w:name="List Table 6 Colorful Accent 6" w:uiPriority="51"/>
+    <w:lsdException w:name="List Table 7 Colorful Accent 6" w:uiPriority="52"/>
   </w:latentStyles>
   <w:style w:type="paragraph" w:default="1" w:styleId="Normal">
     <w:name w:val="Normal"/>
@@ -3546,191 +3833,47 @@
     <w:semiHidden/>
     <w:unhideWhenUsed/>
   </w:style>
-</w:styles>
-</file>
-
-<file path=word/stylesWithEffects.xml><?xml version="1.0" encoding="utf-8"?>
-<w:styles xmlns:wpc="http://schemas.microsoft.com/office/word/2010/wordprocessingCanvas" xmlns:mo="http://schemas.microsoft.com/office/mac/office/2008/main" xmlns:mc="http://schemas.openxmlformats.org/markup-compatibility/2006" xmlns:mv="urn:schemas-microsoft-com:mac:vml" xmlns:o="urn:schemas-microsoft-com:office:office" xmlns:r="http://schemas.openxmlformats.org/officeDocument/2006/relationships" xmlns:m="http://schemas.openxmlformats.org/officeDocument/2006/math" xmlns:v="urn:schemas-microsoft-com:vml" xmlns:wp14="http://schemas.microsoft.com/office/word/2010/wordprocessingDrawing" xmlns:wp="http://schemas.openxmlformats.org/drawingml/2006/wordprocessingDrawing" xmlns:w10="urn:schemas-microsoft-com:office:word" xmlns:w="http://schemas.openxmlformats.org/wordprocessingml/2006/main" xmlns:w14="http://schemas.microsoft.com/office/word/2010/wordml" xmlns:wpg="http://schemas.microsoft.com/office/word/2010/wordprocessingGroup" xmlns:wpi="http://schemas.microsoft.com/office/word/2010/wordprocessingInk" xmlns:wne="http://schemas.microsoft.com/office/word/2006/wordml" xmlns:wps="http://schemas.microsoft.com/office/word/2010/wordprocessingShape" mc:Ignorable="w14 wp14">
-  <w:docDefaults>
-    <w:rPrDefault>
-      <w:rPr>
-        <w:rFonts w:asciiTheme="minorHAnsi" w:eastAsiaTheme="minorEastAsia" w:hAnsiTheme="minorHAnsi" w:cstheme="minorBidi"/>
-        <w:sz w:val="24"/>
-        <w:szCs w:val="24"/>
-        <w:lang w:val="en-US" w:eastAsia="en-US" w:bidi="ar-SA"/>
-      </w:rPr>
-    </w:rPrDefault>
-    <w:pPrDefault/>
-  </w:docDefaults>
-  <w:latentStyles w:defLockedState="0" w:defUIPriority="99" w:defSemiHidden="1" w:defUnhideWhenUsed="1" w:defQFormat="0" w:count="276">
-    <w:lsdException w:name="Normal" w:semiHidden="0" w:uiPriority="0" w:unhideWhenUsed="0" w:qFormat="1"/>
-    <w:lsdException w:name="heading 1" w:semiHidden="0" w:uiPriority="9" w:unhideWhenUsed="0" w:qFormat="1"/>
-    <w:lsdException w:name="heading 2" w:uiPriority="9" w:qFormat="1"/>
-    <w:lsdException w:name="heading 3" w:uiPriority="9" w:qFormat="1"/>
-    <w:lsdException w:name="heading 4" w:uiPriority="9" w:qFormat="1"/>
-    <w:lsdException w:name="heading 5" w:uiPriority="9" w:qFormat="1"/>
-    <w:lsdException w:name="heading 6" w:uiPriority="9" w:qFormat="1"/>
-    <w:lsdException w:name="heading 7" w:uiPriority="9" w:qFormat="1"/>
-    <w:lsdException w:name="heading 8" w:uiPriority="9" w:qFormat="1"/>
-    <w:lsdException w:name="heading 9" w:uiPriority="9" w:qFormat="1"/>
-    <w:lsdException w:name="toc 1" w:uiPriority="39"/>
-    <w:lsdException w:name="toc 2" w:uiPriority="39"/>
-    <w:lsdException w:name="toc 3" w:uiPriority="39"/>
-    <w:lsdException w:name="toc 4" w:uiPriority="39"/>
-    <w:lsdException w:name="toc 5" w:uiPriority="39"/>
-    <w:lsdException w:name="toc 6" w:uiPriority="39"/>
-    <w:lsdException w:name="toc 7" w:uiPriority="39"/>
-    <w:lsdException w:name="toc 8" w:uiPriority="39"/>
-    <w:lsdException w:name="toc 9" w:uiPriority="39"/>
-    <w:lsdException w:name="caption" w:uiPriority="35" w:qFormat="1"/>
-    <w:lsdException w:name="Title" w:semiHidden="0" w:uiPriority="10" w:unhideWhenUsed="0" w:qFormat="1"/>
-    <w:lsdException w:name="Default Paragraph Font" w:uiPriority="1"/>
-    <w:lsdException w:name="Subtitle" w:semiHidden="0" w:uiPriority="11" w:unhideWhenUsed="0" w:qFormat="1"/>
-    <w:lsdException w:name="Strong" w:semiHidden="0" w:uiPriority="22" w:unhideWhenUsed="0" w:qFormat="1"/>
-    <w:lsdException w:name="Emphasis" w:semiHidden="0" w:uiPriority="20" w:unhideWhenUsed="0" w:qFormat="1"/>
-    <w:lsdException w:name="Table Grid" w:semiHidden="0" w:uiPriority="59" w:unhideWhenUsed="0"/>
-    <w:lsdException w:name="Placeholder Text" w:unhideWhenUsed="0"/>
-    <w:lsdException w:name="No Spacing" w:semiHidden="0" w:uiPriority="1" w:unhideWhenUsed="0" w:qFormat="1"/>
-    <w:lsdException w:name="Light Shading" w:semiHidden="0" w:uiPriority="60" w:unhideWhenUsed="0"/>
-    <w:lsdException w:name="Light List" w:semiHidden="0" w:uiPriority="61" w:unhideWhenUsed="0"/>
-    <w:lsdException w:name="Light Grid" w:semiHidden="0" w:uiPriority="62" w:unhideWhenUsed="0"/>
-    <w:lsdException w:name="Medium Shading 1" w:semiHidden="0" w:uiPriority="63" w:unhideWhenUsed="0"/>
-    <w:lsdException w:name="Medium Shading 2" w:semiHidden="0" w:uiPriority="64" w:unhideWhenUsed="0"/>
-    <w:lsdException w:name="Medium List 1" w:semiHidden="0" w:uiPriority="65" w:unhideWhenUsed="0"/>
-    <w:lsdException w:name="Medium List 2" w:semiHidden="0" w:uiPriority="66" w:unhideWhenUsed="0"/>
-    <w:lsdException w:name="Medium Grid 1" w:semiHidden="0" w:uiPriority="67" w:unhideWhenUsed="0"/>
-    <w:lsdException w:name="Medium Grid 2" w:semiHidden="0" w:uiPriority="68" w:unhideWhenUsed="0"/>
-    <w:lsdException w:name="Medium Grid 3" w:semiHidden="0" w:uiPriority="69" w:unhideWhenUsed="0"/>
-    <w:lsdException w:name="Dark List" w:semiHidden="0" w:uiPriority="70" w:unhideWhenUsed="0"/>
-    <w:lsdException w:name="Colorful Shading" w:semiHidden="0" w:uiPriority="71" w:unhideWhenUsed="0"/>
-    <w:lsdException w:name="Colorful List" w:semiHidden="0" w:uiPriority="72" w:unhideWhenUsed="0"/>
-    <w:lsdException w:name="Colorful Grid" w:semiHidden="0" w:uiPriority="73" w:unhideWhenUsed="0"/>
-    <w:lsdException w:name="Light Shading Accent 1" w:semiHidden="0" w:uiPriority="60" w:unhideWhenUsed="0"/>
-    <w:lsdException w:name="Light List Accent 1" w:semiHidden="0" w:uiPriority="61" w:unhideWhenUsed="0"/>
-    <w:lsdException w:name="Light Grid Accent 1" w:semiHidden="0" w:uiPriority="62" w:unhideWhenUsed="0"/>
-    <w:lsdException w:name="Medium Shading 1 Accent 1" w:semiHidden="0" w:uiPriority="63" w:unhideWhenUsed="0"/>
-    <w:lsdException w:name="Medium Shading 2 Accent 1" w:semiHidden="0" w:uiPriority="64" w:unhideWhenUsed="0"/>
-    <w:lsdException w:name="Medium List 1 Accent 1" w:semiHidden="0" w:uiPriority="65" w:unhideWhenUsed="0"/>
-    <w:lsdException w:name="Revision" w:unhideWhenUsed="0"/>
-    <w:lsdException w:name="List Paragraph" w:semiHidden="0" w:uiPriority="34" w:unhideWhenUsed="0" w:qFormat="1"/>
-    <w:lsdException w:name="Quote" w:semiHidden="0" w:uiPriority="29" w:unhideWhenUsed="0" w:qFormat="1"/>
-    <w:lsdException w:name="Intense Quote" w:semiHidden="0" w:uiPriority="30" w:unhideWhenUsed="0" w:qFormat="1"/>
-    <w:lsdException w:name="Medium List 2 Accent 1" w:semiHidden="0" w:uiPriority="66" w:unhideWhenUsed="0"/>
-    <w:lsdException w:name="Medium Grid 1 Accent 1" w:semiHidden="0" w:uiPriority="67" w:unhideWhenUsed="0"/>
-    <w:lsdException w:name="Medium Grid 2 Accent 1" w:semiHidden="0" w:uiPriority="68" w:unhideWhenUsed="0"/>
-    <w:lsdException w:name="Medium Grid 3 Accent 1" w:semiHidden="0" w:uiPriority="69" w:unhideWhenUsed="0"/>
-    <w:lsdException w:name="Dark List Accent 1" w:semiHidden="0" w:uiPriority="70" w:unhideWhenUsed="0"/>
-    <w:lsdException w:name="Colorful Shading Accent 1" w:semiHidden="0" w:uiPriority="71" w:unhideWhenUsed="0"/>
-    <w:lsdException w:name="Colorful List Accent 1" w:semiHidden="0" w:uiPriority="72" w:unhideWhenUsed="0"/>
-    <w:lsdException w:name="Colorful Grid Accent 1" w:semiHidden="0" w:uiPriority="73" w:unhideWhenUsed="0"/>
-    <w:lsdException w:name="Light Shading Accent 2" w:semiHidden="0" w:uiPriority="60" w:unhideWhenUsed="0"/>
-    <w:lsdException w:name="Light List Accent 2" w:semiHidden="0" w:uiPriority="61" w:unhideWhenUsed="0"/>
-    <w:lsdException w:name="Light Grid Accent 2" w:semiHidden="0" w:uiPriority="62" w:unhideWhenUsed="0"/>
-    <w:lsdException w:name="Medium Shading 1 Accent 2" w:semiHidden="0" w:uiPriority="63" w:unhideWhenUsed="0"/>
-    <w:lsdException w:name="Medium Shading 2 Accent 2" w:semiHidden="0" w:uiPriority="64" w:unhideWhenUsed="0"/>
-    <w:lsdException w:name="Medium List 1 Accent 2" w:semiHidden="0" w:uiPriority="65" w:unhideWhenUsed="0"/>
-    <w:lsdException w:name="Medium List 2 Accent 2" w:semiHidden="0" w:uiPriority="66" w:unhideWhenUsed="0"/>
-    <w:lsdException w:name="Medium Grid 1 Accent 2" w:semiHidden="0" w:uiPriority="67" w:unhideWhenUsed="0"/>
-    <w:lsdException w:name="Medium Grid 2 Accent 2" w:semiHidden="0" w:uiPriority="68" w:unhideWhenUsed="0"/>
-    <w:lsdException w:name="Medium Grid 3 Accent 2" w:semiHidden="0" w:uiPriority="69" w:unhideWhenUsed="0"/>
-    <w:lsdException w:name="Dark List Accent 2" w:semiHidden="0" w:uiPriority="70" w:unhideWhenUsed="0"/>
-    <w:lsdException w:name="Colorful Shading Accent 2" w:semiHidden="0" w:uiPriority="71" w:unhideWhenUsed="0"/>
-    <w:lsdException w:name="Colorful List Accent 2" w:semiHidden="0" w:uiPriority="72" w:unhideWhenUsed="0"/>
-    <w:lsdException w:name="Colorful Grid Accent 2" w:semiHidden="0" w:uiPriority="73" w:unhideWhenUsed="0"/>
-    <w:lsdException w:name="Light Shading Accent 3" w:semiHidden="0" w:uiPriority="60" w:unhideWhenUsed="0"/>
-    <w:lsdException w:name="Light List Accent 3" w:semiHidden="0" w:uiPriority="61" w:unhideWhenUsed="0"/>
-    <w:lsdException w:name="Light Grid Accent 3" w:semiHidden="0" w:uiPriority="62" w:unhideWhenUsed="0"/>
-    <w:lsdException w:name="Medium Shading 1 Accent 3" w:semiHidden="0" w:uiPriority="63" w:unhideWhenUsed="0"/>
-    <w:lsdException w:name="Medium Shading 2 Accent 3" w:semiHidden="0" w:uiPriority="64" w:unhideWhenUsed="0"/>
-    <w:lsdException w:name="Medium List 1 Accent 3" w:semiHidden="0" w:uiPriority="65" w:unhideWhenUsed="0"/>
-    <w:lsdException w:name="Medium List 2 Accent 3" w:semiHidden="0" w:uiPriority="66" w:unhideWhenUsed="0"/>
-    <w:lsdException w:name="Medium Grid 1 Accent 3" w:semiHidden="0" w:uiPriority="67" w:unhideWhenUsed="0"/>
-    <w:lsdException w:name="Medium Grid 2 Accent 3" w:semiHidden="0" w:uiPriority="68" w:unhideWhenUsed="0"/>
-    <w:lsdException w:name="Medium Grid 3 Accent 3" w:semiHidden="0" w:uiPriority="69" w:unhideWhenUsed="0"/>
-    <w:lsdException w:name="Dark List Accent 3" w:semiHidden="0" w:uiPriority="70" w:unhideWhenUsed="0"/>
-    <w:lsdException w:name="Colorful Shading Accent 3" w:semiHidden="0" w:uiPriority="71" w:unhideWhenUsed="0"/>
-    <w:lsdException w:name="Colorful List Accent 3" w:semiHidden="0" w:uiPriority="72" w:unhideWhenUsed="0"/>
-    <w:lsdException w:name="Colorful Grid Accent 3" w:semiHidden="0" w:uiPriority="73" w:unhideWhenUsed="0"/>
-    <w:lsdException w:name="Light Shading Accent 4" w:semiHidden="0" w:uiPriority="60" w:unhideWhenUsed="0"/>
-    <w:lsdException w:name="Light List Accent 4" w:semiHidden="0" w:uiPriority="61" w:unhideWhenUsed="0"/>
-    <w:lsdException w:name="Light Grid Accent 4" w:semiHidden="0" w:uiPriority="62" w:unhideWhenUsed="0"/>
-    <w:lsdException w:name="Medium Shading 1 Accent 4" w:semiHidden="0" w:uiPriority="63" w:unhideWhenUsed="0"/>
-    <w:lsdException w:name="Medium Shading 2 Accent 4" w:semiHidden="0" w:uiPriority="64" w:unhideWhenUsed="0"/>
-    <w:lsdException w:name="Medium List 1 Accent 4" w:semiHidden="0" w:uiPriority="65" w:unhideWhenUsed="0"/>
-    <w:lsdException w:name="Medium List 2 Accent 4" w:semiHidden="0" w:uiPriority="66" w:unhideWhenUsed="0"/>
-    <w:lsdException w:name="Medium Grid 1 Accent 4" w:semiHidden="0" w:uiPriority="67" w:unhideWhenUsed="0"/>
-    <w:lsdException w:name="Medium Grid 2 Accent 4" w:semiHidden="0" w:uiPriority="68" w:unhideWhenUsed="0"/>
-    <w:lsdException w:name="Medium Grid 3 Accent 4" w:semiHidden="0" w:uiPriority="69" w:unhideWhenUsed="0"/>
-    <w:lsdException w:name="Dark List Accent 4" w:semiHidden="0" w:uiPriority="70" w:unhideWhenUsed="0"/>
-    <w:lsdException w:name="Colorful Shading Accent 4" w:semiHidden="0" w:uiPriority="71" w:unhideWhenUsed="0"/>
-    <w:lsdException w:name="Colorful List Accent 4" w:semiHidden="0" w:uiPriority="72" w:unhideWhenUsed="0"/>
-    <w:lsdException w:name="Colorful Grid Accent 4" w:semiHidden="0" w:uiPriority="73" w:unhideWhenUsed="0"/>
-    <w:lsdException w:name="Light Shading Accent 5" w:semiHidden="0" w:uiPriority="60" w:unhideWhenUsed="0"/>
-    <w:lsdException w:name="Light List Accent 5" w:semiHidden="0" w:uiPriority="61" w:unhideWhenUsed="0"/>
-    <w:lsdException w:name="Light Grid Accent 5" w:semiHidden="0" w:uiPriority="62" w:unhideWhenUsed="0"/>
-    <w:lsdException w:name="Medium Shading 1 Accent 5" w:semiHidden="0" w:uiPriority="63" w:unhideWhenUsed="0"/>
-    <w:lsdException w:name="Medium Shading 2 Accent 5" w:semiHidden="0" w:uiPriority="64" w:unhideWhenUsed="0"/>
-    <w:lsdException w:name="Medium List 1 Accent 5" w:semiHidden="0" w:uiPriority="65" w:unhideWhenUsed="0"/>
-    <w:lsdException w:name="Medium List 2 Accent 5" w:semiHidden="0" w:uiPriority="66" w:unhideWhenUsed="0"/>
-    <w:lsdException w:name="Medium Grid 1 Accent 5" w:semiHidden="0" w:uiPriority="67" w:unhideWhenUsed="0"/>
-    <w:lsdException w:name="Medium Grid 2 Accent 5" w:semiHidden="0" w:uiPriority="68" w:unhideWhenUsed="0"/>
-    <w:lsdException w:name="Medium Grid 3 Accent 5" w:semiHidden="0" w:uiPriority="69" w:unhideWhenUsed="0"/>
-    <w:lsdException w:name="Dark List Accent 5" w:semiHidden="0" w:uiPriority="70" w:unhideWhenUsed="0"/>
-    <w:lsdException w:name="Colorful Shading Accent 5" w:semiHidden="0" w:uiPriority="71" w:unhideWhenUsed="0"/>
-    <w:lsdException w:name="Colorful List Accent 5" w:semiHidden="0" w:uiPriority="72" w:unhideWhenUsed="0"/>
-    <w:lsdException w:name="Colorful Grid Accent 5" w:semiHidden="0" w:uiPriority="73" w:unhideWhenUsed="0"/>
-    <w:lsdException w:name="Light Shading Accent 6" w:semiHidden="0" w:uiPriority="60" w:unhideWhenUsed="0"/>
-    <w:lsdException w:name="Light List Accent 6" w:semiHidden="0" w:uiPriority="61" w:unhideWhenUsed="0"/>
-    <w:lsdException w:name="Light Grid Accent 6" w:semiHidden="0" w:uiPriority="62" w:unhideWhenUsed="0"/>
-    <w:lsdException w:name="Medium Shading 1 Accent 6" w:semiHidden="0" w:uiPriority="63" w:unhideWhenUsed="0"/>
-    <w:lsdException w:name="Medium Shading 2 Accent 6" w:semiHidden="0" w:uiPriority="64" w:unhideWhenUsed="0"/>
-    <w:lsdException w:name="Medium List 1 Accent 6" w:semiHidden="0" w:uiPriority="65" w:unhideWhenUsed="0"/>
-    <w:lsdException w:name="Medium List 2 Accent 6" w:semiHidden="0" w:uiPriority="66" w:unhideWhenUsed="0"/>
-    <w:lsdException w:name="Medium Grid 1 Accent 6" w:semiHidden="0" w:uiPriority="67" w:unhideWhenUsed="0"/>
-    <w:lsdException w:name="Medium Grid 2 Accent 6" w:semiHidden="0" w:uiPriority="68" w:unhideWhenUsed="0"/>
-    <w:lsdException w:name="Medium Grid 3 Accent 6" w:semiHidden="0" w:uiPriority="69" w:unhideWhenUsed="0"/>
-    <w:lsdException w:name="Dark List Accent 6" w:semiHidden="0" w:uiPriority="70" w:unhideWhenUsed="0"/>
-    <w:lsdException w:name="Colorful Shading Accent 6" w:semiHidden="0" w:uiPriority="71" w:unhideWhenUsed="0"/>
-    <w:lsdException w:name="Colorful List Accent 6" w:semiHidden="0" w:uiPriority="72" w:unhideWhenUsed="0"/>
-    <w:lsdException w:name="Colorful Grid Accent 6" w:semiHidden="0" w:uiPriority="73" w:unhideWhenUsed="0"/>
-    <w:lsdException w:name="Subtle Emphasis" w:semiHidden="0" w:uiPriority="19" w:unhideWhenUsed="0" w:qFormat="1"/>
-    <w:lsdException w:name="Intense Emphasis" w:semiHidden="0" w:uiPriority="21" w:unhideWhenUsed="0" w:qFormat="1"/>
-    <w:lsdException w:name="Subtle Reference" w:semiHidden="0" w:uiPriority="31" w:unhideWhenUsed="0" w:qFormat="1"/>
-    <w:lsdException w:name="Intense Reference" w:semiHidden="0" w:uiPriority="32" w:unhideWhenUsed="0" w:qFormat="1"/>
-    <w:lsdException w:name="Book Title" w:semiHidden="0" w:uiPriority="33" w:unhideWhenUsed="0" w:qFormat="1"/>
-    <w:lsdException w:name="Bibliography" w:uiPriority="37"/>
-    <w:lsdException w:name="TOC Heading" w:uiPriority="39" w:qFormat="1"/>
-  </w:latentStyles>
-  <w:style w:type="paragraph" w:default="1" w:styleId="Normal">
-    <w:name w:val="Normal"/>
-    <w:qFormat/>
+  <w:style w:type="paragraph" w:styleId="Header">
+    <w:name w:val="header"/>
+    <w:basedOn w:val="Normal"/>
+    <w:link w:val="HeaderChar"/>
+    <w:uiPriority w:val="99"/>
+    <w:unhideWhenUsed/>
+    <w:rsid w:val="001A2168"/>
+    <w:pPr>
+      <w:tabs>
+        <w:tab w:val="center" w:pos="4320"/>
+        <w:tab w:val="right" w:pos="8640"/>
+      </w:tabs>
+    </w:pPr>
   </w:style>
-  <w:style w:type="character" w:default="1" w:styleId="DefaultParagraphFont">
-    <w:name w:val="Default Paragraph Font"/>
-    <w:uiPriority w:val="1"/>
-    <w:semiHidden/>
+  <w:style w:type="character" w:customStyle="1" w:styleId="HeaderChar">
+    <w:name w:val="Header Char"/>
+    <w:basedOn w:val="DefaultParagraphFont"/>
+    <w:link w:val="Header"/>
+    <w:uiPriority w:val="99"/>
+    <w:rsid w:val="001A2168"/>
+  </w:style>
+  <w:style w:type="paragraph" w:styleId="Footer">
+    <w:name w:val="footer"/>
+    <w:basedOn w:val="Normal"/>
+    <w:link w:val="FooterChar"/>
+    <w:uiPriority w:val="99"/>
     <w:unhideWhenUsed/>
+    <w:rsid w:val="001A2168"/>
+    <w:pPr>
+      <w:tabs>
+        <w:tab w:val="center" w:pos="4320"/>
+        <w:tab w:val="right" w:pos="8640"/>
+      </w:tabs>
+    </w:pPr>
   </w:style>
-  <w:style w:type="table" w:default="1" w:styleId="TableNormal">
-    <w:name w:val="Normal Table"/>
+  <w:style w:type="character" w:customStyle="1" w:styleId="FooterChar">
+    <w:name w:val="Footer Char"/>
+    <w:basedOn w:val="DefaultParagraphFont"/>
+    <w:link w:val="Footer"/>
     <w:uiPriority w:val="99"/>
-    <w:semiHidden/>
-    <w:unhideWhenUsed/>
-    <w:tblPr>
-      <w:tblInd w:w="0" w:type="dxa"/>
-      <w:tblCellMar>
-        <w:top w:w="0" w:type="dxa"/>
-        <w:left w:w="108" w:type="dxa"/>
-        <w:bottom w:w="0" w:type="dxa"/>
-        <w:right w:w="108" w:type="dxa"/>
-      </w:tblCellMar>
-    </w:tblPr>
-  </w:style>
-  <w:style w:type="numbering" w:default="1" w:styleId="NoList">
-    <w:name w:val="No List"/>
-    <w:uiPriority w:val="99"/>
-    <w:semiHidden/>
-    <w:unhideWhenUsed/>
+    <w:rsid w:val="001A2168"/>
   </w:style>
 </w:styles>
 </file>
@@ -4053,4 +4196,16 @@
   </a:objectDefaults>
   <a:extraClrSchemeLst/>
 </a:theme>
+</file>
+
+<file path=customXml/item1.xml><?xml version="1.0" encoding="utf-8"?>
+<b:Sources xmlns:b="http://schemas.openxmlformats.org/officeDocument/2006/bibliography" xmlns="http://schemas.openxmlformats.org/officeDocument/2006/bibliography" SelectedStyle="/MLA.XSL" StyleName="MLA"/>
+</file>
+
+<file path=customXml/itemProps1.xml><?xml version="1.0" encoding="utf-8"?>
+<ds:datastoreItem xmlns:ds="http://schemas.openxmlformats.org/officeDocument/2006/customXml" ds:itemID="{637F0FB2-9809-244C-8676-B66DE590452C}">
+  <ds:schemaRefs>
+    <ds:schemaRef ds:uri="http://schemas.openxmlformats.org/officeDocument/2006/bibliography"/>
+  </ds:schemaRefs>
+</ds:datastoreItem>
 </file>
</xml_diff>

<commit_message>
OSX upgrade 10.10.5->10.13.6; good for Qt Creator, Parallels, MSVS_Q# for OSX
</commit_message>
<xml_diff>
--- a/LabNotebookTPerez.docx
+++ b/LabNotebookTPerez.docx
@@ -3,12 +3,19 @@
 <w:document xmlns:wpc="http://schemas.microsoft.com/office/word/2010/wordprocessingCanvas" xmlns:mo="http://schemas.microsoft.com/office/mac/office/2008/main" xmlns:mc="http://schemas.openxmlformats.org/markup-compatibility/2006" xmlns:mv="urn:schemas-microsoft-com:mac:vml" xmlns:o="urn:schemas-microsoft-com:office:office" xmlns:r="http://schemas.openxmlformats.org/officeDocument/2006/relationships" xmlns:m="http://schemas.openxmlformats.org/officeDocument/2006/math" xmlns:v="urn:schemas-microsoft-com:vml" xmlns:wp14="http://schemas.microsoft.com/office/word/2010/wordprocessingDrawing" xmlns:wp="http://schemas.openxmlformats.org/drawingml/2006/wordprocessingDrawing" xmlns:w10="urn:schemas-microsoft-com:office:word" xmlns:w="http://schemas.openxmlformats.org/wordprocessingml/2006/main" xmlns:w14="http://schemas.microsoft.com/office/word/2010/wordml" xmlns:w15="http://schemas.microsoft.com/office/word/2012/wordml" xmlns:wpg="http://schemas.microsoft.com/office/word/2010/wordprocessingGroup" xmlns:wpi="http://schemas.microsoft.com/office/word/2010/wordprocessingInk" xmlns:wne="http://schemas.microsoft.com/office/word/2006/wordml" xmlns:wps="http://schemas.microsoft.com/office/word/2010/wordprocessingShape" mc:Ignorable="w14 w15 wp14">
   <w:body>
     <w:p>
+      <w:bookmarkStart w:id="0" w:name="_GoBack"/>
+      <w:bookmarkEnd w:id="0"/>
       <w:r>
         <w:t xml:space="preserve">                                       Lab Notebook of T.Pe</w:t>
       </w:r>
       <w:r>
-        <w:t>rez | CSUN 108484650 | COMP490L</w:t>
-      </w:r>
+        <w:t xml:space="preserve">rez | CSUN 108484650 | </w:t>
+      </w:r>
+      <w:proofErr w:type="spellStart"/>
+      <w:r>
+        <w:t>COMP490L</w:t>
+      </w:r>
+      <w:proofErr w:type="spellEnd"/>
     </w:p>
     <w:p>
       <w:r>
@@ -174,7 +181,14 @@
     <w:p>
       <w:r>
         <w:tab/>
-        <w:t>LTG (long term goal)</w:t>
+      </w:r>
+      <w:proofErr w:type="spellStart"/>
+      <w:r>
+        <w:t>LTG</w:t>
+      </w:r>
+      <w:proofErr w:type="spellEnd"/>
+      <w:r>
+        <w:t xml:space="preserve"> (long term goal)</w:t>
       </w:r>
       <w:r>
         <w:t xml:space="preserve"> graphic;</w:t>
@@ -594,7 +608,35 @@
                               <w:rPr>
                                 <w:color w:val="000000" w:themeColor="text1"/>
                               </w:rPr>
-                              <w:t>Review all Hao Yuan Kueh material</w:t>
+                              <w:t xml:space="preserve">Review all </w:t>
+                            </w:r>
+                            <w:proofErr w:type="spellStart"/>
+                            <w:r>
+                              <w:rPr>
+                                <w:color w:val="000000" w:themeColor="text1"/>
+                              </w:rPr>
+                              <w:t>Hao</w:t>
+                            </w:r>
+                            <w:proofErr w:type="spellEnd"/>
+                            <w:r>
+                              <w:rPr>
+                                <w:color w:val="000000" w:themeColor="text1"/>
+                              </w:rPr>
+                              <w:t xml:space="preserve"> Yuan </w:t>
+                            </w:r>
+                            <w:proofErr w:type="spellStart"/>
+                            <w:r>
+                              <w:rPr>
+                                <w:color w:val="000000" w:themeColor="text1"/>
+                              </w:rPr>
+                              <w:t>Kueh</w:t>
+                            </w:r>
+                            <w:proofErr w:type="spellEnd"/>
+                            <w:r>
+                              <w:rPr>
+                                <w:color w:val="000000" w:themeColor="text1"/>
+                              </w:rPr>
+                              <w:t xml:space="preserve"> material</w:t>
                             </w:r>
                           </w:p>
                         </w:txbxContent>
@@ -909,7 +951,23 @@
                                 <w:color w:val="008000"/>
                                 <w:highlight w:val="yellow"/>
                               </w:rPr>
-                              <w:t xml:space="preserve">          WODARZ-KUEH CORRELATION</w:t>
+                              <w:t xml:space="preserve">          WODARZ-</w:t>
+                            </w:r>
+                            <w:proofErr w:type="spellStart"/>
+                            <w:r>
+                              <w:rPr>
+                                <w:color w:val="008000"/>
+                                <w:highlight w:val="yellow"/>
+                              </w:rPr>
+                              <w:t>KUEH</w:t>
+                            </w:r>
+                            <w:proofErr w:type="spellEnd"/>
+                            <w:r>
+                              <w:rPr>
+                                <w:color w:val="008000"/>
+                                <w:highlight w:val="yellow"/>
+                              </w:rPr>
+                              <w:t xml:space="preserve"> CORRELATION</w:t>
                             </w:r>
                             <w:r>
                               <w:rPr>
@@ -2587,7 +2645,21 @@
                               <w:rPr>
                                 <w:color w:val="000000" w:themeColor="text1"/>
                               </w:rPr>
-                              <w:t>Staged Kueh model</w:t>
+                              <w:t xml:space="preserve">Staged </w:t>
+                            </w:r>
+                            <w:proofErr w:type="spellStart"/>
+                            <w:r>
+                              <w:rPr>
+                                <w:color w:val="000000" w:themeColor="text1"/>
+                              </w:rPr>
+                              <w:t>Kueh</w:t>
+                            </w:r>
+                            <w:proofErr w:type="spellEnd"/>
+                            <w:r>
+                              <w:rPr>
+                                <w:color w:val="000000" w:themeColor="text1"/>
+                              </w:rPr>
+                              <w:t xml:space="preserve"> model</w:t>
                             </w:r>
                           </w:p>
                         </w:txbxContent>
@@ -2871,8 +2943,16 @@
                               <w:rPr>
                                 <w:color w:val="000000" w:themeColor="text1"/>
                               </w:rPr>
-                              <w:t>Determine Kueh</w:t>
+                              <w:t xml:space="preserve">Determine </w:t>
                             </w:r>
+                            <w:proofErr w:type="spellStart"/>
+                            <w:r>
+                              <w:rPr>
+                                <w:color w:val="000000" w:themeColor="text1"/>
+                              </w:rPr>
+                              <w:t>Kueh</w:t>
+                            </w:r>
+                            <w:proofErr w:type="spellEnd"/>
                           </w:p>
                           <w:p>
                             <w:pPr>
@@ -3264,6 +3344,12 @@
         <w:lastRenderedPageBreak/>
         <w:t>10-9-18</w:t>
       </w:r>
+      <w:r>
+        <w:rPr>
+          <w:color w:val="FF0000"/>
+        </w:rPr>
+        <w:t xml:space="preserve"> [ADD to Paper/ Introduction - TBA]</w:t>
+      </w:r>
     </w:p>
     <w:p>
       <w:r>
@@ -3273,16 +3359,72 @@
     </w:p>
     <w:p>
       <w:r>
-        <w:t xml:space="preserve">Since the Wodarz model is LCMV virus based, (key word virus), and his experiments are CD4 centered, many or most viruses are CD4  impaired , as are many cancers. </w:t>
-      </w:r>
-      <w:r>
-        <w:t>Regarding CD4/CTL, there can be a valid correlation between certain cancers a</w:t>
+        <w:t xml:space="preserve">Since the Wodarz model is </w:t>
+      </w:r>
+      <w:proofErr w:type="spellStart"/>
+      <w:r>
+        <w:t>LCMV</w:t>
+      </w:r>
+      <w:proofErr w:type="spellEnd"/>
+      <w:r>
+        <w:t xml:space="preserve"> virus based, (key word virus), and his experiments are </w:t>
+      </w:r>
+      <w:proofErr w:type="spellStart"/>
+      <w:r>
+        <w:t>CD4</w:t>
+      </w:r>
+      <w:proofErr w:type="spellEnd"/>
+      <w:r>
+        <w:t xml:space="preserve"> centered, many or most viruses are </w:t>
+      </w:r>
+      <w:proofErr w:type="spellStart"/>
+      <w:r>
+        <w:t>CD4</w:t>
+      </w:r>
+      <w:proofErr w:type="spellEnd"/>
+      <w:r>
+        <w:t xml:space="preserve">  impaired , as are many cancers. </w:t>
+      </w:r>
+      <w:r>
+        <w:t xml:space="preserve">Regarding </w:t>
+      </w:r>
+      <w:proofErr w:type="spellStart"/>
+      <w:r>
+        <w:t>CD4</w:t>
+      </w:r>
+      <w:proofErr w:type="spellEnd"/>
+      <w:r>
+        <w:t>/</w:t>
+      </w:r>
+      <w:proofErr w:type="spellStart"/>
+      <w:r>
+        <w:t>CTL</w:t>
+      </w:r>
+      <w:proofErr w:type="spellEnd"/>
+      <w:r>
+        <w:t>, there can be a valid correlation between certain cancers a</w:t>
       </w:r>
       <w:r>
         <w:t>nd</w:t>
       </w:r>
       <w:r>
-        <w:t xml:space="preserve"> certain viruses like LCMV. It just happens that the mouse virus (LCMV) is a good model. A well known virus of course the the HIV virus. Here, like cancers being of the retrovirus type, HIV is also a transcriptase problem</w:t>
+        <w:t xml:space="preserve"> certain viruses like </w:t>
+      </w:r>
+      <w:proofErr w:type="spellStart"/>
+      <w:r>
+        <w:t>LCMV</w:t>
+      </w:r>
+      <w:proofErr w:type="spellEnd"/>
+      <w:r>
+        <w:t>. It just happens that the mouse virus (</w:t>
+      </w:r>
+      <w:proofErr w:type="spellStart"/>
+      <w:r>
+        <w:t>LCMV</w:t>
+      </w:r>
+      <w:proofErr w:type="spellEnd"/>
+      <w:r>
+        <w:t>) is a good model. A well known virus of course the the HIV virus. Here, like cancers being of the retrovirus type, HIV is also a transcriptase problem</w:t>
       </w:r>
       <w:r>
         <w:t xml:space="preserve"> (reverse transcriptase mechanism). </w:t>
@@ -3303,7 +3445,23 @@
         <w:t xml:space="preserve"> from each other</w:t>
       </w:r>
       <w:r>
-        <w:t>, in terms of immunology, the HIV and HCV are CD4 problematic.</w:t>
+        <w:t xml:space="preserve">, in terms of immunology, the HIV and </w:t>
+      </w:r>
+      <w:proofErr w:type="spellStart"/>
+      <w:r>
+        <w:t>HCV</w:t>
+      </w:r>
+      <w:proofErr w:type="spellEnd"/>
+      <w:r>
+        <w:t xml:space="preserve"> are </w:t>
+      </w:r>
+      <w:proofErr w:type="spellStart"/>
+      <w:r>
+        <w:t>CD4</w:t>
+      </w:r>
+      <w:proofErr w:type="spellEnd"/>
+      <w:r>
+        <w:t xml:space="preserve"> problematic.</w:t>
       </w:r>
       <w:r>
         <w:t xml:space="preserve"> </w:t>
@@ -3346,19 +3504,72 @@
     <w:p/>
     <w:p>
       <w:r>
-        <w:t>10-10-18</w:t>
+        <w:t>10-12-18</w:t>
       </w:r>
     </w:p>
     <w:p>
       <w:r>
         <w:tab/>
-        <w:t>[Wodarz variable re-assignments to do this weekend]</w:t>
+        <w:t xml:space="preserve">OSX upgraded from 10.10.5 to High Sierra 10.13.6 by Dino Computers. This allows </w:t>
+      </w:r>
+      <w:r>
+        <w:t>;</w:t>
       </w:r>
     </w:p>
     <w:p>
-      <w:bookmarkStart w:id="0" w:name="_GoBack"/>
-      <w:bookmarkEnd w:id="0"/>
+      <w:r>
+        <w:t xml:space="preserve">• IDE Qt Creator CTL_Dyn_5 to work. </w:t>
+      </w:r>
+      <w:r>
+        <w:t>(∞)</w:t>
+      </w:r>
     </w:p>
+    <w:p>
+      <w:r>
+        <w:t>• Parallels to be upgraded.</w:t>
+      </w:r>
+    </w:p>
+    <w:p>
+      <w:r>
+        <w:t xml:space="preserve">• MS Virtual Studio with Q# (quantum sim’ library) to work for OSX. </w:t>
+      </w:r>
+    </w:p>
+    <w:p>
+      <w:r>
+        <w:t xml:space="preserve">  </w:t>
+      </w:r>
+      <w:r>
+        <w:t xml:space="preserve"> </w:t>
+      </w:r>
+      <w:r>
+        <w:t>(∞) The initial ru</w:t>
+      </w:r>
+      <w:r>
+        <w:t>ntime Wodarz pathway GUI is</w:t>
+      </w:r>
+      <w:r>
+        <w:t xml:space="preserve"> now</w:t>
+      </w:r>
+      <w:r>
+        <w:t xml:space="preserve"> used. Metrics </w:t>
+      </w:r>
+      <w:r>
+        <w:t xml:space="preserve">also </w:t>
+      </w:r>
+      <w:r>
+        <w:t xml:space="preserve">now output </w:t>
+      </w:r>
+      <w:r>
+        <w:t xml:space="preserve">upon </w:t>
+      </w:r>
+    </w:p>
+    <w:p>
+      <w:r>
+        <w:t xml:space="preserve">   successful pgm termination.</w:t>
+      </w:r>
+    </w:p>
+    <w:p/>
+    <w:p/>
     <w:sectPr>
       <w:pgSz w:w="12240" w:h="15840"/>
       <w:pgMar w:top="936" w:right="936" w:bottom="936" w:left="936" w:header="720" w:footer="720" w:gutter="0"/>
@@ -4203,7 +4414,7 @@
 </file>
 
 <file path=customXml/itemProps1.xml><?xml version="1.0" encoding="utf-8"?>
-<ds:datastoreItem xmlns:ds="http://schemas.openxmlformats.org/officeDocument/2006/customXml" ds:itemID="{637F0FB2-9809-244C-8676-B66DE590452C}">
+<ds:datastoreItem xmlns:ds="http://schemas.openxmlformats.org/officeDocument/2006/customXml" ds:itemID="{1E1CFF3E-96F5-1E4D-9D15-C9E996CAB011}">
   <ds:schemaRefs>
     <ds:schemaRef ds:uri="http://schemas.openxmlformats.org/officeDocument/2006/bibliography"/>
   </ds:schemaRefs>

</xml_diff>